<commit_message>
Dateistruktur geändert, neue Version ist intuitiver
</commit_message>
<xml_diff>
--- a/doc/Zeitaufzeichnung.docx
+++ b/doc/Zeitaufzeichnung.docx
@@ -12,8 +12,6 @@
           <w:szCs w:val="40"/>
         </w:rPr>
       </w:pPr>
-      <w:bookmarkStart w:id="0" w:name="_GoBack"/>
-      <w:bookmarkEnd w:id="0"/>
       <w:r>
         <w:rPr>
           <w:rFonts w:ascii="Calibri Light" w:hAnsi="Calibri Light" w:cs="Calibri Light"/>
@@ -102,19 +100,19 @@
         <w:tblDescription w:val=""/>
       </w:tblPr>
       <w:tblGrid>
-        <w:gridCol w:w="950"/>
-        <w:gridCol w:w="4780"/>
-        <w:gridCol w:w="952"/>
-        <w:gridCol w:w="907"/>
-        <w:gridCol w:w="1463"/>
+        <w:gridCol w:w="938"/>
+        <w:gridCol w:w="4659"/>
+        <w:gridCol w:w="939"/>
+        <w:gridCol w:w="888"/>
+        <w:gridCol w:w="1628"/>
       </w:tblGrid>
       <w:tr>
         <w:trPr>
-          <w:divId w:val="1901941433"/>
+          <w:divId w:val="834490252"/>
         </w:trPr>
         <w:tc>
           <w:tcPr>
-            <w:tcW w:w="988" w:type="dxa"/>
+            <w:tcW w:w="938" w:type="dxa"/>
             <w:tcBorders>
               <w:top w:val="single" w:sz="8" w:space="0" w:color="A3A3A3"/>
               <w:left w:val="single" w:sz="8" w:space="0" w:color="A3A3A3"/>
@@ -155,7 +153,7 @@
         </w:tc>
         <w:tc>
           <w:tcPr>
-            <w:tcW w:w="5334" w:type="dxa"/>
+            <w:tcW w:w="4659" w:type="dxa"/>
             <w:tcBorders>
               <w:top w:val="single" w:sz="8" w:space="0" w:color="A3A3A3"/>
               <w:left w:val="single" w:sz="8" w:space="0" w:color="A3A3A3"/>
@@ -195,7 +193,7 @@
         </w:tc>
         <w:tc>
           <w:tcPr>
-            <w:tcW w:w="988" w:type="dxa"/>
+            <w:tcW w:w="939" w:type="dxa"/>
             <w:tcBorders>
               <w:top w:val="single" w:sz="8" w:space="0" w:color="A3A3A3"/>
               <w:left w:val="single" w:sz="8" w:space="0" w:color="A3A3A3"/>
@@ -236,7 +234,7 @@
         </w:tc>
         <w:tc>
           <w:tcPr>
-            <w:tcW w:w="960" w:type="dxa"/>
+            <w:tcW w:w="888" w:type="dxa"/>
             <w:tcBorders>
               <w:top w:val="single" w:sz="8" w:space="0" w:color="A3A3A3"/>
               <w:left w:val="single" w:sz="8" w:space="0" w:color="A3A3A3"/>
@@ -277,7 +275,7 @@
         </w:tc>
         <w:tc>
           <w:tcPr>
-            <w:tcW w:w="1538" w:type="dxa"/>
+            <w:tcW w:w="1628" w:type="dxa"/>
             <w:tcBorders>
               <w:top w:val="single" w:sz="8" w:space="0" w:color="A3A3A3"/>
               <w:left w:val="single" w:sz="8" w:space="0" w:color="A3A3A3"/>
@@ -318,11 +316,11 @@
       </w:tr>
       <w:tr>
         <w:trPr>
-          <w:divId w:val="1901941433"/>
+          <w:divId w:val="834490252"/>
         </w:trPr>
         <w:tc>
           <w:tcPr>
-            <w:tcW w:w="982" w:type="dxa"/>
+            <w:tcW w:w="938" w:type="dxa"/>
             <w:tcBorders>
               <w:top w:val="single" w:sz="8" w:space="0" w:color="A3A3A3"/>
               <w:left w:val="single" w:sz="8" w:space="0" w:color="A3A3A3"/>
@@ -360,7 +358,7 @@
         </w:tc>
         <w:tc>
           <w:tcPr>
-            <w:tcW w:w="5334" w:type="dxa"/>
+            <w:tcW w:w="4659" w:type="dxa"/>
             <w:tcBorders>
               <w:top w:val="single" w:sz="8" w:space="0" w:color="A3A3A3"/>
               <w:left w:val="single" w:sz="8" w:space="0" w:color="A3A3A3"/>
@@ -418,7 +416,7 @@
         </w:tc>
         <w:tc>
           <w:tcPr>
-            <w:tcW w:w="960" w:type="dxa"/>
+            <w:tcW w:w="939" w:type="dxa"/>
             <w:tcBorders>
               <w:top w:val="single" w:sz="8" w:space="0" w:color="A3A3A3"/>
               <w:left w:val="single" w:sz="8" w:space="0" w:color="A3A3A3"/>
@@ -456,7 +454,7 @@
         </w:tc>
         <w:tc>
           <w:tcPr>
-            <w:tcW w:w="960" w:type="dxa"/>
+            <w:tcW w:w="888" w:type="dxa"/>
             <w:tcBorders>
               <w:top w:val="single" w:sz="8" w:space="0" w:color="A3A3A3"/>
               <w:left w:val="single" w:sz="8" w:space="0" w:color="A3A3A3"/>
@@ -494,7 +492,7 @@
         </w:tc>
         <w:tc>
           <w:tcPr>
-            <w:tcW w:w="1572" w:type="dxa"/>
+            <w:tcW w:w="1628" w:type="dxa"/>
             <w:tcBorders>
               <w:top w:val="single" w:sz="8" w:space="0" w:color="A3A3A3"/>
               <w:left w:val="single" w:sz="8" w:space="0" w:color="A3A3A3"/>
@@ -532,11 +530,11 @@
       </w:tr>
       <w:tr>
         <w:trPr>
-          <w:divId w:val="1901941433"/>
+          <w:divId w:val="834490252"/>
         </w:trPr>
         <w:tc>
           <w:tcPr>
-            <w:tcW w:w="982" w:type="dxa"/>
+            <w:tcW w:w="938" w:type="dxa"/>
             <w:tcBorders>
               <w:top w:val="single" w:sz="8" w:space="0" w:color="A3A3A3"/>
               <w:left w:val="single" w:sz="8" w:space="0" w:color="A3A3A3"/>
@@ -574,7 +572,7 @@
         </w:tc>
         <w:tc>
           <w:tcPr>
-            <w:tcW w:w="5446" w:type="dxa"/>
+            <w:tcW w:w="4659" w:type="dxa"/>
             <w:tcBorders>
               <w:top w:val="single" w:sz="8" w:space="0" w:color="A3A3A3"/>
               <w:left w:val="single" w:sz="8" w:space="0" w:color="A3A3A3"/>
@@ -628,13 +626,101 @@
                 <w:sz w:val="22"/>
                 <w:szCs w:val="22"/>
               </w:rPr>
-              <w:t>Anlegen eines Github-Repository's</w:t>
+              <w:t xml:space="preserve">Anlegen eines </w:t>
+            </w:r>
+            <w:proofErr w:type="spellStart"/>
+            <w:r>
+              <w:rPr>
+                <w:rFonts w:ascii="Calibri" w:eastAsia="Times New Roman" w:hAnsi="Calibri" w:cs="Calibri"/>
+                <w:sz w:val="22"/>
+                <w:szCs w:val="22"/>
+              </w:rPr>
+              <w:t>Github-Repository's</w:t>
+            </w:r>
+            <w:proofErr w:type="spellEnd"/>
+          </w:p>
+          <w:p>
+            <w:pPr>
+              <w:numPr>
+                <w:ilvl w:val="1"/>
+                <w:numId w:val="2"/>
+              </w:numPr>
+              <w:ind w:left="295"/>
+              <w:textAlignment w:val="center"/>
+              <w:rPr>
+                <w:rFonts w:eastAsia="Times New Roman"/>
+              </w:rPr>
+            </w:pPr>
+            <w:r>
+              <w:rPr>
+                <w:rFonts w:ascii="Calibri" w:eastAsia="Times New Roman" w:hAnsi="Calibri" w:cs="Calibri"/>
+                <w:sz w:val="22"/>
+                <w:szCs w:val="22"/>
+              </w:rPr>
+              <w:t xml:space="preserve">Erstellen eines </w:t>
+            </w:r>
+            <w:proofErr w:type="spellStart"/>
+            <w:r>
+              <w:rPr>
+                <w:rFonts w:ascii="Calibri" w:eastAsia="Times New Roman" w:hAnsi="Calibri" w:cs="Calibri"/>
+                <w:sz w:val="22"/>
+                <w:szCs w:val="22"/>
+              </w:rPr>
+              <w:t>TrueStudio</w:t>
+            </w:r>
+            <w:proofErr w:type="spellEnd"/>
+            <w:r>
+              <w:rPr>
+                <w:rFonts w:ascii="Calibri" w:eastAsia="Times New Roman" w:hAnsi="Calibri" w:cs="Calibri"/>
+                <w:sz w:val="22"/>
+                <w:szCs w:val="22"/>
+              </w:rPr>
+              <w:t>-Projektes</w:t>
+            </w:r>
+          </w:p>
+          <w:p>
+            <w:pPr>
+              <w:numPr>
+                <w:ilvl w:val="1"/>
+                <w:numId w:val="2"/>
+              </w:numPr>
+              <w:ind w:left="295"/>
+              <w:textAlignment w:val="center"/>
+              <w:rPr>
+                <w:rFonts w:eastAsia="Times New Roman"/>
+              </w:rPr>
+            </w:pPr>
+            <w:r>
+              <w:rPr>
+                <w:rFonts w:ascii="Calibri" w:eastAsia="Times New Roman" w:hAnsi="Calibri" w:cs="Calibri"/>
+                <w:sz w:val="22"/>
+                <w:szCs w:val="22"/>
+              </w:rPr>
+              <w:t xml:space="preserve">Ansteuerung von LEDs und USART (für </w:t>
+            </w:r>
+            <w:proofErr w:type="spellStart"/>
+            <w:r>
+              <w:rPr>
+                <w:rFonts w:ascii="Calibri" w:eastAsia="Times New Roman" w:hAnsi="Calibri" w:cs="Calibri"/>
+                <w:sz w:val="22"/>
+                <w:szCs w:val="22"/>
+              </w:rPr>
+              <w:t>Debug</w:t>
+            </w:r>
+            <w:proofErr w:type="spellEnd"/>
+            <w:r>
+              <w:rPr>
+                <w:rFonts w:ascii="Calibri" w:eastAsia="Times New Roman" w:hAnsi="Calibri" w:cs="Calibri"/>
+                <w:sz w:val="22"/>
+                <w:szCs w:val="22"/>
+              </w:rPr>
+              <w:t>-Infos bzw. Datenauswertung)</w:t>
             </w:r>
           </w:p>
         </w:tc>
         <w:tc>
           <w:tcPr>
-            <w:tcW w:w="960" w:type="dxa"/>
+            <w:tcW w:w="939" w:type="dxa"/>
             <w:tcBorders>
               <w:top w:val="single" w:sz="8" w:space="0" w:color="A3A3A3"/>
               <w:left w:val="single" w:sz="8" w:space="0" w:color="A3A3A3"/>
@@ -666,13 +752,13 @@
                 <w:sz w:val="22"/>
                 <w:szCs w:val="22"/>
               </w:rPr>
-              <w:t>11:30</w:t>
+              <w:t>13:00</w:t>
             </w:r>
           </w:p>
         </w:tc>
         <w:tc>
           <w:tcPr>
-            <w:tcW w:w="960" w:type="dxa"/>
+            <w:tcW w:w="888" w:type="dxa"/>
             <w:tcBorders>
               <w:top w:val="single" w:sz="8" w:space="0" w:color="A3A3A3"/>
               <w:left w:val="single" w:sz="8" w:space="0" w:color="A3A3A3"/>
@@ -704,13 +790,13 @@
                 <w:sz w:val="22"/>
                 <w:szCs w:val="22"/>
               </w:rPr>
-              <w:t> </w:t>
+              <w:t>16:00</w:t>
             </w:r>
           </w:p>
         </w:tc>
         <w:tc>
           <w:tcPr>
-            <w:tcW w:w="1459" w:type="dxa"/>
+            <w:tcW w:w="1628" w:type="dxa"/>
             <w:tcBorders>
               <w:top w:val="single" w:sz="8" w:space="0" w:color="A3A3A3"/>
               <w:left w:val="single" w:sz="8" w:space="0" w:color="A3A3A3"/>
@@ -748,11 +834,11 @@
       </w:tr>
       <w:tr>
         <w:trPr>
-          <w:divId w:val="1901941433"/>
+          <w:divId w:val="834490252"/>
         </w:trPr>
         <w:tc>
           <w:tcPr>
-            <w:tcW w:w="960" w:type="dxa"/>
+            <w:tcW w:w="938" w:type="dxa"/>
             <w:tcBorders>
               <w:top w:val="single" w:sz="8" w:space="0" w:color="A3A3A3"/>
               <w:left w:val="single" w:sz="8" w:space="0" w:color="A3A3A3"/>
@@ -784,13 +870,13 @@
                 <w:sz w:val="22"/>
                 <w:szCs w:val="22"/>
               </w:rPr>
-              <w:t> </w:t>
+              <w:t>30.01.</w:t>
             </w:r>
           </w:p>
         </w:tc>
         <w:tc>
           <w:tcPr>
-            <w:tcW w:w="5334" w:type="dxa"/>
+            <w:tcW w:w="4659" w:type="dxa"/>
             <w:tcBorders>
               <w:top w:val="single" w:sz="8" w:space="0" w:color="A3A3A3"/>
               <w:left w:val="single" w:sz="8" w:space="0" w:color="A3A3A3"/>
@@ -807,27 +893,60 @@
           </w:tcPr>
           <w:p>
             <w:pPr>
-              <w:pStyle w:val="StandardWeb"/>
-              <w:spacing w:before="0" w:beforeAutospacing="0" w:after="0" w:afterAutospacing="0"/>
-              <w:rPr>
-                <w:rFonts w:ascii="Calibri" w:hAnsi="Calibri" w:cs="Calibri"/>
-                <w:sz w:val="22"/>
-                <w:szCs w:val="22"/>
-              </w:rPr>
-            </w:pPr>
-            <w:r>
-              <w:rPr>
-                <w:rFonts w:ascii="Calibri" w:hAnsi="Calibri" w:cs="Calibri"/>
-                <w:sz w:val="22"/>
-                <w:szCs w:val="22"/>
-              </w:rPr>
-              <w:t> </w:t>
+              <w:numPr>
+                <w:ilvl w:val="1"/>
+                <w:numId w:val="3"/>
+              </w:numPr>
+              <w:ind w:left="295"/>
+              <w:textAlignment w:val="center"/>
+              <w:rPr>
+                <w:rFonts w:eastAsia="Times New Roman"/>
+              </w:rPr>
+            </w:pPr>
+            <w:proofErr w:type="spellStart"/>
+            <w:r>
+              <w:rPr>
+                <w:rFonts w:ascii="Calibri" w:eastAsia="Times New Roman" w:hAnsi="Calibri" w:cs="Calibri"/>
+                <w:sz w:val="22"/>
+                <w:szCs w:val="22"/>
+              </w:rPr>
+              <w:t>SysTick</w:t>
+            </w:r>
+            <w:proofErr w:type="spellEnd"/>
+            <w:r>
+              <w:rPr>
+                <w:rFonts w:ascii="Calibri" w:eastAsia="Times New Roman" w:hAnsi="Calibri" w:cs="Calibri"/>
+                <w:sz w:val="22"/>
+                <w:szCs w:val="22"/>
+              </w:rPr>
+              <w:t xml:space="preserve"> + Delay-Funktion</w:t>
+            </w:r>
+          </w:p>
+          <w:p>
+            <w:pPr>
+              <w:numPr>
+                <w:ilvl w:val="1"/>
+                <w:numId w:val="3"/>
+              </w:numPr>
+              <w:ind w:left="295"/>
+              <w:textAlignment w:val="center"/>
+              <w:rPr>
+                <w:rFonts w:eastAsia="Times New Roman"/>
+              </w:rPr>
+            </w:pPr>
+            <w:r>
+              <w:rPr>
+                <w:rFonts w:ascii="Calibri" w:eastAsia="Times New Roman" w:hAnsi="Calibri" w:cs="Calibri"/>
+                <w:sz w:val="22"/>
+                <w:szCs w:val="22"/>
+              </w:rPr>
+              <w:t>Displayansteuerung</w:t>
             </w:r>
           </w:p>
         </w:tc>
         <w:tc>
           <w:tcPr>
-            <w:tcW w:w="960" w:type="dxa"/>
+            <w:tcW w:w="939" w:type="dxa"/>
             <w:tcBorders>
               <w:top w:val="single" w:sz="8" w:space="0" w:color="A3A3A3"/>
               <w:left w:val="single" w:sz="8" w:space="0" w:color="A3A3A3"/>
@@ -859,13 +978,13 @@
                 <w:sz w:val="22"/>
                 <w:szCs w:val="22"/>
               </w:rPr>
-              <w:t> </w:t>
+              <w:t>10:00</w:t>
             </w:r>
           </w:p>
         </w:tc>
         <w:tc>
           <w:tcPr>
-            <w:tcW w:w="960" w:type="dxa"/>
+            <w:tcW w:w="888" w:type="dxa"/>
             <w:tcBorders>
               <w:top w:val="single" w:sz="8" w:space="0" w:color="A3A3A3"/>
               <w:left w:val="single" w:sz="8" w:space="0" w:color="A3A3A3"/>
@@ -897,13 +1016,13 @@
                 <w:sz w:val="22"/>
                 <w:szCs w:val="22"/>
               </w:rPr>
-              <w:t> </w:t>
+              <w:t>16:00</w:t>
             </w:r>
           </w:p>
         </w:tc>
         <w:tc>
           <w:tcPr>
-            <w:tcW w:w="1593" w:type="dxa"/>
+            <w:tcW w:w="1628" w:type="dxa"/>
             <w:tcBorders>
               <w:top w:val="single" w:sz="8" w:space="0" w:color="A3A3A3"/>
               <w:left w:val="single" w:sz="8" w:space="0" w:color="A3A3A3"/>
@@ -934,779 +1053,7 @@
                 <w:sz w:val="22"/>
                 <w:szCs w:val="22"/>
               </w:rPr>
-              <w:t> </w:t>
-            </w:r>
-          </w:p>
-        </w:tc>
-      </w:tr>
-      <w:tr>
-        <w:trPr>
-          <w:divId w:val="1901941433"/>
-        </w:trPr>
-        <w:tc>
-          <w:tcPr>
-            <w:tcW w:w="960" w:type="dxa"/>
-            <w:tcBorders>
-              <w:top w:val="single" w:sz="8" w:space="0" w:color="A3A3A3"/>
-              <w:left w:val="single" w:sz="8" w:space="0" w:color="A3A3A3"/>
-              <w:bottom w:val="single" w:sz="8" w:space="0" w:color="A3A3A3"/>
-              <w:right w:val="single" w:sz="8" w:space="0" w:color="A3A3A3"/>
-            </w:tcBorders>
-            <w:tcMar>
-              <w:top w:w="80" w:type="dxa"/>
-              <w:left w:w="80" w:type="dxa"/>
-              <w:bottom w:w="80" w:type="dxa"/>
-              <w:right w:w="80" w:type="dxa"/>
-            </w:tcMar>
-            <w:hideMark/>
-          </w:tcPr>
-          <w:p>
-            <w:pPr>
-              <w:pStyle w:val="StandardWeb"/>
-              <w:spacing w:before="0" w:beforeAutospacing="0" w:after="0" w:afterAutospacing="0"/>
-              <w:jc w:val="center"/>
-              <w:rPr>
-                <w:rFonts w:ascii="Calibri" w:hAnsi="Calibri" w:cs="Calibri"/>
-                <w:sz w:val="22"/>
-                <w:szCs w:val="22"/>
-              </w:rPr>
-            </w:pPr>
-            <w:r>
-              <w:rPr>
-                <w:rFonts w:ascii="Calibri" w:hAnsi="Calibri" w:cs="Calibri"/>
-                <w:sz w:val="22"/>
-                <w:szCs w:val="22"/>
-              </w:rPr>
-              <w:t> </w:t>
-            </w:r>
-          </w:p>
-        </w:tc>
-        <w:tc>
-          <w:tcPr>
-            <w:tcW w:w="5334" w:type="dxa"/>
-            <w:tcBorders>
-              <w:top w:val="single" w:sz="8" w:space="0" w:color="A3A3A3"/>
-              <w:left w:val="single" w:sz="8" w:space="0" w:color="A3A3A3"/>
-              <w:bottom w:val="single" w:sz="8" w:space="0" w:color="A3A3A3"/>
-              <w:right w:val="single" w:sz="8" w:space="0" w:color="A3A3A3"/>
-            </w:tcBorders>
-            <w:tcMar>
-              <w:top w:w="80" w:type="dxa"/>
-              <w:left w:w="80" w:type="dxa"/>
-              <w:bottom w:w="80" w:type="dxa"/>
-              <w:right w:w="80" w:type="dxa"/>
-            </w:tcMar>
-            <w:hideMark/>
-          </w:tcPr>
-          <w:p>
-            <w:pPr>
-              <w:pStyle w:val="StandardWeb"/>
-              <w:spacing w:before="0" w:beforeAutospacing="0" w:after="0" w:afterAutospacing="0"/>
-              <w:rPr>
-                <w:rFonts w:ascii="Calibri" w:hAnsi="Calibri" w:cs="Calibri"/>
-                <w:sz w:val="22"/>
-                <w:szCs w:val="22"/>
-              </w:rPr>
-            </w:pPr>
-            <w:r>
-              <w:rPr>
-                <w:rFonts w:ascii="Calibri" w:hAnsi="Calibri" w:cs="Calibri"/>
-                <w:sz w:val="22"/>
-                <w:szCs w:val="22"/>
-              </w:rPr>
-              <w:t> </w:t>
-            </w:r>
-          </w:p>
-        </w:tc>
-        <w:tc>
-          <w:tcPr>
-            <w:tcW w:w="960" w:type="dxa"/>
-            <w:tcBorders>
-              <w:top w:val="single" w:sz="8" w:space="0" w:color="A3A3A3"/>
-              <w:left w:val="single" w:sz="8" w:space="0" w:color="A3A3A3"/>
-              <w:bottom w:val="single" w:sz="8" w:space="0" w:color="A3A3A3"/>
-              <w:right w:val="single" w:sz="8" w:space="0" w:color="A3A3A3"/>
-            </w:tcBorders>
-            <w:tcMar>
-              <w:top w:w="80" w:type="dxa"/>
-              <w:left w:w="80" w:type="dxa"/>
-              <w:bottom w:w="80" w:type="dxa"/>
-              <w:right w:w="80" w:type="dxa"/>
-            </w:tcMar>
-            <w:hideMark/>
-          </w:tcPr>
-          <w:p>
-            <w:pPr>
-              <w:pStyle w:val="StandardWeb"/>
-              <w:spacing w:before="0" w:beforeAutospacing="0" w:after="0" w:afterAutospacing="0"/>
-              <w:jc w:val="center"/>
-              <w:rPr>
-                <w:rFonts w:ascii="Calibri" w:hAnsi="Calibri" w:cs="Calibri"/>
-                <w:sz w:val="22"/>
-                <w:szCs w:val="22"/>
-              </w:rPr>
-            </w:pPr>
-            <w:r>
-              <w:rPr>
-                <w:rFonts w:ascii="Calibri" w:hAnsi="Calibri" w:cs="Calibri"/>
-                <w:sz w:val="22"/>
-                <w:szCs w:val="22"/>
-              </w:rPr>
-              <w:t> </w:t>
-            </w:r>
-          </w:p>
-        </w:tc>
-        <w:tc>
-          <w:tcPr>
-            <w:tcW w:w="960" w:type="dxa"/>
-            <w:tcBorders>
-              <w:top w:val="single" w:sz="8" w:space="0" w:color="A3A3A3"/>
-              <w:left w:val="single" w:sz="8" w:space="0" w:color="A3A3A3"/>
-              <w:bottom w:val="single" w:sz="8" w:space="0" w:color="A3A3A3"/>
-              <w:right w:val="single" w:sz="8" w:space="0" w:color="A3A3A3"/>
-            </w:tcBorders>
-            <w:tcMar>
-              <w:top w:w="80" w:type="dxa"/>
-              <w:left w:w="80" w:type="dxa"/>
-              <w:bottom w:w="80" w:type="dxa"/>
-              <w:right w:w="80" w:type="dxa"/>
-            </w:tcMar>
-            <w:hideMark/>
-          </w:tcPr>
-          <w:p>
-            <w:pPr>
-              <w:pStyle w:val="StandardWeb"/>
-              <w:spacing w:before="0" w:beforeAutospacing="0" w:after="0" w:afterAutospacing="0"/>
-              <w:jc w:val="center"/>
-              <w:rPr>
-                <w:rFonts w:ascii="Calibri" w:hAnsi="Calibri" w:cs="Calibri"/>
-                <w:sz w:val="22"/>
-                <w:szCs w:val="22"/>
-              </w:rPr>
-            </w:pPr>
-            <w:r>
-              <w:rPr>
-                <w:rFonts w:ascii="Calibri" w:hAnsi="Calibri" w:cs="Calibri"/>
-                <w:sz w:val="22"/>
-                <w:szCs w:val="22"/>
-              </w:rPr>
-              <w:t> </w:t>
-            </w:r>
-          </w:p>
-        </w:tc>
-        <w:tc>
-          <w:tcPr>
-            <w:tcW w:w="1593" w:type="dxa"/>
-            <w:tcBorders>
-              <w:top w:val="single" w:sz="8" w:space="0" w:color="A3A3A3"/>
-              <w:left w:val="single" w:sz="8" w:space="0" w:color="A3A3A3"/>
-              <w:bottom w:val="single" w:sz="8" w:space="0" w:color="A3A3A3"/>
-              <w:right w:val="single" w:sz="8" w:space="0" w:color="A3A3A3"/>
-            </w:tcBorders>
-            <w:tcMar>
-              <w:top w:w="80" w:type="dxa"/>
-              <w:left w:w="80" w:type="dxa"/>
-              <w:bottom w:w="80" w:type="dxa"/>
-              <w:right w:w="80" w:type="dxa"/>
-            </w:tcMar>
-            <w:hideMark/>
-          </w:tcPr>
-          <w:p>
-            <w:pPr>
-              <w:pStyle w:val="StandardWeb"/>
-              <w:spacing w:before="0" w:beforeAutospacing="0" w:after="0" w:afterAutospacing="0"/>
-              <w:rPr>
-                <w:rFonts w:ascii="Calibri" w:hAnsi="Calibri" w:cs="Calibri"/>
-                <w:sz w:val="22"/>
-                <w:szCs w:val="22"/>
-              </w:rPr>
-            </w:pPr>
-            <w:r>
-              <w:rPr>
-                <w:rFonts w:ascii="Calibri" w:hAnsi="Calibri" w:cs="Calibri"/>
-                <w:sz w:val="22"/>
-                <w:szCs w:val="22"/>
-              </w:rPr>
-              <w:t> </w:t>
-            </w:r>
-          </w:p>
-        </w:tc>
-      </w:tr>
-      <w:tr>
-        <w:trPr>
-          <w:divId w:val="1901941433"/>
-        </w:trPr>
-        <w:tc>
-          <w:tcPr>
-            <w:tcW w:w="960" w:type="dxa"/>
-            <w:tcBorders>
-              <w:top w:val="single" w:sz="8" w:space="0" w:color="A3A3A3"/>
-              <w:left w:val="single" w:sz="8" w:space="0" w:color="A3A3A3"/>
-              <w:bottom w:val="single" w:sz="8" w:space="0" w:color="A3A3A3"/>
-              <w:right w:val="single" w:sz="8" w:space="0" w:color="A3A3A3"/>
-            </w:tcBorders>
-            <w:tcMar>
-              <w:top w:w="80" w:type="dxa"/>
-              <w:left w:w="80" w:type="dxa"/>
-              <w:bottom w:w="80" w:type="dxa"/>
-              <w:right w:w="80" w:type="dxa"/>
-            </w:tcMar>
-            <w:hideMark/>
-          </w:tcPr>
-          <w:p>
-            <w:pPr>
-              <w:pStyle w:val="StandardWeb"/>
-              <w:spacing w:before="0" w:beforeAutospacing="0" w:after="0" w:afterAutospacing="0"/>
-              <w:jc w:val="center"/>
-              <w:rPr>
-                <w:rFonts w:ascii="Calibri" w:hAnsi="Calibri" w:cs="Calibri"/>
-                <w:sz w:val="22"/>
-                <w:szCs w:val="22"/>
-              </w:rPr>
-            </w:pPr>
-            <w:r>
-              <w:rPr>
-                <w:rFonts w:ascii="Calibri" w:hAnsi="Calibri" w:cs="Calibri"/>
-                <w:sz w:val="22"/>
-                <w:szCs w:val="22"/>
-              </w:rPr>
-              <w:t> </w:t>
-            </w:r>
-          </w:p>
-        </w:tc>
-        <w:tc>
-          <w:tcPr>
-            <w:tcW w:w="5334" w:type="dxa"/>
-            <w:tcBorders>
-              <w:top w:val="single" w:sz="8" w:space="0" w:color="A3A3A3"/>
-              <w:left w:val="single" w:sz="8" w:space="0" w:color="A3A3A3"/>
-              <w:bottom w:val="single" w:sz="8" w:space="0" w:color="A3A3A3"/>
-              <w:right w:val="single" w:sz="8" w:space="0" w:color="A3A3A3"/>
-            </w:tcBorders>
-            <w:tcMar>
-              <w:top w:w="80" w:type="dxa"/>
-              <w:left w:w="80" w:type="dxa"/>
-              <w:bottom w:w="80" w:type="dxa"/>
-              <w:right w:w="80" w:type="dxa"/>
-            </w:tcMar>
-            <w:hideMark/>
-          </w:tcPr>
-          <w:p>
-            <w:pPr>
-              <w:pStyle w:val="StandardWeb"/>
-              <w:spacing w:before="0" w:beforeAutospacing="0" w:after="0" w:afterAutospacing="0"/>
-              <w:rPr>
-                <w:rFonts w:ascii="Calibri" w:hAnsi="Calibri" w:cs="Calibri"/>
-                <w:sz w:val="22"/>
-                <w:szCs w:val="22"/>
-              </w:rPr>
-            </w:pPr>
-            <w:r>
-              <w:rPr>
-                <w:rFonts w:ascii="Calibri" w:hAnsi="Calibri" w:cs="Calibri"/>
-                <w:sz w:val="22"/>
-                <w:szCs w:val="22"/>
-              </w:rPr>
-              <w:t> </w:t>
-            </w:r>
-          </w:p>
-        </w:tc>
-        <w:tc>
-          <w:tcPr>
-            <w:tcW w:w="960" w:type="dxa"/>
-            <w:tcBorders>
-              <w:top w:val="single" w:sz="8" w:space="0" w:color="A3A3A3"/>
-              <w:left w:val="single" w:sz="8" w:space="0" w:color="A3A3A3"/>
-              <w:bottom w:val="single" w:sz="8" w:space="0" w:color="A3A3A3"/>
-              <w:right w:val="single" w:sz="8" w:space="0" w:color="A3A3A3"/>
-            </w:tcBorders>
-            <w:tcMar>
-              <w:top w:w="80" w:type="dxa"/>
-              <w:left w:w="80" w:type="dxa"/>
-              <w:bottom w:w="80" w:type="dxa"/>
-              <w:right w:w="80" w:type="dxa"/>
-            </w:tcMar>
-            <w:hideMark/>
-          </w:tcPr>
-          <w:p>
-            <w:pPr>
-              <w:pStyle w:val="StandardWeb"/>
-              <w:spacing w:before="0" w:beforeAutospacing="0" w:after="0" w:afterAutospacing="0"/>
-              <w:jc w:val="center"/>
-              <w:rPr>
-                <w:rFonts w:ascii="Calibri" w:hAnsi="Calibri" w:cs="Calibri"/>
-                <w:sz w:val="22"/>
-                <w:szCs w:val="22"/>
-              </w:rPr>
-            </w:pPr>
-            <w:r>
-              <w:rPr>
-                <w:rFonts w:ascii="Calibri" w:hAnsi="Calibri" w:cs="Calibri"/>
-                <w:sz w:val="22"/>
-                <w:szCs w:val="22"/>
-              </w:rPr>
-              <w:t> </w:t>
-            </w:r>
-          </w:p>
-        </w:tc>
-        <w:tc>
-          <w:tcPr>
-            <w:tcW w:w="960" w:type="dxa"/>
-            <w:tcBorders>
-              <w:top w:val="single" w:sz="8" w:space="0" w:color="A3A3A3"/>
-              <w:left w:val="single" w:sz="8" w:space="0" w:color="A3A3A3"/>
-              <w:bottom w:val="single" w:sz="8" w:space="0" w:color="A3A3A3"/>
-              <w:right w:val="single" w:sz="8" w:space="0" w:color="A3A3A3"/>
-            </w:tcBorders>
-            <w:tcMar>
-              <w:top w:w="80" w:type="dxa"/>
-              <w:left w:w="80" w:type="dxa"/>
-              <w:bottom w:w="80" w:type="dxa"/>
-              <w:right w:w="80" w:type="dxa"/>
-            </w:tcMar>
-            <w:hideMark/>
-          </w:tcPr>
-          <w:p>
-            <w:pPr>
-              <w:pStyle w:val="StandardWeb"/>
-              <w:spacing w:before="0" w:beforeAutospacing="0" w:after="0" w:afterAutospacing="0"/>
-              <w:jc w:val="center"/>
-              <w:rPr>
-                <w:rFonts w:ascii="Calibri" w:hAnsi="Calibri" w:cs="Calibri"/>
-                <w:sz w:val="22"/>
-                <w:szCs w:val="22"/>
-              </w:rPr>
-            </w:pPr>
-            <w:r>
-              <w:rPr>
-                <w:rFonts w:ascii="Calibri" w:hAnsi="Calibri" w:cs="Calibri"/>
-                <w:sz w:val="22"/>
-                <w:szCs w:val="22"/>
-              </w:rPr>
-              <w:t> </w:t>
-            </w:r>
-          </w:p>
-        </w:tc>
-        <w:tc>
-          <w:tcPr>
-            <w:tcW w:w="1593" w:type="dxa"/>
-            <w:tcBorders>
-              <w:top w:val="single" w:sz="8" w:space="0" w:color="A3A3A3"/>
-              <w:left w:val="single" w:sz="8" w:space="0" w:color="A3A3A3"/>
-              <w:bottom w:val="single" w:sz="8" w:space="0" w:color="A3A3A3"/>
-              <w:right w:val="single" w:sz="8" w:space="0" w:color="A3A3A3"/>
-            </w:tcBorders>
-            <w:tcMar>
-              <w:top w:w="80" w:type="dxa"/>
-              <w:left w:w="80" w:type="dxa"/>
-              <w:bottom w:w="80" w:type="dxa"/>
-              <w:right w:w="80" w:type="dxa"/>
-            </w:tcMar>
-            <w:hideMark/>
-          </w:tcPr>
-          <w:p>
-            <w:pPr>
-              <w:pStyle w:val="StandardWeb"/>
-              <w:spacing w:before="0" w:beforeAutospacing="0" w:after="0" w:afterAutospacing="0"/>
-              <w:rPr>
-                <w:rFonts w:ascii="Calibri" w:hAnsi="Calibri" w:cs="Calibri"/>
-                <w:sz w:val="22"/>
-                <w:szCs w:val="22"/>
-              </w:rPr>
-            </w:pPr>
-            <w:r>
-              <w:rPr>
-                <w:rFonts w:ascii="Calibri" w:hAnsi="Calibri" w:cs="Calibri"/>
-                <w:sz w:val="22"/>
-                <w:szCs w:val="22"/>
-              </w:rPr>
-              <w:t> </w:t>
-            </w:r>
-          </w:p>
-        </w:tc>
-      </w:tr>
-      <w:tr>
-        <w:trPr>
-          <w:divId w:val="1901941433"/>
-        </w:trPr>
-        <w:tc>
-          <w:tcPr>
-            <w:tcW w:w="960" w:type="dxa"/>
-            <w:tcBorders>
-              <w:top w:val="single" w:sz="8" w:space="0" w:color="A3A3A3"/>
-              <w:left w:val="single" w:sz="8" w:space="0" w:color="A3A3A3"/>
-              <w:bottom w:val="single" w:sz="8" w:space="0" w:color="A3A3A3"/>
-              <w:right w:val="single" w:sz="8" w:space="0" w:color="A3A3A3"/>
-            </w:tcBorders>
-            <w:tcMar>
-              <w:top w:w="80" w:type="dxa"/>
-              <w:left w:w="80" w:type="dxa"/>
-              <w:bottom w:w="80" w:type="dxa"/>
-              <w:right w:w="80" w:type="dxa"/>
-            </w:tcMar>
-            <w:hideMark/>
-          </w:tcPr>
-          <w:p>
-            <w:pPr>
-              <w:pStyle w:val="StandardWeb"/>
-              <w:spacing w:before="0" w:beforeAutospacing="0" w:after="0" w:afterAutospacing="0"/>
-              <w:jc w:val="center"/>
-              <w:rPr>
-                <w:rFonts w:ascii="Calibri" w:hAnsi="Calibri" w:cs="Calibri"/>
-                <w:sz w:val="22"/>
-                <w:szCs w:val="22"/>
-              </w:rPr>
-            </w:pPr>
-            <w:r>
-              <w:rPr>
-                <w:rFonts w:ascii="Calibri" w:hAnsi="Calibri" w:cs="Calibri"/>
-                <w:sz w:val="22"/>
-                <w:szCs w:val="22"/>
-              </w:rPr>
-              <w:t> </w:t>
-            </w:r>
-          </w:p>
-        </w:tc>
-        <w:tc>
-          <w:tcPr>
-            <w:tcW w:w="5334" w:type="dxa"/>
-            <w:tcBorders>
-              <w:top w:val="single" w:sz="8" w:space="0" w:color="A3A3A3"/>
-              <w:left w:val="single" w:sz="8" w:space="0" w:color="A3A3A3"/>
-              <w:bottom w:val="single" w:sz="8" w:space="0" w:color="A3A3A3"/>
-              <w:right w:val="single" w:sz="8" w:space="0" w:color="A3A3A3"/>
-            </w:tcBorders>
-            <w:tcMar>
-              <w:top w:w="80" w:type="dxa"/>
-              <w:left w:w="80" w:type="dxa"/>
-              <w:bottom w:w="80" w:type="dxa"/>
-              <w:right w:w="80" w:type="dxa"/>
-            </w:tcMar>
-            <w:hideMark/>
-          </w:tcPr>
-          <w:p>
-            <w:pPr>
-              <w:pStyle w:val="StandardWeb"/>
-              <w:spacing w:before="0" w:beforeAutospacing="0" w:after="0" w:afterAutospacing="0"/>
-              <w:rPr>
-                <w:rFonts w:ascii="Calibri" w:hAnsi="Calibri" w:cs="Calibri"/>
-                <w:sz w:val="22"/>
-                <w:szCs w:val="22"/>
-              </w:rPr>
-            </w:pPr>
-            <w:r>
-              <w:rPr>
-                <w:rFonts w:ascii="Calibri" w:hAnsi="Calibri" w:cs="Calibri"/>
-                <w:sz w:val="22"/>
-                <w:szCs w:val="22"/>
-              </w:rPr>
-              <w:t> </w:t>
-            </w:r>
-          </w:p>
-        </w:tc>
-        <w:tc>
-          <w:tcPr>
-            <w:tcW w:w="960" w:type="dxa"/>
-            <w:tcBorders>
-              <w:top w:val="single" w:sz="8" w:space="0" w:color="A3A3A3"/>
-              <w:left w:val="single" w:sz="8" w:space="0" w:color="A3A3A3"/>
-              <w:bottom w:val="single" w:sz="8" w:space="0" w:color="A3A3A3"/>
-              <w:right w:val="single" w:sz="8" w:space="0" w:color="A3A3A3"/>
-            </w:tcBorders>
-            <w:tcMar>
-              <w:top w:w="80" w:type="dxa"/>
-              <w:left w:w="80" w:type="dxa"/>
-              <w:bottom w:w="80" w:type="dxa"/>
-              <w:right w:w="80" w:type="dxa"/>
-            </w:tcMar>
-            <w:hideMark/>
-          </w:tcPr>
-          <w:p>
-            <w:pPr>
-              <w:pStyle w:val="StandardWeb"/>
-              <w:spacing w:before="0" w:beforeAutospacing="0" w:after="0" w:afterAutospacing="0"/>
-              <w:jc w:val="center"/>
-              <w:rPr>
-                <w:rFonts w:ascii="Calibri" w:hAnsi="Calibri" w:cs="Calibri"/>
-                <w:sz w:val="22"/>
-                <w:szCs w:val="22"/>
-              </w:rPr>
-            </w:pPr>
-            <w:r>
-              <w:rPr>
-                <w:rFonts w:ascii="Calibri" w:hAnsi="Calibri" w:cs="Calibri"/>
-                <w:sz w:val="22"/>
-                <w:szCs w:val="22"/>
-              </w:rPr>
-              <w:t> </w:t>
-            </w:r>
-          </w:p>
-        </w:tc>
-        <w:tc>
-          <w:tcPr>
-            <w:tcW w:w="960" w:type="dxa"/>
-            <w:tcBorders>
-              <w:top w:val="single" w:sz="8" w:space="0" w:color="A3A3A3"/>
-              <w:left w:val="single" w:sz="8" w:space="0" w:color="A3A3A3"/>
-              <w:bottom w:val="single" w:sz="8" w:space="0" w:color="A3A3A3"/>
-              <w:right w:val="single" w:sz="8" w:space="0" w:color="A3A3A3"/>
-            </w:tcBorders>
-            <w:tcMar>
-              <w:top w:w="80" w:type="dxa"/>
-              <w:left w:w="80" w:type="dxa"/>
-              <w:bottom w:w="80" w:type="dxa"/>
-              <w:right w:w="80" w:type="dxa"/>
-            </w:tcMar>
-            <w:hideMark/>
-          </w:tcPr>
-          <w:p>
-            <w:pPr>
-              <w:pStyle w:val="StandardWeb"/>
-              <w:spacing w:before="0" w:beforeAutospacing="0" w:after="0" w:afterAutospacing="0"/>
-              <w:jc w:val="center"/>
-              <w:rPr>
-                <w:rFonts w:ascii="Calibri" w:hAnsi="Calibri" w:cs="Calibri"/>
-                <w:sz w:val="22"/>
-                <w:szCs w:val="22"/>
-              </w:rPr>
-            </w:pPr>
-            <w:r>
-              <w:rPr>
-                <w:rFonts w:ascii="Calibri" w:hAnsi="Calibri" w:cs="Calibri"/>
-                <w:sz w:val="22"/>
-                <w:szCs w:val="22"/>
-              </w:rPr>
-              <w:t> </w:t>
-            </w:r>
-          </w:p>
-        </w:tc>
-        <w:tc>
-          <w:tcPr>
-            <w:tcW w:w="1593" w:type="dxa"/>
-            <w:tcBorders>
-              <w:top w:val="single" w:sz="8" w:space="0" w:color="A3A3A3"/>
-              <w:left w:val="single" w:sz="8" w:space="0" w:color="A3A3A3"/>
-              <w:bottom w:val="single" w:sz="8" w:space="0" w:color="A3A3A3"/>
-              <w:right w:val="single" w:sz="8" w:space="0" w:color="A3A3A3"/>
-            </w:tcBorders>
-            <w:tcMar>
-              <w:top w:w="80" w:type="dxa"/>
-              <w:left w:w="80" w:type="dxa"/>
-              <w:bottom w:w="80" w:type="dxa"/>
-              <w:right w:w="80" w:type="dxa"/>
-            </w:tcMar>
-            <w:hideMark/>
-          </w:tcPr>
-          <w:p>
-            <w:pPr>
-              <w:pStyle w:val="StandardWeb"/>
-              <w:spacing w:before="0" w:beforeAutospacing="0" w:after="0" w:afterAutospacing="0"/>
-              <w:rPr>
-                <w:rFonts w:ascii="Calibri" w:hAnsi="Calibri" w:cs="Calibri"/>
-                <w:sz w:val="22"/>
-                <w:szCs w:val="22"/>
-              </w:rPr>
-            </w:pPr>
-            <w:r>
-              <w:rPr>
-                <w:rFonts w:ascii="Calibri" w:hAnsi="Calibri" w:cs="Calibri"/>
-                <w:sz w:val="22"/>
-                <w:szCs w:val="22"/>
-              </w:rPr>
-              <w:t> </w:t>
-            </w:r>
-          </w:p>
-        </w:tc>
-      </w:tr>
-      <w:tr>
-        <w:trPr>
-          <w:divId w:val="1901941433"/>
-        </w:trPr>
-        <w:tc>
-          <w:tcPr>
-            <w:tcW w:w="960" w:type="dxa"/>
-            <w:tcBorders>
-              <w:top w:val="single" w:sz="8" w:space="0" w:color="A3A3A3"/>
-              <w:left w:val="single" w:sz="8" w:space="0" w:color="A3A3A3"/>
-              <w:bottom w:val="single" w:sz="8" w:space="0" w:color="A3A3A3"/>
-              <w:right w:val="single" w:sz="8" w:space="0" w:color="A3A3A3"/>
-            </w:tcBorders>
-            <w:tcMar>
-              <w:top w:w="80" w:type="dxa"/>
-              <w:left w:w="80" w:type="dxa"/>
-              <w:bottom w:w="80" w:type="dxa"/>
-              <w:right w:w="80" w:type="dxa"/>
-            </w:tcMar>
-            <w:hideMark/>
-          </w:tcPr>
-          <w:p>
-            <w:pPr>
-              <w:pStyle w:val="StandardWeb"/>
-              <w:spacing w:before="0" w:beforeAutospacing="0" w:after="0" w:afterAutospacing="0"/>
-              <w:jc w:val="center"/>
-              <w:rPr>
-                <w:rFonts w:ascii="Calibri" w:hAnsi="Calibri" w:cs="Calibri"/>
-                <w:sz w:val="22"/>
-                <w:szCs w:val="22"/>
-              </w:rPr>
-            </w:pPr>
-            <w:r>
-              <w:rPr>
-                <w:rFonts w:ascii="Calibri" w:hAnsi="Calibri" w:cs="Calibri"/>
-                <w:sz w:val="22"/>
-                <w:szCs w:val="22"/>
-              </w:rPr>
-              <w:t> </w:t>
-            </w:r>
-          </w:p>
-        </w:tc>
-        <w:tc>
-          <w:tcPr>
-            <w:tcW w:w="5334" w:type="dxa"/>
-            <w:tcBorders>
-              <w:top w:val="single" w:sz="8" w:space="0" w:color="A3A3A3"/>
-              <w:left w:val="single" w:sz="8" w:space="0" w:color="A3A3A3"/>
-              <w:bottom w:val="single" w:sz="8" w:space="0" w:color="A3A3A3"/>
-              <w:right w:val="single" w:sz="8" w:space="0" w:color="A3A3A3"/>
-            </w:tcBorders>
-            <w:tcMar>
-              <w:top w:w="80" w:type="dxa"/>
-              <w:left w:w="80" w:type="dxa"/>
-              <w:bottom w:w="80" w:type="dxa"/>
-              <w:right w:w="80" w:type="dxa"/>
-            </w:tcMar>
-            <w:hideMark/>
-          </w:tcPr>
-          <w:p>
-            <w:pPr>
-              <w:pStyle w:val="StandardWeb"/>
-              <w:spacing w:before="0" w:beforeAutospacing="0" w:after="0" w:afterAutospacing="0"/>
-              <w:rPr>
-                <w:rFonts w:ascii="Calibri" w:hAnsi="Calibri" w:cs="Calibri"/>
-                <w:sz w:val="22"/>
-                <w:szCs w:val="22"/>
-              </w:rPr>
-            </w:pPr>
-            <w:r>
-              <w:rPr>
-                <w:rFonts w:ascii="Calibri" w:hAnsi="Calibri" w:cs="Calibri"/>
-                <w:sz w:val="22"/>
-                <w:szCs w:val="22"/>
-              </w:rPr>
-              <w:t> </w:t>
-            </w:r>
-          </w:p>
-        </w:tc>
-        <w:tc>
-          <w:tcPr>
-            <w:tcW w:w="960" w:type="dxa"/>
-            <w:tcBorders>
-              <w:top w:val="single" w:sz="8" w:space="0" w:color="A3A3A3"/>
-              <w:left w:val="single" w:sz="8" w:space="0" w:color="A3A3A3"/>
-              <w:bottom w:val="single" w:sz="8" w:space="0" w:color="A3A3A3"/>
-              <w:right w:val="single" w:sz="8" w:space="0" w:color="A3A3A3"/>
-            </w:tcBorders>
-            <w:tcMar>
-              <w:top w:w="80" w:type="dxa"/>
-              <w:left w:w="80" w:type="dxa"/>
-              <w:bottom w:w="80" w:type="dxa"/>
-              <w:right w:w="80" w:type="dxa"/>
-            </w:tcMar>
-            <w:hideMark/>
-          </w:tcPr>
-          <w:p>
-            <w:pPr>
-              <w:pStyle w:val="StandardWeb"/>
-              <w:spacing w:before="0" w:beforeAutospacing="0" w:after="0" w:afterAutospacing="0"/>
-              <w:jc w:val="center"/>
-              <w:rPr>
-                <w:rFonts w:ascii="Calibri" w:hAnsi="Calibri" w:cs="Calibri"/>
-                <w:sz w:val="22"/>
-                <w:szCs w:val="22"/>
-              </w:rPr>
-            </w:pPr>
-            <w:r>
-              <w:rPr>
-                <w:rFonts w:ascii="Calibri" w:hAnsi="Calibri" w:cs="Calibri"/>
-                <w:sz w:val="22"/>
-                <w:szCs w:val="22"/>
-              </w:rPr>
-              <w:t> </w:t>
-            </w:r>
-          </w:p>
-        </w:tc>
-        <w:tc>
-          <w:tcPr>
-            <w:tcW w:w="960" w:type="dxa"/>
-            <w:tcBorders>
-              <w:top w:val="single" w:sz="8" w:space="0" w:color="A3A3A3"/>
-              <w:left w:val="single" w:sz="8" w:space="0" w:color="A3A3A3"/>
-              <w:bottom w:val="single" w:sz="8" w:space="0" w:color="A3A3A3"/>
-              <w:right w:val="single" w:sz="8" w:space="0" w:color="A3A3A3"/>
-            </w:tcBorders>
-            <w:tcMar>
-              <w:top w:w="80" w:type="dxa"/>
-              <w:left w:w="80" w:type="dxa"/>
-              <w:bottom w:w="80" w:type="dxa"/>
-              <w:right w:w="80" w:type="dxa"/>
-            </w:tcMar>
-            <w:hideMark/>
-          </w:tcPr>
-          <w:p>
-            <w:pPr>
-              <w:pStyle w:val="StandardWeb"/>
-              <w:spacing w:before="0" w:beforeAutospacing="0" w:after="0" w:afterAutospacing="0"/>
-              <w:jc w:val="center"/>
-              <w:rPr>
-                <w:rFonts w:ascii="Calibri" w:hAnsi="Calibri" w:cs="Calibri"/>
-                <w:sz w:val="22"/>
-                <w:szCs w:val="22"/>
-              </w:rPr>
-            </w:pPr>
-            <w:r>
-              <w:rPr>
-                <w:rFonts w:ascii="Calibri" w:hAnsi="Calibri" w:cs="Calibri"/>
-                <w:sz w:val="22"/>
-                <w:szCs w:val="22"/>
-              </w:rPr>
-              <w:t> </w:t>
-            </w:r>
-          </w:p>
-        </w:tc>
-        <w:tc>
-          <w:tcPr>
-            <w:tcW w:w="1593" w:type="dxa"/>
-            <w:tcBorders>
-              <w:top w:val="single" w:sz="8" w:space="0" w:color="A3A3A3"/>
-              <w:left w:val="single" w:sz="8" w:space="0" w:color="A3A3A3"/>
-              <w:bottom w:val="single" w:sz="8" w:space="0" w:color="A3A3A3"/>
-              <w:right w:val="single" w:sz="8" w:space="0" w:color="A3A3A3"/>
-            </w:tcBorders>
-            <w:tcMar>
-              <w:top w:w="80" w:type="dxa"/>
-              <w:left w:w="80" w:type="dxa"/>
-              <w:bottom w:w="80" w:type="dxa"/>
-              <w:right w:w="80" w:type="dxa"/>
-            </w:tcMar>
-            <w:hideMark/>
-          </w:tcPr>
-          <w:p>
-            <w:pPr>
-              <w:pStyle w:val="StandardWeb"/>
-              <w:spacing w:before="0" w:beforeAutospacing="0" w:after="0" w:afterAutospacing="0"/>
-              <w:rPr>
-                <w:rFonts w:ascii="Calibri" w:hAnsi="Calibri" w:cs="Calibri"/>
-                <w:sz w:val="22"/>
-                <w:szCs w:val="22"/>
-              </w:rPr>
-            </w:pPr>
-            <w:r>
-              <w:rPr>
-                <w:rFonts w:ascii="Calibri" w:hAnsi="Calibri" w:cs="Calibri"/>
-                <w:sz w:val="22"/>
-                <w:szCs w:val="22"/>
-              </w:rPr>
-              <w:t> </w:t>
+              <w:t>1 Stunde Mittag</w:t>
             </w:r>
           </w:p>
         </w:tc>
@@ -1730,6 +1077,8 @@
         </w:rPr>
         <w:t> </w:t>
       </w:r>
+      <w:bookmarkStart w:id="0" w:name="_GoBack"/>
+      <w:bookmarkEnd w:id="0"/>
     </w:p>
     <w:sectPr>
       <w:pgSz w:w="11906" w:h="16838"/>
@@ -1744,9 +1093,9 @@
 <file path=word/numbering.xml><?xml version="1.0" encoding="utf-8"?>
 <w:numbering xmlns:wpc="http://schemas.microsoft.com/office/word/2010/wordprocessingCanvas" xmlns:cx="http://schemas.microsoft.com/office/drawing/2014/chartex" xmlns:cx1="http://schemas.microsoft.com/office/drawing/2015/9/8/chartex" xmlns:cx2="http://schemas.microsoft.com/office/drawing/2015/10/21/chartex" xmlns:cx3="http://schemas.microsoft.com/office/drawing/2016/5/9/chartex" xmlns:cx4="http://schemas.microsoft.com/office/drawing/2016/5/10/chartex" xmlns:cx5="http://schemas.microsoft.com/office/drawing/2016/5/11/chartex" xmlns:cx6="http://schemas.microsoft.com/office/drawing/2016/5/12/chartex" xmlns:cx7="http://schemas.microsoft.com/office/drawing/2016/5/13/chartex" xmlns:cx8="http://schemas.microsoft.com/office/drawing/2016/5/14/chartex" xmlns:mc="http://schemas.openxmlformats.org/markup-compatibility/2006" xmlns:aink="http://schemas.microsoft.com/office/drawing/2016/ink" xmlns:am3d="http://schemas.microsoft.com/office/drawing/2017/model3d" xmlns:o="urn:schemas-microsoft-com:office:office" xmlns:r="http://schemas.openxmlformats.org/officeDocument/2006/relationships" xmlns:m="http://schemas.openxmlformats.org/officeDocument/2006/math" xmlns:v="urn:schemas-microsoft-com:vml" xmlns:wp14="http://schemas.microsoft.com/office/word/2010/wordprocessingDrawing" xmlns:wp="http://schemas.openxmlformats.org/drawingml/2006/wordprocessingDrawing" xmlns:w10="urn:schemas-microsoft-com:office:word" xmlns:w="http://schemas.openxmlformats.org/wordprocessingml/2006/main" xmlns:w14="http://schemas.microsoft.com/office/word/2010/wordml" xmlns:w15="http://schemas.microsoft.com/office/word/2012/wordml" xmlns:w16cid="http://schemas.microsoft.com/office/word/2016/wordml/cid" xmlns:w16se="http://schemas.microsoft.com/office/word/2015/wordml/symex" xmlns:wpg="http://schemas.microsoft.com/office/word/2010/wordprocessingGroup" xmlns:wpi="http://schemas.microsoft.com/office/word/2010/wordprocessingInk" xmlns:wne="http://schemas.microsoft.com/office/word/2006/wordml" xmlns:wps="http://schemas.microsoft.com/office/word/2010/wordprocessingShape" mc:Ignorable="w14 w15 w16se w16cid wp14">
   <w:abstractNum w:abstractNumId="0" w15:restartNumberingAfterBreak="0">
-    <w:nsid w:val="4BD446B7"/>
+    <w:nsid w:val="00C9481A"/>
     <w:multiLevelType w:val="multilevel"/>
-    <w:tmpl w:val="53BCA884"/>
+    <w:tmpl w:val="9A8EDD9A"/>
     <w:lvl w:ilvl="0">
       <w:start w:val="1"/>
       <w:numFmt w:val="bullet"/>
@@ -1763,7 +1112,7 @@
         <w:sz w:val="20"/>
       </w:rPr>
     </w:lvl>
-    <w:lvl w:ilvl="1">
+    <w:lvl w:ilvl="1" w:tentative="1">
       <w:start w:val="1"/>
       <w:numFmt w:val="bullet"/>
       <w:lvlText w:val=""/>
@@ -1782,7 +1131,7 @@
     <w:lvl w:ilvl="2" w:tentative="1">
       <w:start w:val="1"/>
       <w:numFmt w:val="bullet"/>
-      <w:lvlText w:val=""/>
+      <w:lvlText w:val=""/>
       <w:lvlJc w:val="left"/>
       <w:pPr>
         <w:tabs>
@@ -1791,14 +1140,14 @@
         <w:ind w:left="2160" w:hanging="360"/>
       </w:pPr>
       <w:rPr>
-        <w:rFonts w:ascii="Wingdings" w:hAnsi="Wingdings" w:hint="default"/>
+        <w:rFonts w:ascii="Symbol" w:hAnsi="Symbol" w:hint="default"/>
         <w:sz w:val="20"/>
       </w:rPr>
     </w:lvl>
     <w:lvl w:ilvl="3" w:tentative="1">
       <w:start w:val="1"/>
       <w:numFmt w:val="bullet"/>
-      <w:lvlText w:val=""/>
+      <w:lvlText w:val=""/>
       <w:lvlJc w:val="left"/>
       <w:pPr>
         <w:tabs>
@@ -1807,14 +1156,14 @@
         <w:ind w:left="2880" w:hanging="360"/>
       </w:pPr>
       <w:rPr>
-        <w:rFonts w:ascii="Wingdings" w:hAnsi="Wingdings" w:hint="default"/>
+        <w:rFonts w:ascii="Symbol" w:hAnsi="Symbol" w:hint="default"/>
         <w:sz w:val="20"/>
       </w:rPr>
     </w:lvl>
     <w:lvl w:ilvl="4" w:tentative="1">
       <w:start w:val="1"/>
       <w:numFmt w:val="bullet"/>
-      <w:lvlText w:val=""/>
+      <w:lvlText w:val=""/>
       <w:lvlJc w:val="left"/>
       <w:pPr>
         <w:tabs>
@@ -1823,14 +1172,14 @@
         <w:ind w:left="3600" w:hanging="360"/>
       </w:pPr>
       <w:rPr>
-        <w:rFonts w:ascii="Wingdings" w:hAnsi="Wingdings" w:hint="default"/>
+        <w:rFonts w:ascii="Symbol" w:hAnsi="Symbol" w:hint="default"/>
         <w:sz w:val="20"/>
       </w:rPr>
     </w:lvl>
     <w:lvl w:ilvl="5" w:tentative="1">
       <w:start w:val="1"/>
       <w:numFmt w:val="bullet"/>
-      <w:lvlText w:val=""/>
+      <w:lvlText w:val=""/>
       <w:lvlJc w:val="left"/>
       <w:pPr>
         <w:tabs>
@@ -1839,14 +1188,14 @@
         <w:ind w:left="4320" w:hanging="360"/>
       </w:pPr>
       <w:rPr>
-        <w:rFonts w:ascii="Wingdings" w:hAnsi="Wingdings" w:hint="default"/>
+        <w:rFonts w:ascii="Symbol" w:hAnsi="Symbol" w:hint="default"/>
         <w:sz w:val="20"/>
       </w:rPr>
     </w:lvl>
     <w:lvl w:ilvl="6" w:tentative="1">
       <w:start w:val="1"/>
       <w:numFmt w:val="bullet"/>
-      <w:lvlText w:val=""/>
+      <w:lvlText w:val=""/>
       <w:lvlJc w:val="left"/>
       <w:pPr>
         <w:tabs>
@@ -1855,14 +1204,14 @@
         <w:ind w:left="5040" w:hanging="360"/>
       </w:pPr>
       <w:rPr>
-        <w:rFonts w:ascii="Wingdings" w:hAnsi="Wingdings" w:hint="default"/>
+        <w:rFonts w:ascii="Symbol" w:hAnsi="Symbol" w:hint="default"/>
         <w:sz w:val="20"/>
       </w:rPr>
     </w:lvl>
     <w:lvl w:ilvl="7" w:tentative="1">
       <w:start w:val="1"/>
       <w:numFmt w:val="bullet"/>
-      <w:lvlText w:val=""/>
+      <w:lvlText w:val=""/>
       <w:lvlJc w:val="left"/>
       <w:pPr>
         <w:tabs>
@@ -1871,14 +1220,14 @@
         <w:ind w:left="5760" w:hanging="360"/>
       </w:pPr>
       <w:rPr>
-        <w:rFonts w:ascii="Wingdings" w:hAnsi="Wingdings" w:hint="default"/>
+        <w:rFonts w:ascii="Symbol" w:hAnsi="Symbol" w:hint="default"/>
         <w:sz w:val="20"/>
       </w:rPr>
     </w:lvl>
     <w:lvl w:ilvl="8" w:tentative="1">
       <w:start w:val="1"/>
       <w:numFmt w:val="bullet"/>
-      <w:lvlText w:val=""/>
+      <w:lvlText w:val=""/>
       <w:lvlJc w:val="left"/>
       <w:pPr>
         <w:tabs>
@@ -1887,15 +1236,15 @@
         <w:ind w:left="6480" w:hanging="360"/>
       </w:pPr>
       <w:rPr>
-        <w:rFonts w:ascii="Wingdings" w:hAnsi="Wingdings" w:hint="default"/>
+        <w:rFonts w:ascii="Symbol" w:hAnsi="Symbol" w:hint="default"/>
         <w:sz w:val="20"/>
       </w:rPr>
     </w:lvl>
   </w:abstractNum>
   <w:abstractNum w:abstractNumId="1" w15:restartNumberingAfterBreak="0">
-    <w:nsid w:val="579B19FB"/>
+    <w:nsid w:val="18360EC3"/>
     <w:multiLevelType w:val="multilevel"/>
-    <w:tmpl w:val="C51446CC"/>
+    <w:tmpl w:val="0CA0BD1E"/>
     <w:lvl w:ilvl="0">
       <w:start w:val="1"/>
       <w:numFmt w:val="bullet"/>
@@ -1912,7 +1261,7 @@
         <w:sz w:val="20"/>
       </w:rPr>
     </w:lvl>
-    <w:lvl w:ilvl="1" w:tentative="1">
+    <w:lvl w:ilvl="1">
       <w:start w:val="1"/>
       <w:numFmt w:val="bullet"/>
       <w:lvlText w:val=""/>
@@ -1931,23 +1280,172 @@
     <w:lvl w:ilvl="2" w:tentative="1">
       <w:start w:val="1"/>
       <w:numFmt w:val="bullet"/>
+      <w:lvlText w:val=""/>
+      <w:lvlJc w:val="left"/>
+      <w:pPr>
+        <w:tabs>
+          <w:tab w:val="num" w:pos="2160"/>
+        </w:tabs>
+        <w:ind w:left="2160" w:hanging="360"/>
+      </w:pPr>
+      <w:rPr>
+        <w:rFonts w:ascii="Wingdings" w:hAnsi="Wingdings" w:hint="default"/>
+        <w:sz w:val="20"/>
+      </w:rPr>
+    </w:lvl>
+    <w:lvl w:ilvl="3" w:tentative="1">
+      <w:start w:val="1"/>
+      <w:numFmt w:val="bullet"/>
+      <w:lvlText w:val=""/>
+      <w:lvlJc w:val="left"/>
+      <w:pPr>
+        <w:tabs>
+          <w:tab w:val="num" w:pos="2880"/>
+        </w:tabs>
+        <w:ind w:left="2880" w:hanging="360"/>
+      </w:pPr>
+      <w:rPr>
+        <w:rFonts w:ascii="Wingdings" w:hAnsi="Wingdings" w:hint="default"/>
+        <w:sz w:val="20"/>
+      </w:rPr>
+    </w:lvl>
+    <w:lvl w:ilvl="4" w:tentative="1">
+      <w:start w:val="1"/>
+      <w:numFmt w:val="bullet"/>
+      <w:lvlText w:val=""/>
+      <w:lvlJc w:val="left"/>
+      <w:pPr>
+        <w:tabs>
+          <w:tab w:val="num" w:pos="3600"/>
+        </w:tabs>
+        <w:ind w:left="3600" w:hanging="360"/>
+      </w:pPr>
+      <w:rPr>
+        <w:rFonts w:ascii="Wingdings" w:hAnsi="Wingdings" w:hint="default"/>
+        <w:sz w:val="20"/>
+      </w:rPr>
+    </w:lvl>
+    <w:lvl w:ilvl="5" w:tentative="1">
+      <w:start w:val="1"/>
+      <w:numFmt w:val="bullet"/>
+      <w:lvlText w:val=""/>
+      <w:lvlJc w:val="left"/>
+      <w:pPr>
+        <w:tabs>
+          <w:tab w:val="num" w:pos="4320"/>
+        </w:tabs>
+        <w:ind w:left="4320" w:hanging="360"/>
+      </w:pPr>
+      <w:rPr>
+        <w:rFonts w:ascii="Wingdings" w:hAnsi="Wingdings" w:hint="default"/>
+        <w:sz w:val="20"/>
+      </w:rPr>
+    </w:lvl>
+    <w:lvl w:ilvl="6" w:tentative="1">
+      <w:start w:val="1"/>
+      <w:numFmt w:val="bullet"/>
+      <w:lvlText w:val=""/>
+      <w:lvlJc w:val="left"/>
+      <w:pPr>
+        <w:tabs>
+          <w:tab w:val="num" w:pos="5040"/>
+        </w:tabs>
+        <w:ind w:left="5040" w:hanging="360"/>
+      </w:pPr>
+      <w:rPr>
+        <w:rFonts w:ascii="Wingdings" w:hAnsi="Wingdings" w:hint="default"/>
+        <w:sz w:val="20"/>
+      </w:rPr>
+    </w:lvl>
+    <w:lvl w:ilvl="7" w:tentative="1">
+      <w:start w:val="1"/>
+      <w:numFmt w:val="bullet"/>
+      <w:lvlText w:val=""/>
+      <w:lvlJc w:val="left"/>
+      <w:pPr>
+        <w:tabs>
+          <w:tab w:val="num" w:pos="5760"/>
+        </w:tabs>
+        <w:ind w:left="5760" w:hanging="360"/>
+      </w:pPr>
+      <w:rPr>
+        <w:rFonts w:ascii="Wingdings" w:hAnsi="Wingdings" w:hint="default"/>
+        <w:sz w:val="20"/>
+      </w:rPr>
+    </w:lvl>
+    <w:lvl w:ilvl="8" w:tentative="1">
+      <w:start w:val="1"/>
+      <w:numFmt w:val="bullet"/>
+      <w:lvlText w:val=""/>
+      <w:lvlJc w:val="left"/>
+      <w:pPr>
+        <w:tabs>
+          <w:tab w:val="num" w:pos="6480"/>
+        </w:tabs>
+        <w:ind w:left="6480" w:hanging="360"/>
+      </w:pPr>
+      <w:rPr>
+        <w:rFonts w:ascii="Wingdings" w:hAnsi="Wingdings" w:hint="default"/>
+        <w:sz w:val="20"/>
+      </w:rPr>
+    </w:lvl>
+  </w:abstractNum>
+  <w:abstractNum w:abstractNumId="2" w15:restartNumberingAfterBreak="0">
+    <w:nsid w:val="734202B6"/>
+    <w:multiLevelType w:val="multilevel"/>
+    <w:tmpl w:val="511AE296"/>
+    <w:lvl w:ilvl="0">
+      <w:start w:val="1"/>
+      <w:numFmt w:val="bullet"/>
       <w:lvlText w:val=""/>
       <w:lvlJc w:val="left"/>
       <w:pPr>
         <w:tabs>
+          <w:tab w:val="num" w:pos="720"/>
+        </w:tabs>
+        <w:ind w:left="720" w:hanging="360"/>
+      </w:pPr>
+      <w:rPr>
+        <w:rFonts w:ascii="Symbol" w:hAnsi="Symbol" w:hint="default"/>
+        <w:sz w:val="20"/>
+      </w:rPr>
+    </w:lvl>
+    <w:lvl w:ilvl="1">
+      <w:start w:val="1"/>
+      <w:numFmt w:val="bullet"/>
+      <w:lvlText w:val=""/>
+      <w:lvlJc w:val="left"/>
+      <w:pPr>
+        <w:tabs>
+          <w:tab w:val="num" w:pos="1440"/>
+        </w:tabs>
+        <w:ind w:left="1440" w:hanging="360"/>
+      </w:pPr>
+      <w:rPr>
+        <w:rFonts w:ascii="Symbol" w:hAnsi="Symbol" w:hint="default"/>
+        <w:sz w:val="20"/>
+      </w:rPr>
+    </w:lvl>
+    <w:lvl w:ilvl="2" w:tentative="1">
+      <w:start w:val="1"/>
+      <w:numFmt w:val="bullet"/>
+      <w:lvlText w:val=""/>
+      <w:lvlJc w:val="left"/>
+      <w:pPr>
+        <w:tabs>
           <w:tab w:val="num" w:pos="2160"/>
         </w:tabs>
         <w:ind w:left="2160" w:hanging="360"/>
       </w:pPr>
       <w:rPr>
-        <w:rFonts w:ascii="Symbol" w:hAnsi="Symbol" w:hint="default"/>
+        <w:rFonts w:ascii="Wingdings" w:hAnsi="Wingdings" w:hint="default"/>
         <w:sz w:val="20"/>
       </w:rPr>
     </w:lvl>
     <w:lvl w:ilvl="3" w:tentative="1">
       <w:start w:val="1"/>
       <w:numFmt w:val="bullet"/>
-      <w:lvlText w:val=""/>
+      <w:lvlText w:val=""/>
       <w:lvlJc w:val="left"/>
       <w:pPr>
         <w:tabs>
@@ -1956,14 +1454,14 @@
         <w:ind w:left="2880" w:hanging="360"/>
       </w:pPr>
       <w:rPr>
-        <w:rFonts w:ascii="Symbol" w:hAnsi="Symbol" w:hint="default"/>
+        <w:rFonts w:ascii="Wingdings" w:hAnsi="Wingdings" w:hint="default"/>
         <w:sz w:val="20"/>
       </w:rPr>
     </w:lvl>
     <w:lvl w:ilvl="4" w:tentative="1">
       <w:start w:val="1"/>
       <w:numFmt w:val="bullet"/>
-      <w:lvlText w:val=""/>
+      <w:lvlText w:val=""/>
       <w:lvlJc w:val="left"/>
       <w:pPr>
         <w:tabs>
@@ -1972,14 +1470,14 @@
         <w:ind w:left="3600" w:hanging="360"/>
       </w:pPr>
       <w:rPr>
-        <w:rFonts w:ascii="Symbol" w:hAnsi="Symbol" w:hint="default"/>
+        <w:rFonts w:ascii="Wingdings" w:hAnsi="Wingdings" w:hint="default"/>
         <w:sz w:val="20"/>
       </w:rPr>
     </w:lvl>
     <w:lvl w:ilvl="5" w:tentative="1">
       <w:start w:val="1"/>
       <w:numFmt w:val="bullet"/>
-      <w:lvlText w:val=""/>
+      <w:lvlText w:val=""/>
       <w:lvlJc w:val="left"/>
       <w:pPr>
         <w:tabs>
@@ -1988,14 +1486,14 @@
         <w:ind w:left="4320" w:hanging="360"/>
       </w:pPr>
       <w:rPr>
-        <w:rFonts w:ascii="Symbol" w:hAnsi="Symbol" w:hint="default"/>
+        <w:rFonts w:ascii="Wingdings" w:hAnsi="Wingdings" w:hint="default"/>
         <w:sz w:val="20"/>
       </w:rPr>
     </w:lvl>
     <w:lvl w:ilvl="6" w:tentative="1">
       <w:start w:val="1"/>
       <w:numFmt w:val="bullet"/>
-      <w:lvlText w:val=""/>
+      <w:lvlText w:val=""/>
       <w:lvlJc w:val="left"/>
       <w:pPr>
         <w:tabs>
@@ -2004,14 +1502,14 @@
         <w:ind w:left="5040" w:hanging="360"/>
       </w:pPr>
       <w:rPr>
-        <w:rFonts w:ascii="Symbol" w:hAnsi="Symbol" w:hint="default"/>
+        <w:rFonts w:ascii="Wingdings" w:hAnsi="Wingdings" w:hint="default"/>
         <w:sz w:val="20"/>
       </w:rPr>
     </w:lvl>
     <w:lvl w:ilvl="7" w:tentative="1">
       <w:start w:val="1"/>
       <w:numFmt w:val="bullet"/>
-      <w:lvlText w:val=""/>
+      <w:lvlText w:val=""/>
       <w:lvlJc w:val="left"/>
       <w:pPr>
         <w:tabs>
@@ -2020,14 +1518,14 @@
         <w:ind w:left="5760" w:hanging="360"/>
       </w:pPr>
       <w:rPr>
-        <w:rFonts w:ascii="Symbol" w:hAnsi="Symbol" w:hint="default"/>
+        <w:rFonts w:ascii="Wingdings" w:hAnsi="Wingdings" w:hint="default"/>
         <w:sz w:val="20"/>
       </w:rPr>
     </w:lvl>
     <w:lvl w:ilvl="8" w:tentative="1">
       <w:start w:val="1"/>
       <w:numFmt w:val="bullet"/>
-      <w:lvlText w:val=""/>
+      <w:lvlText w:val=""/>
       <w:lvlJc w:val="left"/>
       <w:pPr>
         <w:tabs>
@@ -2036,16 +1534,19 @@
         <w:ind w:left="6480" w:hanging="360"/>
       </w:pPr>
       <w:rPr>
-        <w:rFonts w:ascii="Symbol" w:hAnsi="Symbol" w:hint="default"/>
+        <w:rFonts w:ascii="Wingdings" w:hAnsi="Wingdings" w:hint="default"/>
         <w:sz w:val="20"/>
       </w:rPr>
     </w:lvl>
   </w:abstractNum>
   <w:num w:numId="1">
-    <w:abstractNumId w:val="1"/>
+    <w:abstractNumId w:val="0"/>
   </w:num>
   <w:num w:numId="2">
-    <w:abstractNumId w:val="0"/>
+    <w:abstractNumId w:val="2"/>
+  </w:num>
+  <w:num w:numId="3">
+    <w:abstractNumId w:val="1"/>
   </w:num>
 </w:numbering>
 </file>

</xml_diff>

<commit_message>
Zeitaufzeichnung ergänzt TftDisplay_V2.c/h (Vorlagen aus APUS-Projekt) gelöscht
</commit_message>
<xml_diff>
--- a/doc/Zeitaufzeichnung.docx
+++ b/doc/Zeitaufzeichnung.docx
@@ -12,6 +12,8 @@
           <w:szCs w:val="40"/>
         </w:rPr>
       </w:pPr>
+      <w:bookmarkStart w:id="0" w:name="_GoBack"/>
+      <w:bookmarkEnd w:id="0"/>
       <w:r>
         <w:rPr>
           <w:rFonts w:ascii="Calibri Light" w:hAnsi="Calibri Light" w:cs="Calibri Light"/>
@@ -100,19 +102,19 @@
         <w:tblDescription w:val=""/>
       </w:tblPr>
       <w:tblGrid>
-        <w:gridCol w:w="938"/>
-        <w:gridCol w:w="4659"/>
+        <w:gridCol w:w="936"/>
+        <w:gridCol w:w="4666"/>
         <w:gridCol w:w="939"/>
-        <w:gridCol w:w="888"/>
-        <w:gridCol w:w="1628"/>
+        <w:gridCol w:w="887"/>
+        <w:gridCol w:w="1624"/>
       </w:tblGrid>
       <w:tr>
         <w:trPr>
-          <w:divId w:val="834490252"/>
+          <w:divId w:val="1677077359"/>
         </w:trPr>
         <w:tc>
           <w:tcPr>
-            <w:tcW w:w="938" w:type="dxa"/>
+            <w:tcW w:w="988" w:type="dxa"/>
             <w:tcBorders>
               <w:top w:val="single" w:sz="8" w:space="0" w:color="A3A3A3"/>
               <w:left w:val="single" w:sz="8" w:space="0" w:color="A3A3A3"/>
@@ -153,7 +155,7 @@
         </w:tc>
         <w:tc>
           <w:tcPr>
-            <w:tcW w:w="4659" w:type="dxa"/>
+            <w:tcW w:w="5334" w:type="dxa"/>
             <w:tcBorders>
               <w:top w:val="single" w:sz="8" w:space="0" w:color="A3A3A3"/>
               <w:left w:val="single" w:sz="8" w:space="0" w:color="A3A3A3"/>
@@ -193,7 +195,7 @@
         </w:tc>
         <w:tc>
           <w:tcPr>
-            <w:tcW w:w="939" w:type="dxa"/>
+            <w:tcW w:w="988" w:type="dxa"/>
             <w:tcBorders>
               <w:top w:val="single" w:sz="8" w:space="0" w:color="A3A3A3"/>
               <w:left w:val="single" w:sz="8" w:space="0" w:color="A3A3A3"/>
@@ -234,7 +236,7 @@
         </w:tc>
         <w:tc>
           <w:tcPr>
-            <w:tcW w:w="888" w:type="dxa"/>
+            <w:tcW w:w="960" w:type="dxa"/>
             <w:tcBorders>
               <w:top w:val="single" w:sz="8" w:space="0" w:color="A3A3A3"/>
               <w:left w:val="single" w:sz="8" w:space="0" w:color="A3A3A3"/>
@@ -275,7 +277,7 @@
         </w:tc>
         <w:tc>
           <w:tcPr>
-            <w:tcW w:w="1628" w:type="dxa"/>
+            <w:tcW w:w="1538" w:type="dxa"/>
             <w:tcBorders>
               <w:top w:val="single" w:sz="8" w:space="0" w:color="A3A3A3"/>
               <w:left w:val="single" w:sz="8" w:space="0" w:color="A3A3A3"/>
@@ -316,11 +318,11 @@
       </w:tr>
       <w:tr>
         <w:trPr>
-          <w:divId w:val="834490252"/>
+          <w:divId w:val="1677077359"/>
         </w:trPr>
         <w:tc>
           <w:tcPr>
-            <w:tcW w:w="938" w:type="dxa"/>
+            <w:tcW w:w="982" w:type="dxa"/>
             <w:tcBorders>
               <w:top w:val="single" w:sz="8" w:space="0" w:color="A3A3A3"/>
               <w:left w:val="single" w:sz="8" w:space="0" w:color="A3A3A3"/>
@@ -358,7 +360,7 @@
         </w:tc>
         <w:tc>
           <w:tcPr>
-            <w:tcW w:w="4659" w:type="dxa"/>
+            <w:tcW w:w="5334" w:type="dxa"/>
             <w:tcBorders>
               <w:top w:val="single" w:sz="8" w:space="0" w:color="A3A3A3"/>
               <w:left w:val="single" w:sz="8" w:space="0" w:color="A3A3A3"/>
@@ -416,7 +418,7 @@
         </w:tc>
         <w:tc>
           <w:tcPr>
-            <w:tcW w:w="939" w:type="dxa"/>
+            <w:tcW w:w="960" w:type="dxa"/>
             <w:tcBorders>
               <w:top w:val="single" w:sz="8" w:space="0" w:color="A3A3A3"/>
               <w:left w:val="single" w:sz="8" w:space="0" w:color="A3A3A3"/>
@@ -454,7 +456,7 @@
         </w:tc>
         <w:tc>
           <w:tcPr>
-            <w:tcW w:w="888" w:type="dxa"/>
+            <w:tcW w:w="960" w:type="dxa"/>
             <w:tcBorders>
               <w:top w:val="single" w:sz="8" w:space="0" w:color="A3A3A3"/>
               <w:left w:val="single" w:sz="8" w:space="0" w:color="A3A3A3"/>
@@ -492,7 +494,7 @@
         </w:tc>
         <w:tc>
           <w:tcPr>
-            <w:tcW w:w="1628" w:type="dxa"/>
+            <w:tcW w:w="1572" w:type="dxa"/>
             <w:tcBorders>
               <w:top w:val="single" w:sz="8" w:space="0" w:color="A3A3A3"/>
               <w:left w:val="single" w:sz="8" w:space="0" w:color="A3A3A3"/>
@@ -530,11 +532,11 @@
       </w:tr>
       <w:tr>
         <w:trPr>
-          <w:divId w:val="834490252"/>
+          <w:divId w:val="1677077359"/>
         </w:trPr>
         <w:tc>
           <w:tcPr>
-            <w:tcW w:w="938" w:type="dxa"/>
+            <w:tcW w:w="982" w:type="dxa"/>
             <w:tcBorders>
               <w:top w:val="single" w:sz="8" w:space="0" w:color="A3A3A3"/>
               <w:left w:val="single" w:sz="8" w:space="0" w:color="A3A3A3"/>
@@ -572,7 +574,7 @@
         </w:tc>
         <w:tc>
           <w:tcPr>
-            <w:tcW w:w="4659" w:type="dxa"/>
+            <w:tcW w:w="5446" w:type="dxa"/>
             <w:tcBorders>
               <w:top w:val="single" w:sz="8" w:space="0" w:color="A3A3A3"/>
               <w:left w:val="single" w:sz="8" w:space="0" w:color="A3A3A3"/>
@@ -626,18 +628,8 @@
                 <w:sz w:val="22"/>
                 <w:szCs w:val="22"/>
               </w:rPr>
-              <w:t xml:space="preserve">Anlegen eines </w:t>
-            </w:r>
-            <w:proofErr w:type="spellStart"/>
-            <w:r>
-              <w:rPr>
-                <w:rFonts w:ascii="Calibri" w:eastAsia="Times New Roman" w:hAnsi="Calibri" w:cs="Calibri"/>
-                <w:sz w:val="22"/>
-                <w:szCs w:val="22"/>
-              </w:rPr>
-              <w:t>Github-Repository's</w:t>
-            </w:r>
-            <w:proofErr w:type="spellEnd"/>
+              <w:t>Anlegen eines Github-Repository's</w:t>
+            </w:r>
           </w:p>
           <w:p>
             <w:pPr>
@@ -657,25 +649,7 @@
                 <w:sz w:val="22"/>
                 <w:szCs w:val="22"/>
               </w:rPr>
-              <w:t xml:space="preserve">Erstellen eines </w:t>
-            </w:r>
-            <w:proofErr w:type="spellStart"/>
-            <w:r>
-              <w:rPr>
-                <w:rFonts w:ascii="Calibri" w:eastAsia="Times New Roman" w:hAnsi="Calibri" w:cs="Calibri"/>
-                <w:sz w:val="22"/>
-                <w:szCs w:val="22"/>
-              </w:rPr>
-              <w:t>TrueStudio</w:t>
-            </w:r>
-            <w:proofErr w:type="spellEnd"/>
-            <w:r>
-              <w:rPr>
-                <w:rFonts w:ascii="Calibri" w:eastAsia="Times New Roman" w:hAnsi="Calibri" w:cs="Calibri"/>
-                <w:sz w:val="22"/>
-                <w:szCs w:val="22"/>
-              </w:rPr>
-              <w:t>-Projektes</w:t>
+              <w:t>Erstellen eines TrueStudio-Projektes</w:t>
             </w:r>
           </w:p>
           <w:p>
@@ -696,31 +670,13 @@
                 <w:sz w:val="22"/>
                 <w:szCs w:val="22"/>
               </w:rPr>
-              <w:t xml:space="preserve">Ansteuerung von LEDs und USART (für </w:t>
-            </w:r>
-            <w:proofErr w:type="spellStart"/>
-            <w:r>
-              <w:rPr>
-                <w:rFonts w:ascii="Calibri" w:eastAsia="Times New Roman" w:hAnsi="Calibri" w:cs="Calibri"/>
-                <w:sz w:val="22"/>
-                <w:szCs w:val="22"/>
-              </w:rPr>
-              <w:t>Debug</w:t>
-            </w:r>
-            <w:proofErr w:type="spellEnd"/>
-            <w:r>
-              <w:rPr>
-                <w:rFonts w:ascii="Calibri" w:eastAsia="Times New Roman" w:hAnsi="Calibri" w:cs="Calibri"/>
-                <w:sz w:val="22"/>
-                <w:szCs w:val="22"/>
-              </w:rPr>
-              <w:t>-Infos bzw. Datenauswertung)</w:t>
-            </w:r>
-          </w:p>
-        </w:tc>
-        <w:tc>
-          <w:tcPr>
-            <w:tcW w:w="939" w:type="dxa"/>
+              <w:t>Ansteuerung von LEDs und USART (für Debug-Infos bzw. Datenauswertung)</w:t>
+            </w:r>
+          </w:p>
+        </w:tc>
+        <w:tc>
+          <w:tcPr>
+            <w:tcW w:w="960" w:type="dxa"/>
             <w:tcBorders>
               <w:top w:val="single" w:sz="8" w:space="0" w:color="A3A3A3"/>
               <w:left w:val="single" w:sz="8" w:space="0" w:color="A3A3A3"/>
@@ -758,7 +714,7 @@
         </w:tc>
         <w:tc>
           <w:tcPr>
-            <w:tcW w:w="888" w:type="dxa"/>
+            <w:tcW w:w="960" w:type="dxa"/>
             <w:tcBorders>
               <w:top w:val="single" w:sz="8" w:space="0" w:color="A3A3A3"/>
               <w:left w:val="single" w:sz="8" w:space="0" w:color="A3A3A3"/>
@@ -796,7 +752,7 @@
         </w:tc>
         <w:tc>
           <w:tcPr>
-            <w:tcW w:w="1628" w:type="dxa"/>
+            <w:tcW w:w="1459" w:type="dxa"/>
             <w:tcBorders>
               <w:top w:val="single" w:sz="8" w:space="0" w:color="A3A3A3"/>
               <w:left w:val="single" w:sz="8" w:space="0" w:color="A3A3A3"/>
@@ -834,11 +790,11 @@
       </w:tr>
       <w:tr>
         <w:trPr>
-          <w:divId w:val="834490252"/>
+          <w:divId w:val="1677077359"/>
         </w:trPr>
         <w:tc>
           <w:tcPr>
-            <w:tcW w:w="938" w:type="dxa"/>
+            <w:tcW w:w="982" w:type="dxa"/>
             <w:tcBorders>
               <w:top w:val="single" w:sz="8" w:space="0" w:color="A3A3A3"/>
               <w:left w:val="single" w:sz="8" w:space="0" w:color="A3A3A3"/>
@@ -876,7 +832,7 @@
         </w:tc>
         <w:tc>
           <w:tcPr>
-            <w:tcW w:w="4659" w:type="dxa"/>
+            <w:tcW w:w="5446" w:type="dxa"/>
             <w:tcBorders>
               <w:top w:val="single" w:sz="8" w:space="0" w:color="A3A3A3"/>
               <w:left w:val="single" w:sz="8" w:space="0" w:color="A3A3A3"/>
@@ -903,23 +859,13 @@
                 <w:rFonts w:eastAsia="Times New Roman"/>
               </w:rPr>
             </w:pPr>
-            <w:proofErr w:type="spellStart"/>
             <w:r>
               <w:rPr>
                 <w:rFonts w:ascii="Calibri" w:eastAsia="Times New Roman" w:hAnsi="Calibri" w:cs="Calibri"/>
                 <w:sz w:val="22"/>
                 <w:szCs w:val="22"/>
               </w:rPr>
-              <w:t>SysTick</w:t>
-            </w:r>
-            <w:proofErr w:type="spellEnd"/>
-            <w:r>
-              <w:rPr>
-                <w:rFonts w:ascii="Calibri" w:eastAsia="Times New Roman" w:hAnsi="Calibri" w:cs="Calibri"/>
-                <w:sz w:val="22"/>
-                <w:szCs w:val="22"/>
-              </w:rPr>
-              <w:t xml:space="preserve"> + Delay-Funktion</w:t>
+              <w:t>SysTick + Delay-Funktion</w:t>
             </w:r>
           </w:p>
           <w:p>
@@ -946,7 +892,7 @@
         </w:tc>
         <w:tc>
           <w:tcPr>
-            <w:tcW w:w="939" w:type="dxa"/>
+            <w:tcW w:w="960" w:type="dxa"/>
             <w:tcBorders>
               <w:top w:val="single" w:sz="8" w:space="0" w:color="A3A3A3"/>
               <w:left w:val="single" w:sz="8" w:space="0" w:color="A3A3A3"/>
@@ -984,7 +930,7 @@
         </w:tc>
         <w:tc>
           <w:tcPr>
-            <w:tcW w:w="888" w:type="dxa"/>
+            <w:tcW w:w="960" w:type="dxa"/>
             <w:tcBorders>
               <w:top w:val="single" w:sz="8" w:space="0" w:color="A3A3A3"/>
               <w:left w:val="single" w:sz="8" w:space="0" w:color="A3A3A3"/>
@@ -1022,7 +968,7 @@
         </w:tc>
         <w:tc>
           <w:tcPr>
-            <w:tcW w:w="1628" w:type="dxa"/>
+            <w:tcW w:w="1873" w:type="dxa"/>
             <w:tcBorders>
               <w:top w:val="single" w:sz="8" w:space="0" w:color="A3A3A3"/>
               <w:left w:val="single" w:sz="8" w:space="0" w:color="A3A3A3"/>
@@ -1054,6 +1000,905 @@
                 <w:szCs w:val="22"/>
               </w:rPr>
               <w:t>1 Stunde Mittag</w:t>
+            </w:r>
+          </w:p>
+        </w:tc>
+      </w:tr>
+      <w:tr>
+        <w:trPr>
+          <w:divId w:val="1677077359"/>
+        </w:trPr>
+        <w:tc>
+          <w:tcPr>
+            <w:tcW w:w="982" w:type="dxa"/>
+            <w:tcBorders>
+              <w:top w:val="single" w:sz="8" w:space="0" w:color="A3A3A3"/>
+              <w:left w:val="single" w:sz="8" w:space="0" w:color="A3A3A3"/>
+              <w:bottom w:val="single" w:sz="8" w:space="0" w:color="A3A3A3"/>
+              <w:right w:val="single" w:sz="8" w:space="0" w:color="A3A3A3"/>
+            </w:tcBorders>
+            <w:tcMar>
+              <w:top w:w="80" w:type="dxa"/>
+              <w:left w:w="80" w:type="dxa"/>
+              <w:bottom w:w="80" w:type="dxa"/>
+              <w:right w:w="80" w:type="dxa"/>
+            </w:tcMar>
+            <w:hideMark/>
+          </w:tcPr>
+          <w:p>
+            <w:pPr>
+              <w:pStyle w:val="StandardWeb"/>
+              <w:spacing w:before="0" w:beforeAutospacing="0" w:after="0" w:afterAutospacing="0"/>
+              <w:jc w:val="center"/>
+              <w:rPr>
+                <w:rFonts w:ascii="Calibri" w:hAnsi="Calibri" w:cs="Calibri"/>
+                <w:sz w:val="22"/>
+                <w:szCs w:val="22"/>
+              </w:rPr>
+            </w:pPr>
+            <w:r>
+              <w:rPr>
+                <w:rFonts w:ascii="Calibri" w:hAnsi="Calibri" w:cs="Calibri"/>
+                <w:sz w:val="22"/>
+                <w:szCs w:val="22"/>
+              </w:rPr>
+              <w:t>05.02.</w:t>
+            </w:r>
+          </w:p>
+        </w:tc>
+        <w:tc>
+          <w:tcPr>
+            <w:tcW w:w="5475" w:type="dxa"/>
+            <w:tcBorders>
+              <w:top w:val="single" w:sz="8" w:space="0" w:color="A3A3A3"/>
+              <w:left w:val="single" w:sz="8" w:space="0" w:color="A3A3A3"/>
+              <w:bottom w:val="single" w:sz="8" w:space="0" w:color="A3A3A3"/>
+              <w:right w:val="single" w:sz="8" w:space="0" w:color="A3A3A3"/>
+            </w:tcBorders>
+            <w:tcMar>
+              <w:top w:w="80" w:type="dxa"/>
+              <w:left w:w="80" w:type="dxa"/>
+              <w:bottom w:w="80" w:type="dxa"/>
+              <w:right w:w="80" w:type="dxa"/>
+            </w:tcMar>
+            <w:hideMark/>
+          </w:tcPr>
+          <w:p>
+            <w:pPr>
+              <w:numPr>
+                <w:ilvl w:val="1"/>
+                <w:numId w:val="4"/>
+              </w:numPr>
+              <w:ind w:left="295"/>
+              <w:textAlignment w:val="center"/>
+              <w:rPr>
+                <w:rFonts w:eastAsia="Times New Roman"/>
+              </w:rPr>
+            </w:pPr>
+            <w:r>
+              <w:rPr>
+                <w:rFonts w:ascii="Calibri" w:eastAsia="Times New Roman" w:hAnsi="Calibri" w:cs="Calibri"/>
+                <w:sz w:val="22"/>
+                <w:szCs w:val="22"/>
+              </w:rPr>
+              <w:t xml:space="preserve">Vereinfachte </w:t>
+            </w:r>
+            <w:r>
+              <w:rPr>
+                <w:rFonts w:ascii="Calibri" w:eastAsia="Times New Roman" w:hAnsi="Calibri" w:cs="Calibri"/>
+                <w:sz w:val="22"/>
+                <w:szCs w:val="22"/>
+              </w:rPr>
+              <w:t>Displayansteuerung (großteils vom APUS-Projekt kopiert) fertiggestellt; "unnötige" Teile (zB userCfg etc. ) entfernt</w:t>
+            </w:r>
+          </w:p>
+          <w:p>
+            <w:pPr>
+              <w:numPr>
+                <w:ilvl w:val="1"/>
+                <w:numId w:val="4"/>
+              </w:numPr>
+              <w:ind w:left="295"/>
+              <w:textAlignment w:val="center"/>
+              <w:rPr>
+                <w:rFonts w:eastAsia="Times New Roman"/>
+              </w:rPr>
+            </w:pPr>
+            <w:r>
+              <w:rPr>
+                <w:rFonts w:ascii="Calibri" w:eastAsia="Times New Roman" w:hAnsi="Calibri" w:cs="Calibri"/>
+                <w:sz w:val="22"/>
+                <w:szCs w:val="22"/>
+              </w:rPr>
+              <w:t>fertige Display-Implementierung vorerst groß getestet</w:t>
+            </w:r>
+          </w:p>
+          <w:p>
+            <w:pPr>
+              <w:numPr>
+                <w:ilvl w:val="1"/>
+                <w:numId w:val="4"/>
+              </w:numPr>
+              <w:ind w:left="295"/>
+              <w:textAlignment w:val="center"/>
+              <w:rPr>
+                <w:rFonts w:eastAsia="Times New Roman"/>
+              </w:rPr>
+            </w:pPr>
+            <w:r>
+              <w:rPr>
+                <w:rFonts w:ascii="Calibri" w:eastAsia="Times New Roman" w:hAnsi="Calibri" w:cs="Calibri"/>
+                <w:sz w:val="22"/>
+                <w:szCs w:val="22"/>
+              </w:rPr>
+              <w:t>Änderung der Dateistruktur für bessere, intuitivere Übersicht</w:t>
+            </w:r>
+          </w:p>
+        </w:tc>
+        <w:tc>
+          <w:tcPr>
+            <w:tcW w:w="960" w:type="dxa"/>
+            <w:tcBorders>
+              <w:top w:val="single" w:sz="8" w:space="0" w:color="A3A3A3"/>
+              <w:left w:val="single" w:sz="8" w:space="0" w:color="A3A3A3"/>
+              <w:bottom w:val="single" w:sz="8" w:space="0" w:color="A3A3A3"/>
+              <w:right w:val="single" w:sz="8" w:space="0" w:color="A3A3A3"/>
+            </w:tcBorders>
+            <w:tcMar>
+              <w:top w:w="80" w:type="dxa"/>
+              <w:left w:w="80" w:type="dxa"/>
+              <w:bottom w:w="80" w:type="dxa"/>
+              <w:right w:w="80" w:type="dxa"/>
+            </w:tcMar>
+            <w:hideMark/>
+          </w:tcPr>
+          <w:p>
+            <w:pPr>
+              <w:pStyle w:val="StandardWeb"/>
+              <w:spacing w:before="0" w:beforeAutospacing="0" w:after="0" w:afterAutospacing="0"/>
+              <w:jc w:val="center"/>
+              <w:rPr>
+                <w:rFonts w:ascii="Calibri" w:hAnsi="Calibri" w:cs="Calibri"/>
+                <w:sz w:val="22"/>
+                <w:szCs w:val="22"/>
+              </w:rPr>
+            </w:pPr>
+            <w:r>
+              <w:rPr>
+                <w:rFonts w:ascii="Calibri" w:hAnsi="Calibri" w:cs="Calibri"/>
+                <w:sz w:val="22"/>
+                <w:szCs w:val="22"/>
+              </w:rPr>
+              <w:t>11:00</w:t>
+            </w:r>
+          </w:p>
+        </w:tc>
+        <w:tc>
+          <w:tcPr>
+            <w:tcW w:w="960" w:type="dxa"/>
+            <w:tcBorders>
+              <w:top w:val="single" w:sz="8" w:space="0" w:color="A3A3A3"/>
+              <w:left w:val="single" w:sz="8" w:space="0" w:color="A3A3A3"/>
+              <w:bottom w:val="single" w:sz="8" w:space="0" w:color="A3A3A3"/>
+              <w:right w:val="single" w:sz="8" w:space="0" w:color="A3A3A3"/>
+            </w:tcBorders>
+            <w:tcMar>
+              <w:top w:w="80" w:type="dxa"/>
+              <w:left w:w="80" w:type="dxa"/>
+              <w:bottom w:w="80" w:type="dxa"/>
+              <w:right w:w="80" w:type="dxa"/>
+            </w:tcMar>
+            <w:hideMark/>
+          </w:tcPr>
+          <w:p>
+            <w:pPr>
+              <w:pStyle w:val="StandardWeb"/>
+              <w:spacing w:before="0" w:beforeAutospacing="0" w:after="0" w:afterAutospacing="0"/>
+              <w:jc w:val="center"/>
+              <w:rPr>
+                <w:rFonts w:ascii="Calibri" w:hAnsi="Calibri" w:cs="Calibri"/>
+                <w:sz w:val="22"/>
+                <w:szCs w:val="22"/>
+              </w:rPr>
+            </w:pPr>
+            <w:r>
+              <w:rPr>
+                <w:rFonts w:ascii="Calibri" w:hAnsi="Calibri" w:cs="Calibri"/>
+                <w:sz w:val="22"/>
+                <w:szCs w:val="22"/>
+              </w:rPr>
+              <w:t>18:00</w:t>
+            </w:r>
+          </w:p>
+        </w:tc>
+        <w:tc>
+          <w:tcPr>
+            <w:tcW w:w="1873" w:type="dxa"/>
+            <w:tcBorders>
+              <w:top w:val="single" w:sz="8" w:space="0" w:color="A3A3A3"/>
+              <w:left w:val="single" w:sz="8" w:space="0" w:color="A3A3A3"/>
+              <w:bottom w:val="single" w:sz="8" w:space="0" w:color="A3A3A3"/>
+              <w:right w:val="single" w:sz="8" w:space="0" w:color="A3A3A3"/>
+            </w:tcBorders>
+            <w:tcMar>
+              <w:top w:w="80" w:type="dxa"/>
+              <w:left w:w="80" w:type="dxa"/>
+              <w:bottom w:w="80" w:type="dxa"/>
+              <w:right w:w="80" w:type="dxa"/>
+            </w:tcMar>
+            <w:hideMark/>
+          </w:tcPr>
+          <w:p>
+            <w:pPr>
+              <w:pStyle w:val="StandardWeb"/>
+              <w:spacing w:before="0" w:beforeAutospacing="0" w:after="0" w:afterAutospacing="0"/>
+              <w:rPr>
+                <w:rFonts w:ascii="Calibri" w:hAnsi="Calibri" w:cs="Calibri"/>
+                <w:sz w:val="22"/>
+                <w:szCs w:val="22"/>
+              </w:rPr>
+            </w:pPr>
+            <w:r>
+              <w:rPr>
+                <w:rFonts w:ascii="Calibri" w:hAnsi="Calibri" w:cs="Calibri"/>
+                <w:sz w:val="22"/>
+                <w:szCs w:val="22"/>
+              </w:rPr>
+              <w:t>1 Stunde Mittag</w:t>
+            </w:r>
+          </w:p>
+        </w:tc>
+      </w:tr>
+      <w:tr>
+        <w:trPr>
+          <w:divId w:val="1677077359"/>
+        </w:trPr>
+        <w:tc>
+          <w:tcPr>
+            <w:tcW w:w="982" w:type="dxa"/>
+            <w:tcBorders>
+              <w:top w:val="single" w:sz="8" w:space="0" w:color="A3A3A3"/>
+              <w:left w:val="single" w:sz="8" w:space="0" w:color="A3A3A3"/>
+              <w:bottom w:val="single" w:sz="8" w:space="0" w:color="A3A3A3"/>
+              <w:right w:val="single" w:sz="8" w:space="0" w:color="A3A3A3"/>
+            </w:tcBorders>
+            <w:tcMar>
+              <w:top w:w="80" w:type="dxa"/>
+              <w:left w:w="80" w:type="dxa"/>
+              <w:bottom w:w="80" w:type="dxa"/>
+              <w:right w:w="80" w:type="dxa"/>
+            </w:tcMar>
+            <w:hideMark/>
+          </w:tcPr>
+          <w:p>
+            <w:pPr>
+              <w:pStyle w:val="StandardWeb"/>
+              <w:spacing w:before="0" w:beforeAutospacing="0" w:after="0" w:afterAutospacing="0"/>
+              <w:jc w:val="center"/>
+              <w:rPr>
+                <w:rFonts w:ascii="Calibri" w:hAnsi="Calibri" w:cs="Calibri"/>
+                <w:sz w:val="22"/>
+                <w:szCs w:val="22"/>
+              </w:rPr>
+            </w:pPr>
+            <w:r>
+              <w:rPr>
+                <w:rFonts w:ascii="Calibri" w:hAnsi="Calibri" w:cs="Calibri"/>
+                <w:sz w:val="22"/>
+                <w:szCs w:val="22"/>
+              </w:rPr>
+              <w:t>06.02.</w:t>
+            </w:r>
+          </w:p>
+        </w:tc>
+        <w:tc>
+          <w:tcPr>
+            <w:tcW w:w="5446" w:type="dxa"/>
+            <w:tcBorders>
+              <w:top w:val="single" w:sz="8" w:space="0" w:color="A3A3A3"/>
+              <w:left w:val="single" w:sz="8" w:space="0" w:color="A3A3A3"/>
+              <w:bottom w:val="single" w:sz="8" w:space="0" w:color="A3A3A3"/>
+              <w:right w:val="single" w:sz="8" w:space="0" w:color="A3A3A3"/>
+            </w:tcBorders>
+            <w:tcMar>
+              <w:top w:w="80" w:type="dxa"/>
+              <w:left w:w="80" w:type="dxa"/>
+              <w:bottom w:w="80" w:type="dxa"/>
+              <w:right w:w="80" w:type="dxa"/>
+            </w:tcMar>
+            <w:hideMark/>
+          </w:tcPr>
+          <w:p>
+            <w:pPr>
+              <w:numPr>
+                <w:ilvl w:val="1"/>
+                <w:numId w:val="5"/>
+              </w:numPr>
+              <w:ind w:left="295"/>
+              <w:textAlignment w:val="center"/>
+              <w:rPr>
+                <w:rFonts w:eastAsia="Times New Roman"/>
+              </w:rPr>
+            </w:pPr>
+            <w:r>
+              <w:rPr>
+                <w:rFonts w:ascii="Calibri" w:eastAsia="Times New Roman" w:hAnsi="Calibri" w:cs="Calibri"/>
+                <w:sz w:val="22"/>
+                <w:szCs w:val="22"/>
+              </w:rPr>
+              <w:t>Recherche über WIZnet W5500 inkl. Treiber und dessen Verwendung in Bezug auf den "MACRAW-Mode"</w:t>
+            </w:r>
+          </w:p>
+          <w:p>
+            <w:pPr>
+              <w:numPr>
+                <w:ilvl w:val="1"/>
+                <w:numId w:val="5"/>
+              </w:numPr>
+              <w:ind w:left="295"/>
+              <w:textAlignment w:val="center"/>
+              <w:rPr>
+                <w:rFonts w:eastAsia="Times New Roman"/>
+              </w:rPr>
+            </w:pPr>
+            <w:r>
+              <w:rPr>
+                <w:rFonts w:ascii="Calibri" w:eastAsia="Times New Roman" w:hAnsi="Calibri" w:cs="Calibri"/>
+                <w:sz w:val="22"/>
+                <w:szCs w:val="22"/>
+              </w:rPr>
+              <w:t>Beginn der Implementierung von SPI und WIZnet W5500 Treiber</w:t>
+            </w:r>
+          </w:p>
+          <w:p>
+            <w:pPr>
+              <w:numPr>
+                <w:ilvl w:val="1"/>
+                <w:numId w:val="5"/>
+              </w:numPr>
+              <w:ind w:left="295"/>
+              <w:textAlignment w:val="center"/>
+              <w:rPr>
+                <w:rFonts w:eastAsia="Times New Roman"/>
+              </w:rPr>
+            </w:pPr>
+            <w:r>
+              <w:rPr>
+                <w:rFonts w:ascii="Calibri" w:eastAsia="Times New Roman" w:hAnsi="Calibri" w:cs="Calibri"/>
+                <w:sz w:val="22"/>
+                <w:szCs w:val="22"/>
+              </w:rPr>
+              <w:t>SPI-Debugging</w:t>
+            </w:r>
+          </w:p>
+        </w:tc>
+        <w:tc>
+          <w:tcPr>
+            <w:tcW w:w="960" w:type="dxa"/>
+            <w:tcBorders>
+              <w:top w:val="single" w:sz="8" w:space="0" w:color="A3A3A3"/>
+              <w:left w:val="single" w:sz="8" w:space="0" w:color="A3A3A3"/>
+              <w:bottom w:val="single" w:sz="8" w:space="0" w:color="A3A3A3"/>
+              <w:right w:val="single" w:sz="8" w:space="0" w:color="A3A3A3"/>
+            </w:tcBorders>
+            <w:tcMar>
+              <w:top w:w="80" w:type="dxa"/>
+              <w:left w:w="80" w:type="dxa"/>
+              <w:bottom w:w="80" w:type="dxa"/>
+              <w:right w:w="80" w:type="dxa"/>
+            </w:tcMar>
+            <w:hideMark/>
+          </w:tcPr>
+          <w:p>
+            <w:pPr>
+              <w:pStyle w:val="StandardWeb"/>
+              <w:spacing w:before="0" w:beforeAutospacing="0" w:after="0" w:afterAutospacing="0"/>
+              <w:jc w:val="center"/>
+              <w:rPr>
+                <w:rFonts w:ascii="Calibri" w:hAnsi="Calibri" w:cs="Calibri"/>
+                <w:sz w:val="22"/>
+                <w:szCs w:val="22"/>
+              </w:rPr>
+            </w:pPr>
+            <w:r>
+              <w:rPr>
+                <w:rFonts w:ascii="Calibri" w:hAnsi="Calibri" w:cs="Calibri"/>
+                <w:sz w:val="22"/>
+                <w:szCs w:val="22"/>
+              </w:rPr>
+              <w:t>09:00</w:t>
+            </w:r>
+          </w:p>
+        </w:tc>
+        <w:tc>
+          <w:tcPr>
+            <w:tcW w:w="960" w:type="dxa"/>
+            <w:tcBorders>
+              <w:top w:val="single" w:sz="8" w:space="0" w:color="A3A3A3"/>
+              <w:left w:val="single" w:sz="8" w:space="0" w:color="A3A3A3"/>
+              <w:bottom w:val="single" w:sz="8" w:space="0" w:color="A3A3A3"/>
+              <w:right w:val="single" w:sz="8" w:space="0" w:color="A3A3A3"/>
+            </w:tcBorders>
+            <w:tcMar>
+              <w:top w:w="80" w:type="dxa"/>
+              <w:left w:w="80" w:type="dxa"/>
+              <w:bottom w:w="80" w:type="dxa"/>
+              <w:right w:w="80" w:type="dxa"/>
+            </w:tcMar>
+            <w:hideMark/>
+          </w:tcPr>
+          <w:p>
+            <w:pPr>
+              <w:pStyle w:val="StandardWeb"/>
+              <w:spacing w:before="0" w:beforeAutospacing="0" w:after="0" w:afterAutospacing="0"/>
+              <w:jc w:val="center"/>
+              <w:rPr>
+                <w:rFonts w:ascii="Calibri" w:hAnsi="Calibri" w:cs="Calibri"/>
+                <w:sz w:val="22"/>
+                <w:szCs w:val="22"/>
+              </w:rPr>
+            </w:pPr>
+            <w:r>
+              <w:rPr>
+                <w:rFonts w:ascii="Calibri" w:hAnsi="Calibri" w:cs="Calibri"/>
+                <w:sz w:val="22"/>
+                <w:szCs w:val="22"/>
+              </w:rPr>
+              <w:t>14:00</w:t>
+            </w:r>
+          </w:p>
+        </w:tc>
+        <w:tc>
+          <w:tcPr>
+            <w:tcW w:w="1459" w:type="dxa"/>
+            <w:tcBorders>
+              <w:top w:val="single" w:sz="8" w:space="0" w:color="A3A3A3"/>
+              <w:left w:val="single" w:sz="8" w:space="0" w:color="A3A3A3"/>
+              <w:bottom w:val="single" w:sz="8" w:space="0" w:color="A3A3A3"/>
+              <w:right w:val="single" w:sz="8" w:space="0" w:color="A3A3A3"/>
+            </w:tcBorders>
+            <w:tcMar>
+              <w:top w:w="80" w:type="dxa"/>
+              <w:left w:w="80" w:type="dxa"/>
+              <w:bottom w:w="80" w:type="dxa"/>
+              <w:right w:w="80" w:type="dxa"/>
+            </w:tcMar>
+            <w:hideMark/>
+          </w:tcPr>
+          <w:p>
+            <w:pPr>
+              <w:pStyle w:val="StandardWeb"/>
+              <w:spacing w:before="0" w:beforeAutospacing="0" w:after="0" w:afterAutospacing="0"/>
+              <w:rPr>
+                <w:rFonts w:ascii="Calibri" w:hAnsi="Calibri" w:cs="Calibri"/>
+                <w:sz w:val="22"/>
+                <w:szCs w:val="22"/>
+              </w:rPr>
+            </w:pPr>
+            <w:r>
+              <w:rPr>
+                <w:rFonts w:ascii="Calibri" w:hAnsi="Calibri" w:cs="Calibri"/>
+                <w:sz w:val="22"/>
+                <w:szCs w:val="22"/>
+              </w:rPr>
+              <w:t> </w:t>
+            </w:r>
+          </w:p>
+        </w:tc>
+      </w:tr>
+      <w:tr>
+        <w:trPr>
+          <w:divId w:val="1677077359"/>
+        </w:trPr>
+        <w:tc>
+          <w:tcPr>
+            <w:tcW w:w="982" w:type="dxa"/>
+            <w:tcBorders>
+              <w:top w:val="single" w:sz="8" w:space="0" w:color="A3A3A3"/>
+              <w:left w:val="single" w:sz="8" w:space="0" w:color="A3A3A3"/>
+              <w:bottom w:val="single" w:sz="8" w:space="0" w:color="A3A3A3"/>
+              <w:right w:val="single" w:sz="8" w:space="0" w:color="A3A3A3"/>
+            </w:tcBorders>
+            <w:tcMar>
+              <w:top w:w="80" w:type="dxa"/>
+              <w:left w:w="80" w:type="dxa"/>
+              <w:bottom w:w="80" w:type="dxa"/>
+              <w:right w:w="80" w:type="dxa"/>
+            </w:tcMar>
+            <w:hideMark/>
+          </w:tcPr>
+          <w:p>
+            <w:pPr>
+              <w:pStyle w:val="StandardWeb"/>
+              <w:spacing w:before="0" w:beforeAutospacing="0" w:after="0" w:afterAutospacing="0"/>
+              <w:jc w:val="center"/>
+              <w:rPr>
+                <w:rFonts w:ascii="Calibri" w:hAnsi="Calibri" w:cs="Calibri"/>
+                <w:sz w:val="22"/>
+                <w:szCs w:val="22"/>
+              </w:rPr>
+            </w:pPr>
+            <w:r>
+              <w:rPr>
+                <w:rFonts w:ascii="Calibri" w:hAnsi="Calibri" w:cs="Calibri"/>
+                <w:sz w:val="22"/>
+                <w:szCs w:val="22"/>
+              </w:rPr>
+              <w:t>07.02.</w:t>
+            </w:r>
+          </w:p>
+        </w:tc>
+        <w:tc>
+          <w:tcPr>
+            <w:tcW w:w="5446" w:type="dxa"/>
+            <w:tcBorders>
+              <w:top w:val="single" w:sz="8" w:space="0" w:color="A3A3A3"/>
+              <w:left w:val="single" w:sz="8" w:space="0" w:color="A3A3A3"/>
+              <w:bottom w:val="single" w:sz="8" w:space="0" w:color="A3A3A3"/>
+              <w:right w:val="single" w:sz="8" w:space="0" w:color="A3A3A3"/>
+            </w:tcBorders>
+            <w:tcMar>
+              <w:top w:w="80" w:type="dxa"/>
+              <w:left w:w="80" w:type="dxa"/>
+              <w:bottom w:w="80" w:type="dxa"/>
+              <w:right w:w="80" w:type="dxa"/>
+            </w:tcMar>
+            <w:hideMark/>
+          </w:tcPr>
+          <w:p>
+            <w:pPr>
+              <w:numPr>
+                <w:ilvl w:val="1"/>
+                <w:numId w:val="6"/>
+              </w:numPr>
+              <w:ind w:left="295"/>
+              <w:textAlignment w:val="center"/>
+              <w:rPr>
+                <w:rFonts w:eastAsia="Times New Roman"/>
+              </w:rPr>
+            </w:pPr>
+            <w:r>
+              <w:rPr>
+                <w:rFonts w:ascii="Calibri" w:eastAsia="Times New Roman" w:hAnsi="Calibri" w:cs="Calibri"/>
+                <w:sz w:val="22"/>
+                <w:szCs w:val="22"/>
+              </w:rPr>
+              <w:t>SPI-Debugging erfolgreich beendet</w:t>
+            </w:r>
+          </w:p>
+          <w:p>
+            <w:pPr>
+              <w:numPr>
+                <w:ilvl w:val="1"/>
+                <w:numId w:val="6"/>
+              </w:numPr>
+              <w:ind w:left="295"/>
+              <w:textAlignment w:val="center"/>
+              <w:rPr>
+                <w:rFonts w:eastAsia="Times New Roman"/>
+              </w:rPr>
+            </w:pPr>
+            <w:r>
+              <w:rPr>
+                <w:rFonts w:ascii="Calibri" w:eastAsia="Times New Roman" w:hAnsi="Calibri" w:cs="Calibri"/>
+                <w:sz w:val="22"/>
+                <w:szCs w:val="22"/>
+              </w:rPr>
+              <w:t>W5500-T</w:t>
+            </w:r>
+            <w:r>
+              <w:rPr>
+                <w:rFonts w:ascii="Calibri" w:eastAsia="Times New Roman" w:hAnsi="Calibri" w:cs="Calibri"/>
+                <w:sz w:val="22"/>
+                <w:szCs w:val="22"/>
+              </w:rPr>
+              <w:t>reiber erweitert</w:t>
+            </w:r>
+          </w:p>
+        </w:tc>
+        <w:tc>
+          <w:tcPr>
+            <w:tcW w:w="960" w:type="dxa"/>
+            <w:tcBorders>
+              <w:top w:val="single" w:sz="8" w:space="0" w:color="A3A3A3"/>
+              <w:left w:val="single" w:sz="8" w:space="0" w:color="A3A3A3"/>
+              <w:bottom w:val="single" w:sz="8" w:space="0" w:color="A3A3A3"/>
+              <w:right w:val="single" w:sz="8" w:space="0" w:color="A3A3A3"/>
+            </w:tcBorders>
+            <w:tcMar>
+              <w:top w:w="80" w:type="dxa"/>
+              <w:left w:w="80" w:type="dxa"/>
+              <w:bottom w:w="80" w:type="dxa"/>
+              <w:right w:w="80" w:type="dxa"/>
+            </w:tcMar>
+            <w:hideMark/>
+          </w:tcPr>
+          <w:p>
+            <w:pPr>
+              <w:pStyle w:val="StandardWeb"/>
+              <w:spacing w:before="0" w:beforeAutospacing="0" w:after="0" w:afterAutospacing="0"/>
+              <w:jc w:val="center"/>
+              <w:rPr>
+                <w:rFonts w:ascii="Calibri" w:hAnsi="Calibri" w:cs="Calibri"/>
+                <w:sz w:val="22"/>
+                <w:szCs w:val="22"/>
+              </w:rPr>
+            </w:pPr>
+            <w:r>
+              <w:rPr>
+                <w:rFonts w:ascii="Calibri" w:hAnsi="Calibri" w:cs="Calibri"/>
+                <w:sz w:val="22"/>
+                <w:szCs w:val="22"/>
+              </w:rPr>
+              <w:t>09:00</w:t>
+            </w:r>
+          </w:p>
+        </w:tc>
+        <w:tc>
+          <w:tcPr>
+            <w:tcW w:w="960" w:type="dxa"/>
+            <w:tcBorders>
+              <w:top w:val="single" w:sz="8" w:space="0" w:color="A3A3A3"/>
+              <w:left w:val="single" w:sz="8" w:space="0" w:color="A3A3A3"/>
+              <w:bottom w:val="single" w:sz="8" w:space="0" w:color="A3A3A3"/>
+              <w:right w:val="single" w:sz="8" w:space="0" w:color="A3A3A3"/>
+            </w:tcBorders>
+            <w:tcMar>
+              <w:top w:w="80" w:type="dxa"/>
+              <w:left w:w="80" w:type="dxa"/>
+              <w:bottom w:w="80" w:type="dxa"/>
+              <w:right w:w="80" w:type="dxa"/>
+            </w:tcMar>
+            <w:hideMark/>
+          </w:tcPr>
+          <w:p>
+            <w:pPr>
+              <w:pStyle w:val="StandardWeb"/>
+              <w:spacing w:before="0" w:beforeAutospacing="0" w:after="0" w:afterAutospacing="0"/>
+              <w:jc w:val="center"/>
+              <w:rPr>
+                <w:rFonts w:ascii="Calibri" w:hAnsi="Calibri" w:cs="Calibri"/>
+                <w:sz w:val="22"/>
+                <w:szCs w:val="22"/>
+              </w:rPr>
+            </w:pPr>
+            <w:r>
+              <w:rPr>
+                <w:rFonts w:ascii="Calibri" w:hAnsi="Calibri" w:cs="Calibri"/>
+                <w:sz w:val="22"/>
+                <w:szCs w:val="22"/>
+              </w:rPr>
+              <w:t>15:00</w:t>
+            </w:r>
+          </w:p>
+        </w:tc>
+        <w:tc>
+          <w:tcPr>
+            <w:tcW w:w="1459" w:type="dxa"/>
+            <w:tcBorders>
+              <w:top w:val="single" w:sz="8" w:space="0" w:color="A3A3A3"/>
+              <w:left w:val="single" w:sz="8" w:space="0" w:color="A3A3A3"/>
+              <w:bottom w:val="single" w:sz="8" w:space="0" w:color="A3A3A3"/>
+              <w:right w:val="single" w:sz="8" w:space="0" w:color="A3A3A3"/>
+            </w:tcBorders>
+            <w:tcMar>
+              <w:top w:w="80" w:type="dxa"/>
+              <w:left w:w="80" w:type="dxa"/>
+              <w:bottom w:w="80" w:type="dxa"/>
+              <w:right w:w="80" w:type="dxa"/>
+            </w:tcMar>
+            <w:hideMark/>
+          </w:tcPr>
+          <w:p>
+            <w:pPr>
+              <w:pStyle w:val="StandardWeb"/>
+              <w:spacing w:before="0" w:beforeAutospacing="0" w:after="0" w:afterAutospacing="0"/>
+              <w:rPr>
+                <w:rFonts w:ascii="Calibri" w:hAnsi="Calibri" w:cs="Calibri"/>
+                <w:sz w:val="22"/>
+                <w:szCs w:val="22"/>
+              </w:rPr>
+            </w:pPr>
+            <w:r>
+              <w:rPr>
+                <w:rFonts w:ascii="Calibri" w:hAnsi="Calibri" w:cs="Calibri"/>
+                <w:sz w:val="22"/>
+                <w:szCs w:val="22"/>
+              </w:rPr>
+              <w:t> </w:t>
+            </w:r>
+          </w:p>
+        </w:tc>
+      </w:tr>
+      <w:tr>
+        <w:trPr>
+          <w:divId w:val="1677077359"/>
+        </w:trPr>
+        <w:tc>
+          <w:tcPr>
+            <w:tcW w:w="960" w:type="dxa"/>
+            <w:tcBorders>
+              <w:top w:val="single" w:sz="8" w:space="0" w:color="A3A3A3"/>
+              <w:left w:val="single" w:sz="8" w:space="0" w:color="A3A3A3"/>
+              <w:bottom w:val="single" w:sz="8" w:space="0" w:color="A3A3A3"/>
+              <w:right w:val="single" w:sz="8" w:space="0" w:color="A3A3A3"/>
+            </w:tcBorders>
+            <w:tcMar>
+              <w:top w:w="80" w:type="dxa"/>
+              <w:left w:w="80" w:type="dxa"/>
+              <w:bottom w:w="80" w:type="dxa"/>
+              <w:right w:w="80" w:type="dxa"/>
+            </w:tcMar>
+            <w:hideMark/>
+          </w:tcPr>
+          <w:p>
+            <w:pPr>
+              <w:pStyle w:val="StandardWeb"/>
+              <w:spacing w:before="0" w:beforeAutospacing="0" w:after="0" w:afterAutospacing="0"/>
+              <w:jc w:val="center"/>
+              <w:rPr>
+                <w:rFonts w:ascii="Calibri" w:hAnsi="Calibri" w:cs="Calibri"/>
+                <w:sz w:val="22"/>
+                <w:szCs w:val="22"/>
+              </w:rPr>
+            </w:pPr>
+            <w:r>
+              <w:rPr>
+                <w:rFonts w:ascii="Calibri" w:hAnsi="Calibri" w:cs="Calibri"/>
+                <w:sz w:val="22"/>
+                <w:szCs w:val="22"/>
+              </w:rPr>
+              <w:t> </w:t>
+            </w:r>
+          </w:p>
+        </w:tc>
+        <w:tc>
+          <w:tcPr>
+            <w:tcW w:w="5334" w:type="dxa"/>
+            <w:tcBorders>
+              <w:top w:val="single" w:sz="8" w:space="0" w:color="A3A3A3"/>
+              <w:left w:val="single" w:sz="8" w:space="0" w:color="A3A3A3"/>
+              <w:bottom w:val="single" w:sz="8" w:space="0" w:color="A3A3A3"/>
+              <w:right w:val="single" w:sz="8" w:space="0" w:color="A3A3A3"/>
+            </w:tcBorders>
+            <w:tcMar>
+              <w:top w:w="80" w:type="dxa"/>
+              <w:left w:w="80" w:type="dxa"/>
+              <w:bottom w:w="80" w:type="dxa"/>
+              <w:right w:w="80" w:type="dxa"/>
+            </w:tcMar>
+            <w:hideMark/>
+          </w:tcPr>
+          <w:p>
+            <w:pPr>
+              <w:pStyle w:val="StandardWeb"/>
+              <w:spacing w:before="0" w:beforeAutospacing="0" w:after="0" w:afterAutospacing="0"/>
+              <w:rPr>
+                <w:rFonts w:ascii="Calibri" w:hAnsi="Calibri" w:cs="Calibri"/>
+                <w:sz w:val="22"/>
+                <w:szCs w:val="22"/>
+              </w:rPr>
+            </w:pPr>
+            <w:r>
+              <w:rPr>
+                <w:rFonts w:ascii="Calibri" w:hAnsi="Calibri" w:cs="Calibri"/>
+                <w:sz w:val="22"/>
+                <w:szCs w:val="22"/>
+              </w:rPr>
+              <w:t> </w:t>
+            </w:r>
+          </w:p>
+        </w:tc>
+        <w:tc>
+          <w:tcPr>
+            <w:tcW w:w="960" w:type="dxa"/>
+            <w:tcBorders>
+              <w:top w:val="single" w:sz="8" w:space="0" w:color="A3A3A3"/>
+              <w:left w:val="single" w:sz="8" w:space="0" w:color="A3A3A3"/>
+              <w:bottom w:val="single" w:sz="8" w:space="0" w:color="A3A3A3"/>
+              <w:right w:val="single" w:sz="8" w:space="0" w:color="A3A3A3"/>
+            </w:tcBorders>
+            <w:tcMar>
+              <w:top w:w="80" w:type="dxa"/>
+              <w:left w:w="80" w:type="dxa"/>
+              <w:bottom w:w="80" w:type="dxa"/>
+              <w:right w:w="80" w:type="dxa"/>
+            </w:tcMar>
+            <w:hideMark/>
+          </w:tcPr>
+          <w:p>
+            <w:pPr>
+              <w:pStyle w:val="StandardWeb"/>
+              <w:spacing w:before="0" w:beforeAutospacing="0" w:after="0" w:afterAutospacing="0"/>
+              <w:jc w:val="center"/>
+              <w:rPr>
+                <w:rFonts w:ascii="Calibri" w:hAnsi="Calibri" w:cs="Calibri"/>
+                <w:sz w:val="22"/>
+                <w:szCs w:val="22"/>
+              </w:rPr>
+            </w:pPr>
+            <w:r>
+              <w:rPr>
+                <w:rFonts w:ascii="Calibri" w:hAnsi="Calibri" w:cs="Calibri"/>
+                <w:sz w:val="22"/>
+                <w:szCs w:val="22"/>
+              </w:rPr>
+              <w:t> </w:t>
+            </w:r>
+          </w:p>
+        </w:tc>
+        <w:tc>
+          <w:tcPr>
+            <w:tcW w:w="960" w:type="dxa"/>
+            <w:tcBorders>
+              <w:top w:val="single" w:sz="8" w:space="0" w:color="A3A3A3"/>
+              <w:left w:val="single" w:sz="8" w:space="0" w:color="A3A3A3"/>
+              <w:bottom w:val="single" w:sz="8" w:space="0" w:color="A3A3A3"/>
+              <w:right w:val="single" w:sz="8" w:space="0" w:color="A3A3A3"/>
+            </w:tcBorders>
+            <w:tcMar>
+              <w:top w:w="80" w:type="dxa"/>
+              <w:left w:w="80" w:type="dxa"/>
+              <w:bottom w:w="80" w:type="dxa"/>
+              <w:right w:w="80" w:type="dxa"/>
+            </w:tcMar>
+            <w:hideMark/>
+          </w:tcPr>
+          <w:p>
+            <w:pPr>
+              <w:pStyle w:val="StandardWeb"/>
+              <w:spacing w:before="0" w:beforeAutospacing="0" w:after="0" w:afterAutospacing="0"/>
+              <w:jc w:val="center"/>
+              <w:rPr>
+                <w:rFonts w:ascii="Calibri" w:hAnsi="Calibri" w:cs="Calibri"/>
+                <w:sz w:val="22"/>
+                <w:szCs w:val="22"/>
+              </w:rPr>
+            </w:pPr>
+            <w:r>
+              <w:rPr>
+                <w:rFonts w:ascii="Calibri" w:hAnsi="Calibri" w:cs="Calibri"/>
+                <w:sz w:val="22"/>
+                <w:szCs w:val="22"/>
+              </w:rPr>
+              <w:t> </w:t>
+            </w:r>
+          </w:p>
+        </w:tc>
+        <w:tc>
+          <w:tcPr>
+            <w:tcW w:w="1593" w:type="dxa"/>
+            <w:tcBorders>
+              <w:top w:val="single" w:sz="8" w:space="0" w:color="A3A3A3"/>
+              <w:left w:val="single" w:sz="8" w:space="0" w:color="A3A3A3"/>
+              <w:bottom w:val="single" w:sz="8" w:space="0" w:color="A3A3A3"/>
+              <w:right w:val="single" w:sz="8" w:space="0" w:color="A3A3A3"/>
+            </w:tcBorders>
+            <w:tcMar>
+              <w:top w:w="80" w:type="dxa"/>
+              <w:left w:w="80" w:type="dxa"/>
+              <w:bottom w:w="80" w:type="dxa"/>
+              <w:right w:w="80" w:type="dxa"/>
+            </w:tcMar>
+            <w:hideMark/>
+          </w:tcPr>
+          <w:p>
+            <w:pPr>
+              <w:pStyle w:val="StandardWeb"/>
+              <w:spacing w:before="0" w:beforeAutospacing="0" w:after="0" w:afterAutospacing="0"/>
+              <w:rPr>
+                <w:rFonts w:ascii="Calibri" w:hAnsi="Calibri" w:cs="Calibri"/>
+                <w:sz w:val="22"/>
+                <w:szCs w:val="22"/>
+              </w:rPr>
+            </w:pPr>
+            <w:r>
+              <w:rPr>
+                <w:rFonts w:ascii="Calibri" w:hAnsi="Calibri" w:cs="Calibri"/>
+                <w:sz w:val="22"/>
+                <w:szCs w:val="22"/>
+              </w:rPr>
+              <w:t> </w:t>
             </w:r>
           </w:p>
         </w:tc>
@@ -1077,8 +1922,6 @@
         </w:rPr>
         <w:t> </w:t>
       </w:r>
-      <w:bookmarkStart w:id="0" w:name="_GoBack"/>
-      <w:bookmarkEnd w:id="0"/>
     </w:p>
     <w:sectPr>
       <w:pgSz w:w="11906" w:h="16838"/>
@@ -1093,9 +1936,9 @@
 <file path=word/numbering.xml><?xml version="1.0" encoding="utf-8"?>
 <w:numbering xmlns:wpc="http://schemas.microsoft.com/office/word/2010/wordprocessingCanvas" xmlns:cx="http://schemas.microsoft.com/office/drawing/2014/chartex" xmlns:cx1="http://schemas.microsoft.com/office/drawing/2015/9/8/chartex" xmlns:cx2="http://schemas.microsoft.com/office/drawing/2015/10/21/chartex" xmlns:cx3="http://schemas.microsoft.com/office/drawing/2016/5/9/chartex" xmlns:cx4="http://schemas.microsoft.com/office/drawing/2016/5/10/chartex" xmlns:cx5="http://schemas.microsoft.com/office/drawing/2016/5/11/chartex" xmlns:cx6="http://schemas.microsoft.com/office/drawing/2016/5/12/chartex" xmlns:cx7="http://schemas.microsoft.com/office/drawing/2016/5/13/chartex" xmlns:cx8="http://schemas.microsoft.com/office/drawing/2016/5/14/chartex" xmlns:mc="http://schemas.openxmlformats.org/markup-compatibility/2006" xmlns:aink="http://schemas.microsoft.com/office/drawing/2016/ink" xmlns:am3d="http://schemas.microsoft.com/office/drawing/2017/model3d" xmlns:o="urn:schemas-microsoft-com:office:office" xmlns:r="http://schemas.openxmlformats.org/officeDocument/2006/relationships" xmlns:m="http://schemas.openxmlformats.org/officeDocument/2006/math" xmlns:v="urn:schemas-microsoft-com:vml" xmlns:wp14="http://schemas.microsoft.com/office/word/2010/wordprocessingDrawing" xmlns:wp="http://schemas.openxmlformats.org/drawingml/2006/wordprocessingDrawing" xmlns:w10="urn:schemas-microsoft-com:office:word" xmlns:w="http://schemas.openxmlformats.org/wordprocessingml/2006/main" xmlns:w14="http://schemas.microsoft.com/office/word/2010/wordml" xmlns:w15="http://schemas.microsoft.com/office/word/2012/wordml" xmlns:w16cid="http://schemas.microsoft.com/office/word/2016/wordml/cid" xmlns:w16se="http://schemas.microsoft.com/office/word/2015/wordml/symex" xmlns:wpg="http://schemas.microsoft.com/office/word/2010/wordprocessingGroup" xmlns:wpi="http://schemas.microsoft.com/office/word/2010/wordprocessingInk" xmlns:wne="http://schemas.microsoft.com/office/word/2006/wordml" xmlns:wps="http://schemas.microsoft.com/office/word/2010/wordprocessingShape" mc:Ignorable="w14 w15 w16se w16cid wp14">
   <w:abstractNum w:abstractNumId="0" w15:restartNumberingAfterBreak="0">
-    <w:nsid w:val="00C9481A"/>
+    <w:nsid w:val="1B9C61BB"/>
     <w:multiLevelType w:val="multilevel"/>
-    <w:tmpl w:val="9A8EDD9A"/>
+    <w:tmpl w:val="FCE0A348"/>
     <w:lvl w:ilvl="0">
       <w:start w:val="1"/>
       <w:numFmt w:val="bullet"/>
@@ -1112,7 +1955,7 @@
         <w:sz w:val="20"/>
       </w:rPr>
     </w:lvl>
-    <w:lvl w:ilvl="1" w:tentative="1">
+    <w:lvl w:ilvl="1">
       <w:start w:val="1"/>
       <w:numFmt w:val="bullet"/>
       <w:lvlText w:val=""/>
@@ -1131,7 +1974,7 @@
     <w:lvl w:ilvl="2" w:tentative="1">
       <w:start w:val="1"/>
       <w:numFmt w:val="bullet"/>
-      <w:lvlText w:val=""/>
+      <w:lvlText w:val=""/>
       <w:lvlJc w:val="left"/>
       <w:pPr>
         <w:tabs>
@@ -1140,14 +1983,14 @@
         <w:ind w:left="2160" w:hanging="360"/>
       </w:pPr>
       <w:rPr>
-        <w:rFonts w:ascii="Symbol" w:hAnsi="Symbol" w:hint="default"/>
+        <w:rFonts w:ascii="Wingdings" w:hAnsi="Wingdings" w:hint="default"/>
         <w:sz w:val="20"/>
       </w:rPr>
     </w:lvl>
     <w:lvl w:ilvl="3" w:tentative="1">
       <w:start w:val="1"/>
       <w:numFmt w:val="bullet"/>
-      <w:lvlText w:val=""/>
+      <w:lvlText w:val=""/>
       <w:lvlJc w:val="left"/>
       <w:pPr>
         <w:tabs>
@@ -1156,14 +1999,14 @@
         <w:ind w:left="2880" w:hanging="360"/>
       </w:pPr>
       <w:rPr>
-        <w:rFonts w:ascii="Symbol" w:hAnsi="Symbol" w:hint="default"/>
+        <w:rFonts w:ascii="Wingdings" w:hAnsi="Wingdings" w:hint="default"/>
         <w:sz w:val="20"/>
       </w:rPr>
     </w:lvl>
     <w:lvl w:ilvl="4" w:tentative="1">
       <w:start w:val="1"/>
       <w:numFmt w:val="bullet"/>
-      <w:lvlText w:val=""/>
+      <w:lvlText w:val=""/>
       <w:lvlJc w:val="left"/>
       <w:pPr>
         <w:tabs>
@@ -1172,14 +2015,14 @@
         <w:ind w:left="3600" w:hanging="360"/>
       </w:pPr>
       <w:rPr>
-        <w:rFonts w:ascii="Symbol" w:hAnsi="Symbol" w:hint="default"/>
+        <w:rFonts w:ascii="Wingdings" w:hAnsi="Wingdings" w:hint="default"/>
         <w:sz w:val="20"/>
       </w:rPr>
     </w:lvl>
     <w:lvl w:ilvl="5" w:tentative="1">
       <w:start w:val="1"/>
       <w:numFmt w:val="bullet"/>
-      <w:lvlText w:val=""/>
+      <w:lvlText w:val=""/>
       <w:lvlJc w:val="left"/>
       <w:pPr>
         <w:tabs>
@@ -1188,14 +2031,14 @@
         <w:ind w:left="4320" w:hanging="360"/>
       </w:pPr>
       <w:rPr>
-        <w:rFonts w:ascii="Symbol" w:hAnsi="Symbol" w:hint="default"/>
+        <w:rFonts w:ascii="Wingdings" w:hAnsi="Wingdings" w:hint="default"/>
         <w:sz w:val="20"/>
       </w:rPr>
     </w:lvl>
     <w:lvl w:ilvl="6" w:tentative="1">
       <w:start w:val="1"/>
       <w:numFmt w:val="bullet"/>
-      <w:lvlText w:val=""/>
+      <w:lvlText w:val=""/>
       <w:lvlJc w:val="left"/>
       <w:pPr>
         <w:tabs>
@@ -1204,14 +2047,14 @@
         <w:ind w:left="5040" w:hanging="360"/>
       </w:pPr>
       <w:rPr>
-        <w:rFonts w:ascii="Symbol" w:hAnsi="Symbol" w:hint="default"/>
+        <w:rFonts w:ascii="Wingdings" w:hAnsi="Wingdings" w:hint="default"/>
         <w:sz w:val="20"/>
       </w:rPr>
     </w:lvl>
     <w:lvl w:ilvl="7" w:tentative="1">
       <w:start w:val="1"/>
       <w:numFmt w:val="bullet"/>
-      <w:lvlText w:val=""/>
+      <w:lvlText w:val=""/>
       <w:lvlJc w:val="left"/>
       <w:pPr>
         <w:tabs>
@@ -1220,14 +2063,14 @@
         <w:ind w:left="5760" w:hanging="360"/>
       </w:pPr>
       <w:rPr>
-        <w:rFonts w:ascii="Symbol" w:hAnsi="Symbol" w:hint="default"/>
+        <w:rFonts w:ascii="Wingdings" w:hAnsi="Wingdings" w:hint="default"/>
         <w:sz w:val="20"/>
       </w:rPr>
     </w:lvl>
     <w:lvl w:ilvl="8" w:tentative="1">
       <w:start w:val="1"/>
       <w:numFmt w:val="bullet"/>
-      <w:lvlText w:val=""/>
+      <w:lvlText w:val=""/>
       <w:lvlJc w:val="left"/>
       <w:pPr>
         <w:tabs>
@@ -1236,15 +2079,15 @@
         <w:ind w:left="6480" w:hanging="360"/>
       </w:pPr>
       <w:rPr>
-        <w:rFonts w:ascii="Symbol" w:hAnsi="Symbol" w:hint="default"/>
+        <w:rFonts w:ascii="Wingdings" w:hAnsi="Wingdings" w:hint="default"/>
         <w:sz w:val="20"/>
       </w:rPr>
     </w:lvl>
   </w:abstractNum>
   <w:abstractNum w:abstractNumId="1" w15:restartNumberingAfterBreak="0">
-    <w:nsid w:val="18360EC3"/>
+    <w:nsid w:val="2CF60232"/>
     <w:multiLevelType w:val="multilevel"/>
-    <w:tmpl w:val="0CA0BD1E"/>
+    <w:tmpl w:val="C1880E16"/>
     <w:lvl w:ilvl="0">
       <w:start w:val="1"/>
       <w:numFmt w:val="bullet"/>
@@ -1391,9 +2234,456 @@
     </w:lvl>
   </w:abstractNum>
   <w:abstractNum w:abstractNumId="2" w15:restartNumberingAfterBreak="0">
-    <w:nsid w:val="734202B6"/>
+    <w:nsid w:val="326A51C9"/>
     <w:multiLevelType w:val="multilevel"/>
-    <w:tmpl w:val="511AE296"/>
+    <w:tmpl w:val="8C3AF964"/>
+    <w:lvl w:ilvl="0">
+      <w:start w:val="1"/>
+      <w:numFmt w:val="bullet"/>
+      <w:lvlText w:val=""/>
+      <w:lvlJc w:val="left"/>
+      <w:pPr>
+        <w:tabs>
+          <w:tab w:val="num" w:pos="720"/>
+        </w:tabs>
+        <w:ind w:left="720" w:hanging="360"/>
+      </w:pPr>
+      <w:rPr>
+        <w:rFonts w:ascii="Symbol" w:hAnsi="Symbol" w:hint="default"/>
+        <w:sz w:val="20"/>
+      </w:rPr>
+    </w:lvl>
+    <w:lvl w:ilvl="1">
+      <w:start w:val="1"/>
+      <w:numFmt w:val="bullet"/>
+      <w:lvlText w:val=""/>
+      <w:lvlJc w:val="left"/>
+      <w:pPr>
+        <w:tabs>
+          <w:tab w:val="num" w:pos="1440"/>
+        </w:tabs>
+        <w:ind w:left="1440" w:hanging="360"/>
+      </w:pPr>
+      <w:rPr>
+        <w:rFonts w:ascii="Symbol" w:hAnsi="Symbol" w:hint="default"/>
+        <w:sz w:val="20"/>
+      </w:rPr>
+    </w:lvl>
+    <w:lvl w:ilvl="2" w:tentative="1">
+      <w:start w:val="1"/>
+      <w:numFmt w:val="bullet"/>
+      <w:lvlText w:val=""/>
+      <w:lvlJc w:val="left"/>
+      <w:pPr>
+        <w:tabs>
+          <w:tab w:val="num" w:pos="2160"/>
+        </w:tabs>
+        <w:ind w:left="2160" w:hanging="360"/>
+      </w:pPr>
+      <w:rPr>
+        <w:rFonts w:ascii="Wingdings" w:hAnsi="Wingdings" w:hint="default"/>
+        <w:sz w:val="20"/>
+      </w:rPr>
+    </w:lvl>
+    <w:lvl w:ilvl="3" w:tentative="1">
+      <w:start w:val="1"/>
+      <w:numFmt w:val="bullet"/>
+      <w:lvlText w:val=""/>
+      <w:lvlJc w:val="left"/>
+      <w:pPr>
+        <w:tabs>
+          <w:tab w:val="num" w:pos="2880"/>
+        </w:tabs>
+        <w:ind w:left="2880" w:hanging="360"/>
+      </w:pPr>
+      <w:rPr>
+        <w:rFonts w:ascii="Wingdings" w:hAnsi="Wingdings" w:hint="default"/>
+        <w:sz w:val="20"/>
+      </w:rPr>
+    </w:lvl>
+    <w:lvl w:ilvl="4" w:tentative="1">
+      <w:start w:val="1"/>
+      <w:numFmt w:val="bullet"/>
+      <w:lvlText w:val=""/>
+      <w:lvlJc w:val="left"/>
+      <w:pPr>
+        <w:tabs>
+          <w:tab w:val="num" w:pos="3600"/>
+        </w:tabs>
+        <w:ind w:left="3600" w:hanging="360"/>
+      </w:pPr>
+      <w:rPr>
+        <w:rFonts w:ascii="Wingdings" w:hAnsi="Wingdings" w:hint="default"/>
+        <w:sz w:val="20"/>
+      </w:rPr>
+    </w:lvl>
+    <w:lvl w:ilvl="5" w:tentative="1">
+      <w:start w:val="1"/>
+      <w:numFmt w:val="bullet"/>
+      <w:lvlText w:val=""/>
+      <w:lvlJc w:val="left"/>
+      <w:pPr>
+        <w:tabs>
+          <w:tab w:val="num" w:pos="4320"/>
+        </w:tabs>
+        <w:ind w:left="4320" w:hanging="360"/>
+      </w:pPr>
+      <w:rPr>
+        <w:rFonts w:ascii="Wingdings" w:hAnsi="Wingdings" w:hint="default"/>
+        <w:sz w:val="20"/>
+      </w:rPr>
+    </w:lvl>
+    <w:lvl w:ilvl="6" w:tentative="1">
+      <w:start w:val="1"/>
+      <w:numFmt w:val="bullet"/>
+      <w:lvlText w:val=""/>
+      <w:lvlJc w:val="left"/>
+      <w:pPr>
+        <w:tabs>
+          <w:tab w:val="num" w:pos="5040"/>
+        </w:tabs>
+        <w:ind w:left="5040" w:hanging="360"/>
+      </w:pPr>
+      <w:rPr>
+        <w:rFonts w:ascii="Wingdings" w:hAnsi="Wingdings" w:hint="default"/>
+        <w:sz w:val="20"/>
+      </w:rPr>
+    </w:lvl>
+    <w:lvl w:ilvl="7" w:tentative="1">
+      <w:start w:val="1"/>
+      <w:numFmt w:val="bullet"/>
+      <w:lvlText w:val=""/>
+      <w:lvlJc w:val="left"/>
+      <w:pPr>
+        <w:tabs>
+          <w:tab w:val="num" w:pos="5760"/>
+        </w:tabs>
+        <w:ind w:left="5760" w:hanging="360"/>
+      </w:pPr>
+      <w:rPr>
+        <w:rFonts w:ascii="Wingdings" w:hAnsi="Wingdings" w:hint="default"/>
+        <w:sz w:val="20"/>
+      </w:rPr>
+    </w:lvl>
+    <w:lvl w:ilvl="8" w:tentative="1">
+      <w:start w:val="1"/>
+      <w:numFmt w:val="bullet"/>
+      <w:lvlText w:val=""/>
+      <w:lvlJc w:val="left"/>
+      <w:pPr>
+        <w:tabs>
+          <w:tab w:val="num" w:pos="6480"/>
+        </w:tabs>
+        <w:ind w:left="6480" w:hanging="360"/>
+      </w:pPr>
+      <w:rPr>
+        <w:rFonts w:ascii="Wingdings" w:hAnsi="Wingdings" w:hint="default"/>
+        <w:sz w:val="20"/>
+      </w:rPr>
+    </w:lvl>
+  </w:abstractNum>
+  <w:abstractNum w:abstractNumId="3" w15:restartNumberingAfterBreak="0">
+    <w:nsid w:val="32D72C7C"/>
+    <w:multiLevelType w:val="multilevel"/>
+    <w:tmpl w:val="B50AF2A0"/>
+    <w:lvl w:ilvl="0">
+      <w:start w:val="1"/>
+      <w:numFmt w:val="bullet"/>
+      <w:lvlText w:val=""/>
+      <w:lvlJc w:val="left"/>
+      <w:pPr>
+        <w:tabs>
+          <w:tab w:val="num" w:pos="720"/>
+        </w:tabs>
+        <w:ind w:left="720" w:hanging="360"/>
+      </w:pPr>
+      <w:rPr>
+        <w:rFonts w:ascii="Symbol" w:hAnsi="Symbol" w:hint="default"/>
+        <w:sz w:val="20"/>
+      </w:rPr>
+    </w:lvl>
+    <w:lvl w:ilvl="1" w:tentative="1">
+      <w:start w:val="1"/>
+      <w:numFmt w:val="bullet"/>
+      <w:lvlText w:val=""/>
+      <w:lvlJc w:val="left"/>
+      <w:pPr>
+        <w:tabs>
+          <w:tab w:val="num" w:pos="1440"/>
+        </w:tabs>
+        <w:ind w:left="1440" w:hanging="360"/>
+      </w:pPr>
+      <w:rPr>
+        <w:rFonts w:ascii="Symbol" w:hAnsi="Symbol" w:hint="default"/>
+        <w:sz w:val="20"/>
+      </w:rPr>
+    </w:lvl>
+    <w:lvl w:ilvl="2" w:tentative="1">
+      <w:start w:val="1"/>
+      <w:numFmt w:val="bullet"/>
+      <w:lvlText w:val=""/>
+      <w:lvlJc w:val="left"/>
+      <w:pPr>
+        <w:tabs>
+          <w:tab w:val="num" w:pos="2160"/>
+        </w:tabs>
+        <w:ind w:left="2160" w:hanging="360"/>
+      </w:pPr>
+      <w:rPr>
+        <w:rFonts w:ascii="Symbol" w:hAnsi="Symbol" w:hint="default"/>
+        <w:sz w:val="20"/>
+      </w:rPr>
+    </w:lvl>
+    <w:lvl w:ilvl="3" w:tentative="1">
+      <w:start w:val="1"/>
+      <w:numFmt w:val="bullet"/>
+      <w:lvlText w:val=""/>
+      <w:lvlJc w:val="left"/>
+      <w:pPr>
+        <w:tabs>
+          <w:tab w:val="num" w:pos="2880"/>
+        </w:tabs>
+        <w:ind w:left="2880" w:hanging="360"/>
+      </w:pPr>
+      <w:rPr>
+        <w:rFonts w:ascii="Symbol" w:hAnsi="Symbol" w:hint="default"/>
+        <w:sz w:val="20"/>
+      </w:rPr>
+    </w:lvl>
+    <w:lvl w:ilvl="4" w:tentative="1">
+      <w:start w:val="1"/>
+      <w:numFmt w:val="bullet"/>
+      <w:lvlText w:val=""/>
+      <w:lvlJc w:val="left"/>
+      <w:pPr>
+        <w:tabs>
+          <w:tab w:val="num" w:pos="3600"/>
+        </w:tabs>
+        <w:ind w:left="3600" w:hanging="360"/>
+      </w:pPr>
+      <w:rPr>
+        <w:rFonts w:ascii="Symbol" w:hAnsi="Symbol" w:hint="default"/>
+        <w:sz w:val="20"/>
+      </w:rPr>
+    </w:lvl>
+    <w:lvl w:ilvl="5" w:tentative="1">
+      <w:start w:val="1"/>
+      <w:numFmt w:val="bullet"/>
+      <w:lvlText w:val=""/>
+      <w:lvlJc w:val="left"/>
+      <w:pPr>
+        <w:tabs>
+          <w:tab w:val="num" w:pos="4320"/>
+        </w:tabs>
+        <w:ind w:left="4320" w:hanging="360"/>
+      </w:pPr>
+      <w:rPr>
+        <w:rFonts w:ascii="Symbol" w:hAnsi="Symbol" w:hint="default"/>
+        <w:sz w:val="20"/>
+      </w:rPr>
+    </w:lvl>
+    <w:lvl w:ilvl="6" w:tentative="1">
+      <w:start w:val="1"/>
+      <w:numFmt w:val="bullet"/>
+      <w:lvlText w:val=""/>
+      <w:lvlJc w:val="left"/>
+      <w:pPr>
+        <w:tabs>
+          <w:tab w:val="num" w:pos="5040"/>
+        </w:tabs>
+        <w:ind w:left="5040" w:hanging="360"/>
+      </w:pPr>
+      <w:rPr>
+        <w:rFonts w:ascii="Symbol" w:hAnsi="Symbol" w:hint="default"/>
+        <w:sz w:val="20"/>
+      </w:rPr>
+    </w:lvl>
+    <w:lvl w:ilvl="7" w:tentative="1">
+      <w:start w:val="1"/>
+      <w:numFmt w:val="bullet"/>
+      <w:lvlText w:val=""/>
+      <w:lvlJc w:val="left"/>
+      <w:pPr>
+        <w:tabs>
+          <w:tab w:val="num" w:pos="5760"/>
+        </w:tabs>
+        <w:ind w:left="5760" w:hanging="360"/>
+      </w:pPr>
+      <w:rPr>
+        <w:rFonts w:ascii="Symbol" w:hAnsi="Symbol" w:hint="default"/>
+        <w:sz w:val="20"/>
+      </w:rPr>
+    </w:lvl>
+    <w:lvl w:ilvl="8" w:tentative="1">
+      <w:start w:val="1"/>
+      <w:numFmt w:val="bullet"/>
+      <w:lvlText w:val=""/>
+      <w:lvlJc w:val="left"/>
+      <w:pPr>
+        <w:tabs>
+          <w:tab w:val="num" w:pos="6480"/>
+        </w:tabs>
+        <w:ind w:left="6480" w:hanging="360"/>
+      </w:pPr>
+      <w:rPr>
+        <w:rFonts w:ascii="Symbol" w:hAnsi="Symbol" w:hint="default"/>
+        <w:sz w:val="20"/>
+      </w:rPr>
+    </w:lvl>
+  </w:abstractNum>
+  <w:abstractNum w:abstractNumId="4" w15:restartNumberingAfterBreak="0">
+    <w:nsid w:val="5F087A9F"/>
+    <w:multiLevelType w:val="multilevel"/>
+    <w:tmpl w:val="D9ECDEA0"/>
+    <w:lvl w:ilvl="0">
+      <w:start w:val="1"/>
+      <w:numFmt w:val="bullet"/>
+      <w:lvlText w:val=""/>
+      <w:lvlJc w:val="left"/>
+      <w:pPr>
+        <w:tabs>
+          <w:tab w:val="num" w:pos="720"/>
+        </w:tabs>
+        <w:ind w:left="720" w:hanging="360"/>
+      </w:pPr>
+      <w:rPr>
+        <w:rFonts w:ascii="Symbol" w:hAnsi="Symbol" w:hint="default"/>
+        <w:sz w:val="20"/>
+      </w:rPr>
+    </w:lvl>
+    <w:lvl w:ilvl="1">
+      <w:start w:val="1"/>
+      <w:numFmt w:val="bullet"/>
+      <w:lvlText w:val=""/>
+      <w:lvlJc w:val="left"/>
+      <w:pPr>
+        <w:tabs>
+          <w:tab w:val="num" w:pos="1440"/>
+        </w:tabs>
+        <w:ind w:left="1440" w:hanging="360"/>
+      </w:pPr>
+      <w:rPr>
+        <w:rFonts w:ascii="Symbol" w:hAnsi="Symbol" w:hint="default"/>
+        <w:sz w:val="20"/>
+      </w:rPr>
+    </w:lvl>
+    <w:lvl w:ilvl="2" w:tentative="1">
+      <w:start w:val="1"/>
+      <w:numFmt w:val="bullet"/>
+      <w:lvlText w:val=""/>
+      <w:lvlJc w:val="left"/>
+      <w:pPr>
+        <w:tabs>
+          <w:tab w:val="num" w:pos="2160"/>
+        </w:tabs>
+        <w:ind w:left="2160" w:hanging="360"/>
+      </w:pPr>
+      <w:rPr>
+        <w:rFonts w:ascii="Wingdings" w:hAnsi="Wingdings" w:hint="default"/>
+        <w:sz w:val="20"/>
+      </w:rPr>
+    </w:lvl>
+    <w:lvl w:ilvl="3" w:tentative="1">
+      <w:start w:val="1"/>
+      <w:numFmt w:val="bullet"/>
+      <w:lvlText w:val=""/>
+      <w:lvlJc w:val="left"/>
+      <w:pPr>
+        <w:tabs>
+          <w:tab w:val="num" w:pos="2880"/>
+        </w:tabs>
+        <w:ind w:left="2880" w:hanging="360"/>
+      </w:pPr>
+      <w:rPr>
+        <w:rFonts w:ascii="Wingdings" w:hAnsi="Wingdings" w:hint="default"/>
+        <w:sz w:val="20"/>
+      </w:rPr>
+    </w:lvl>
+    <w:lvl w:ilvl="4" w:tentative="1">
+      <w:start w:val="1"/>
+      <w:numFmt w:val="bullet"/>
+      <w:lvlText w:val=""/>
+      <w:lvlJc w:val="left"/>
+      <w:pPr>
+        <w:tabs>
+          <w:tab w:val="num" w:pos="3600"/>
+        </w:tabs>
+        <w:ind w:left="3600" w:hanging="360"/>
+      </w:pPr>
+      <w:rPr>
+        <w:rFonts w:ascii="Wingdings" w:hAnsi="Wingdings" w:hint="default"/>
+        <w:sz w:val="20"/>
+      </w:rPr>
+    </w:lvl>
+    <w:lvl w:ilvl="5" w:tentative="1">
+      <w:start w:val="1"/>
+      <w:numFmt w:val="bullet"/>
+      <w:lvlText w:val=""/>
+      <w:lvlJc w:val="left"/>
+      <w:pPr>
+        <w:tabs>
+          <w:tab w:val="num" w:pos="4320"/>
+        </w:tabs>
+        <w:ind w:left="4320" w:hanging="360"/>
+      </w:pPr>
+      <w:rPr>
+        <w:rFonts w:ascii="Wingdings" w:hAnsi="Wingdings" w:hint="default"/>
+        <w:sz w:val="20"/>
+      </w:rPr>
+    </w:lvl>
+    <w:lvl w:ilvl="6" w:tentative="1">
+      <w:start w:val="1"/>
+      <w:numFmt w:val="bullet"/>
+      <w:lvlText w:val=""/>
+      <w:lvlJc w:val="left"/>
+      <w:pPr>
+        <w:tabs>
+          <w:tab w:val="num" w:pos="5040"/>
+        </w:tabs>
+        <w:ind w:left="5040" w:hanging="360"/>
+      </w:pPr>
+      <w:rPr>
+        <w:rFonts w:ascii="Wingdings" w:hAnsi="Wingdings" w:hint="default"/>
+        <w:sz w:val="20"/>
+      </w:rPr>
+    </w:lvl>
+    <w:lvl w:ilvl="7" w:tentative="1">
+      <w:start w:val="1"/>
+      <w:numFmt w:val="bullet"/>
+      <w:lvlText w:val=""/>
+      <w:lvlJc w:val="left"/>
+      <w:pPr>
+        <w:tabs>
+          <w:tab w:val="num" w:pos="5760"/>
+        </w:tabs>
+        <w:ind w:left="5760" w:hanging="360"/>
+      </w:pPr>
+      <w:rPr>
+        <w:rFonts w:ascii="Wingdings" w:hAnsi="Wingdings" w:hint="default"/>
+        <w:sz w:val="20"/>
+      </w:rPr>
+    </w:lvl>
+    <w:lvl w:ilvl="8" w:tentative="1">
+      <w:start w:val="1"/>
+      <w:numFmt w:val="bullet"/>
+      <w:lvlText w:val=""/>
+      <w:lvlJc w:val="left"/>
+      <w:pPr>
+        <w:tabs>
+          <w:tab w:val="num" w:pos="6480"/>
+        </w:tabs>
+        <w:ind w:left="6480" w:hanging="360"/>
+      </w:pPr>
+      <w:rPr>
+        <w:rFonts w:ascii="Wingdings" w:hAnsi="Wingdings" w:hint="default"/>
+        <w:sz w:val="20"/>
+      </w:rPr>
+    </w:lvl>
+  </w:abstractNum>
+  <w:abstractNum w:abstractNumId="5" w15:restartNumberingAfterBreak="0">
+    <w:nsid w:val="7B596085"/>
+    <w:multiLevelType w:val="multilevel"/>
+    <w:tmpl w:val="519AE84C"/>
     <w:lvl w:ilvl="0">
       <w:start w:val="1"/>
       <w:numFmt w:val="bullet"/>
@@ -1540,13 +2830,22 @@
     </w:lvl>
   </w:abstractNum>
   <w:num w:numId="1">
-    <w:abstractNumId w:val="0"/>
+    <w:abstractNumId w:val="3"/>
   </w:num>
   <w:num w:numId="2">
     <w:abstractNumId w:val="2"/>
   </w:num>
   <w:num w:numId="3">
+    <w:abstractNumId w:val="5"/>
+  </w:num>
+  <w:num w:numId="4">
     <w:abstractNumId w:val="1"/>
+  </w:num>
+  <w:num w:numId="5">
+    <w:abstractNumId w:val="4"/>
+  </w:num>
+  <w:num w:numId="6">
+    <w:abstractNumId w:val="0"/>
   </w:num>
 </w:numbering>
 </file>

</xml_diff>

<commit_message>
New and updated files committed: Display => cpp-class VCOM => cpp-class Button updated: Callback mechanism obsolet Changed to english for committing ^^
</commit_message>
<xml_diff>
--- a/doc/Zeitaufzeichnung.docx
+++ b/doc/Zeitaufzeichnung.docx
@@ -110,7 +110,7 @@
       </w:tblGrid>
       <w:tr>
         <w:trPr>
-          <w:divId w:val="1677077359"/>
+          <w:divId w:val="1308124226"/>
         </w:trPr>
         <w:tc>
           <w:tcPr>
@@ -318,7 +318,7 @@
       </w:tr>
       <w:tr>
         <w:trPr>
-          <w:divId w:val="1677077359"/>
+          <w:divId w:val="1308124226"/>
         </w:trPr>
         <w:tc>
           <w:tcPr>
@@ -532,7 +532,7 @@
       </w:tr>
       <w:tr>
         <w:trPr>
-          <w:divId w:val="1677077359"/>
+          <w:divId w:val="1308124226"/>
         </w:trPr>
         <w:tc>
           <w:tcPr>
@@ -790,7 +790,7 @@
       </w:tr>
       <w:tr>
         <w:trPr>
-          <w:divId w:val="1677077359"/>
+          <w:divId w:val="1308124226"/>
         </w:trPr>
         <w:tc>
           <w:tcPr>
@@ -1006,7 +1006,7 @@
       </w:tr>
       <w:tr>
         <w:trPr>
-          <w:divId w:val="1677077359"/>
+          <w:divId w:val="1308124226"/>
         </w:trPr>
         <w:tc>
           <w:tcPr>
@@ -1251,7 +1251,7 @@
       </w:tr>
       <w:tr>
         <w:trPr>
-          <w:divId w:val="1677077359"/>
+          <w:divId w:val="1308124226"/>
         </w:trPr>
         <w:tc>
           <w:tcPr>
@@ -1488,7 +1488,7 @@
       </w:tr>
       <w:tr>
         <w:trPr>
-          <w:divId w:val="1677077359"/>
+          <w:divId w:val="1308124226"/>
         </w:trPr>
         <w:tc>
           <w:tcPr>
@@ -1712,11 +1712,11 @@
       </w:tr>
       <w:tr>
         <w:trPr>
-          <w:divId w:val="1677077359"/>
+          <w:divId w:val="1308124226"/>
         </w:trPr>
         <w:tc>
           <w:tcPr>
-            <w:tcW w:w="960" w:type="dxa"/>
+            <w:tcW w:w="982" w:type="dxa"/>
             <w:tcBorders>
               <w:top w:val="single" w:sz="8" w:space="0" w:color="A3A3A3"/>
               <w:left w:val="single" w:sz="8" w:space="0" w:color="A3A3A3"/>
@@ -1748,44 +1748,46 @@
                 <w:sz w:val="22"/>
                 <w:szCs w:val="22"/>
               </w:rPr>
-              <w:t> </w:t>
-            </w:r>
-          </w:p>
-        </w:tc>
-        <w:tc>
-          <w:tcPr>
-            <w:tcW w:w="5334" w:type="dxa"/>
-            <w:tcBorders>
-              <w:top w:val="single" w:sz="8" w:space="0" w:color="A3A3A3"/>
-              <w:left w:val="single" w:sz="8" w:space="0" w:color="A3A3A3"/>
-              <w:bottom w:val="single" w:sz="8" w:space="0" w:color="A3A3A3"/>
-              <w:right w:val="single" w:sz="8" w:space="0" w:color="A3A3A3"/>
-            </w:tcBorders>
-            <w:tcMar>
-              <w:top w:w="80" w:type="dxa"/>
-              <w:left w:w="80" w:type="dxa"/>
-              <w:bottom w:w="80" w:type="dxa"/>
-              <w:right w:w="80" w:type="dxa"/>
-            </w:tcMar>
-            <w:hideMark/>
-          </w:tcPr>
-          <w:p>
-            <w:pPr>
-              <w:pStyle w:val="StandardWeb"/>
-              <w:spacing w:before="0" w:beforeAutospacing="0" w:after="0" w:afterAutospacing="0"/>
-              <w:rPr>
-                <w:rFonts w:ascii="Calibri" w:hAnsi="Calibri" w:cs="Calibri"/>
-                <w:sz w:val="22"/>
-                <w:szCs w:val="22"/>
-              </w:rPr>
-            </w:pPr>
-            <w:r>
-              <w:rPr>
-                <w:rFonts w:ascii="Calibri" w:hAnsi="Calibri" w:cs="Calibri"/>
-                <w:sz w:val="22"/>
-                <w:szCs w:val="22"/>
-              </w:rPr>
-              <w:t> </w:t>
+              <w:t>12.02.</w:t>
+            </w:r>
+          </w:p>
+        </w:tc>
+        <w:tc>
+          <w:tcPr>
+            <w:tcW w:w="5446" w:type="dxa"/>
+            <w:tcBorders>
+              <w:top w:val="single" w:sz="8" w:space="0" w:color="A3A3A3"/>
+              <w:left w:val="single" w:sz="8" w:space="0" w:color="A3A3A3"/>
+              <w:bottom w:val="single" w:sz="8" w:space="0" w:color="A3A3A3"/>
+              <w:right w:val="single" w:sz="8" w:space="0" w:color="A3A3A3"/>
+            </w:tcBorders>
+            <w:tcMar>
+              <w:top w:w="80" w:type="dxa"/>
+              <w:left w:w="80" w:type="dxa"/>
+              <w:bottom w:w="80" w:type="dxa"/>
+              <w:right w:w="80" w:type="dxa"/>
+            </w:tcMar>
+            <w:hideMark/>
+          </w:tcPr>
+          <w:p>
+            <w:pPr>
+              <w:numPr>
+                <w:ilvl w:val="1"/>
+                <w:numId w:val="7"/>
+              </w:numPr>
+              <w:ind w:left="295"/>
+              <w:textAlignment w:val="center"/>
+              <w:rPr>
+                <w:rFonts w:eastAsia="Times New Roman"/>
+              </w:rPr>
+            </w:pPr>
+            <w:r>
+              <w:rPr>
+                <w:rFonts w:ascii="Calibri" w:eastAsia="Times New Roman" w:hAnsi="Calibri" w:cs="Calibri"/>
+                <w:sz w:val="22"/>
+                <w:szCs w:val="22"/>
+              </w:rPr>
+              <w:t>Ethernet Frame decodieren inkl. Debugging</w:t>
             </w:r>
           </w:p>
         </w:tc>
@@ -1823,7 +1825,7 @@
                 <w:sz w:val="22"/>
                 <w:szCs w:val="22"/>
               </w:rPr>
-              <w:t> </w:t>
+              <w:t>09:00</w:t>
             </w:r>
           </w:p>
         </w:tc>
@@ -1861,13 +1863,619 @@
                 <w:sz w:val="22"/>
                 <w:szCs w:val="22"/>
               </w:rPr>
+              <w:t>13:00</w:t>
+            </w:r>
+          </w:p>
+        </w:tc>
+        <w:tc>
+          <w:tcPr>
+            <w:tcW w:w="1459" w:type="dxa"/>
+            <w:tcBorders>
+              <w:top w:val="single" w:sz="8" w:space="0" w:color="A3A3A3"/>
+              <w:left w:val="single" w:sz="8" w:space="0" w:color="A3A3A3"/>
+              <w:bottom w:val="single" w:sz="8" w:space="0" w:color="A3A3A3"/>
+              <w:right w:val="single" w:sz="8" w:space="0" w:color="A3A3A3"/>
+            </w:tcBorders>
+            <w:tcMar>
+              <w:top w:w="80" w:type="dxa"/>
+              <w:left w:w="80" w:type="dxa"/>
+              <w:bottom w:w="80" w:type="dxa"/>
+              <w:right w:w="80" w:type="dxa"/>
+            </w:tcMar>
+            <w:hideMark/>
+          </w:tcPr>
+          <w:p>
+            <w:pPr>
+              <w:pStyle w:val="StandardWeb"/>
+              <w:spacing w:before="0" w:beforeAutospacing="0" w:after="0" w:afterAutospacing="0"/>
+              <w:rPr>
+                <w:rFonts w:ascii="Calibri" w:hAnsi="Calibri" w:cs="Calibri"/>
+                <w:sz w:val="22"/>
+                <w:szCs w:val="22"/>
+              </w:rPr>
+            </w:pPr>
+            <w:r>
+              <w:rPr>
+                <w:rFonts w:ascii="Calibri" w:hAnsi="Calibri" w:cs="Calibri"/>
+                <w:sz w:val="22"/>
+                <w:szCs w:val="22"/>
+              </w:rPr>
               <w:t> </w:t>
             </w:r>
           </w:p>
         </w:tc>
-        <w:tc>
-          <w:tcPr>
-            <w:tcW w:w="1593" w:type="dxa"/>
+      </w:tr>
+      <w:tr>
+        <w:trPr>
+          <w:divId w:val="1308124226"/>
+        </w:trPr>
+        <w:tc>
+          <w:tcPr>
+            <w:tcW w:w="982" w:type="dxa"/>
+            <w:tcBorders>
+              <w:top w:val="single" w:sz="8" w:space="0" w:color="A3A3A3"/>
+              <w:left w:val="single" w:sz="8" w:space="0" w:color="A3A3A3"/>
+              <w:bottom w:val="single" w:sz="8" w:space="0" w:color="A3A3A3"/>
+              <w:right w:val="single" w:sz="8" w:space="0" w:color="A3A3A3"/>
+            </w:tcBorders>
+            <w:tcMar>
+              <w:top w:w="80" w:type="dxa"/>
+              <w:left w:w="80" w:type="dxa"/>
+              <w:bottom w:w="80" w:type="dxa"/>
+              <w:right w:w="80" w:type="dxa"/>
+            </w:tcMar>
+            <w:hideMark/>
+          </w:tcPr>
+          <w:p>
+            <w:pPr>
+              <w:pStyle w:val="StandardWeb"/>
+              <w:spacing w:before="0" w:beforeAutospacing="0" w:after="0" w:afterAutospacing="0"/>
+              <w:jc w:val="center"/>
+              <w:rPr>
+                <w:rFonts w:ascii="Calibri" w:hAnsi="Calibri" w:cs="Calibri"/>
+                <w:sz w:val="22"/>
+                <w:szCs w:val="22"/>
+              </w:rPr>
+            </w:pPr>
+            <w:r>
+              <w:rPr>
+                <w:rFonts w:ascii="Calibri" w:hAnsi="Calibri" w:cs="Calibri"/>
+                <w:sz w:val="22"/>
+                <w:szCs w:val="22"/>
+              </w:rPr>
+              <w:t>13.02.</w:t>
+            </w:r>
+          </w:p>
+        </w:tc>
+        <w:tc>
+          <w:tcPr>
+            <w:tcW w:w="5446" w:type="dxa"/>
+            <w:tcBorders>
+              <w:top w:val="single" w:sz="8" w:space="0" w:color="A3A3A3"/>
+              <w:left w:val="single" w:sz="8" w:space="0" w:color="A3A3A3"/>
+              <w:bottom w:val="single" w:sz="8" w:space="0" w:color="A3A3A3"/>
+              <w:right w:val="single" w:sz="8" w:space="0" w:color="A3A3A3"/>
+            </w:tcBorders>
+            <w:tcMar>
+              <w:top w:w="80" w:type="dxa"/>
+              <w:left w:w="80" w:type="dxa"/>
+              <w:bottom w:w="80" w:type="dxa"/>
+              <w:right w:w="80" w:type="dxa"/>
+            </w:tcMar>
+            <w:hideMark/>
+          </w:tcPr>
+          <w:p>
+            <w:pPr>
+              <w:numPr>
+                <w:ilvl w:val="1"/>
+                <w:numId w:val="8"/>
+              </w:numPr>
+              <w:ind w:left="295"/>
+              <w:textAlignment w:val="center"/>
+              <w:rPr>
+                <w:rFonts w:eastAsia="Times New Roman"/>
+              </w:rPr>
+            </w:pPr>
+            <w:r>
+              <w:rPr>
+                <w:rFonts w:ascii="Calibri" w:eastAsia="Times New Roman" w:hAnsi="Calibri" w:cs="Calibri"/>
+                <w:sz w:val="22"/>
+                <w:szCs w:val="22"/>
+              </w:rPr>
+              <w:t>Ethernet Frame decodieren</w:t>
+            </w:r>
+          </w:p>
+          <w:p>
+            <w:pPr>
+              <w:numPr>
+                <w:ilvl w:val="1"/>
+                <w:numId w:val="8"/>
+              </w:numPr>
+              <w:ind w:left="295"/>
+              <w:textAlignment w:val="center"/>
+              <w:rPr>
+                <w:rFonts w:eastAsia="Times New Roman"/>
+              </w:rPr>
+            </w:pPr>
+            <w:r>
+              <w:rPr>
+                <w:rFonts w:ascii="Calibri" w:eastAsia="Times New Roman" w:hAnsi="Calibri" w:cs="Calibri"/>
+                <w:sz w:val="22"/>
+                <w:szCs w:val="22"/>
+              </w:rPr>
+              <w:t>IP Packet decodieren + Debugging</w:t>
+            </w:r>
+          </w:p>
+        </w:tc>
+        <w:tc>
+          <w:tcPr>
+            <w:tcW w:w="960" w:type="dxa"/>
+            <w:tcBorders>
+              <w:top w:val="single" w:sz="8" w:space="0" w:color="A3A3A3"/>
+              <w:left w:val="single" w:sz="8" w:space="0" w:color="A3A3A3"/>
+              <w:bottom w:val="single" w:sz="8" w:space="0" w:color="A3A3A3"/>
+              <w:right w:val="single" w:sz="8" w:space="0" w:color="A3A3A3"/>
+            </w:tcBorders>
+            <w:tcMar>
+              <w:top w:w="80" w:type="dxa"/>
+              <w:left w:w="80" w:type="dxa"/>
+              <w:bottom w:w="80" w:type="dxa"/>
+              <w:right w:w="80" w:type="dxa"/>
+            </w:tcMar>
+            <w:hideMark/>
+          </w:tcPr>
+          <w:p>
+            <w:pPr>
+              <w:pStyle w:val="StandardWeb"/>
+              <w:spacing w:before="0" w:beforeAutospacing="0" w:after="0" w:afterAutospacing="0"/>
+              <w:jc w:val="center"/>
+              <w:rPr>
+                <w:rFonts w:ascii="Calibri" w:hAnsi="Calibri" w:cs="Calibri"/>
+                <w:sz w:val="22"/>
+                <w:szCs w:val="22"/>
+              </w:rPr>
+            </w:pPr>
+            <w:r>
+              <w:rPr>
+                <w:rFonts w:ascii="Calibri" w:hAnsi="Calibri" w:cs="Calibri"/>
+                <w:sz w:val="22"/>
+                <w:szCs w:val="22"/>
+              </w:rPr>
+              <w:t>09:00</w:t>
+            </w:r>
+          </w:p>
+        </w:tc>
+        <w:tc>
+          <w:tcPr>
+            <w:tcW w:w="960" w:type="dxa"/>
+            <w:tcBorders>
+              <w:top w:val="single" w:sz="8" w:space="0" w:color="A3A3A3"/>
+              <w:left w:val="single" w:sz="8" w:space="0" w:color="A3A3A3"/>
+              <w:bottom w:val="single" w:sz="8" w:space="0" w:color="A3A3A3"/>
+              <w:right w:val="single" w:sz="8" w:space="0" w:color="A3A3A3"/>
+            </w:tcBorders>
+            <w:tcMar>
+              <w:top w:w="80" w:type="dxa"/>
+              <w:left w:w="80" w:type="dxa"/>
+              <w:bottom w:w="80" w:type="dxa"/>
+              <w:right w:w="80" w:type="dxa"/>
+            </w:tcMar>
+            <w:hideMark/>
+          </w:tcPr>
+          <w:p>
+            <w:pPr>
+              <w:pStyle w:val="StandardWeb"/>
+              <w:spacing w:before="0" w:beforeAutospacing="0" w:after="0" w:afterAutospacing="0"/>
+              <w:jc w:val="center"/>
+              <w:rPr>
+                <w:rFonts w:ascii="Calibri" w:hAnsi="Calibri" w:cs="Calibri"/>
+                <w:sz w:val="22"/>
+                <w:szCs w:val="22"/>
+              </w:rPr>
+            </w:pPr>
+            <w:r>
+              <w:rPr>
+                <w:rFonts w:ascii="Calibri" w:hAnsi="Calibri" w:cs="Calibri"/>
+                <w:sz w:val="22"/>
+                <w:szCs w:val="22"/>
+              </w:rPr>
+              <w:t>15:30</w:t>
+            </w:r>
+          </w:p>
+        </w:tc>
+        <w:tc>
+          <w:tcPr>
+            <w:tcW w:w="1873" w:type="dxa"/>
+            <w:tcBorders>
+              <w:top w:val="single" w:sz="8" w:space="0" w:color="A3A3A3"/>
+              <w:left w:val="single" w:sz="8" w:space="0" w:color="A3A3A3"/>
+              <w:bottom w:val="single" w:sz="8" w:space="0" w:color="A3A3A3"/>
+              <w:right w:val="single" w:sz="8" w:space="0" w:color="A3A3A3"/>
+            </w:tcBorders>
+            <w:tcMar>
+              <w:top w:w="80" w:type="dxa"/>
+              <w:left w:w="80" w:type="dxa"/>
+              <w:bottom w:w="80" w:type="dxa"/>
+              <w:right w:w="80" w:type="dxa"/>
+            </w:tcMar>
+            <w:hideMark/>
+          </w:tcPr>
+          <w:p>
+            <w:pPr>
+              <w:pStyle w:val="StandardWeb"/>
+              <w:spacing w:before="0" w:beforeAutospacing="0" w:after="0" w:afterAutospacing="0"/>
+              <w:rPr>
+                <w:rFonts w:ascii="Calibri" w:hAnsi="Calibri" w:cs="Calibri"/>
+                <w:sz w:val="22"/>
+                <w:szCs w:val="22"/>
+              </w:rPr>
+            </w:pPr>
+            <w:r>
+              <w:rPr>
+                <w:rFonts w:ascii="Calibri" w:hAnsi="Calibri" w:cs="Calibri"/>
+                <w:sz w:val="22"/>
+                <w:szCs w:val="22"/>
+              </w:rPr>
+              <w:t>1/2 Std. Mittag</w:t>
+            </w:r>
+          </w:p>
+        </w:tc>
+      </w:tr>
+      <w:tr>
+        <w:trPr>
+          <w:divId w:val="1308124226"/>
+        </w:trPr>
+        <w:tc>
+          <w:tcPr>
+            <w:tcW w:w="982" w:type="dxa"/>
+            <w:tcBorders>
+              <w:top w:val="single" w:sz="8" w:space="0" w:color="A3A3A3"/>
+              <w:left w:val="single" w:sz="8" w:space="0" w:color="A3A3A3"/>
+              <w:bottom w:val="single" w:sz="8" w:space="0" w:color="A3A3A3"/>
+              <w:right w:val="single" w:sz="8" w:space="0" w:color="A3A3A3"/>
+            </w:tcBorders>
+            <w:tcMar>
+              <w:top w:w="80" w:type="dxa"/>
+              <w:left w:w="80" w:type="dxa"/>
+              <w:bottom w:w="80" w:type="dxa"/>
+              <w:right w:w="80" w:type="dxa"/>
+            </w:tcMar>
+            <w:hideMark/>
+          </w:tcPr>
+          <w:p>
+            <w:pPr>
+              <w:pStyle w:val="StandardWeb"/>
+              <w:spacing w:before="0" w:beforeAutospacing="0" w:after="0" w:afterAutospacing="0"/>
+              <w:jc w:val="center"/>
+              <w:rPr>
+                <w:rFonts w:ascii="Calibri" w:hAnsi="Calibri" w:cs="Calibri"/>
+                <w:sz w:val="22"/>
+                <w:szCs w:val="22"/>
+              </w:rPr>
+            </w:pPr>
+            <w:r>
+              <w:rPr>
+                <w:rFonts w:ascii="Calibri" w:hAnsi="Calibri" w:cs="Calibri"/>
+                <w:sz w:val="22"/>
+                <w:szCs w:val="22"/>
+              </w:rPr>
+              <w:t>14.02.</w:t>
+            </w:r>
+          </w:p>
+        </w:tc>
+        <w:tc>
+          <w:tcPr>
+            <w:tcW w:w="5446" w:type="dxa"/>
+            <w:tcBorders>
+              <w:top w:val="single" w:sz="8" w:space="0" w:color="A3A3A3"/>
+              <w:left w:val="single" w:sz="8" w:space="0" w:color="A3A3A3"/>
+              <w:bottom w:val="single" w:sz="8" w:space="0" w:color="A3A3A3"/>
+              <w:right w:val="single" w:sz="8" w:space="0" w:color="A3A3A3"/>
+            </w:tcBorders>
+            <w:tcMar>
+              <w:top w:w="80" w:type="dxa"/>
+              <w:left w:w="80" w:type="dxa"/>
+              <w:bottom w:w="80" w:type="dxa"/>
+              <w:right w:w="80" w:type="dxa"/>
+            </w:tcMar>
+            <w:hideMark/>
+          </w:tcPr>
+          <w:p>
+            <w:pPr>
+              <w:numPr>
+                <w:ilvl w:val="1"/>
+                <w:numId w:val="9"/>
+              </w:numPr>
+              <w:ind w:left="295"/>
+              <w:textAlignment w:val="center"/>
+              <w:rPr>
+                <w:rFonts w:eastAsia="Times New Roman"/>
+              </w:rPr>
+            </w:pPr>
+            <w:r>
+              <w:rPr>
+                <w:rFonts w:ascii="Calibri" w:eastAsia="Times New Roman" w:hAnsi="Calibri" w:cs="Calibri"/>
+                <w:sz w:val="22"/>
+                <w:szCs w:val="22"/>
+              </w:rPr>
+              <w:t>Planung der SW-Architektur (Struktur, IRQs, etc.)</w:t>
+            </w:r>
+          </w:p>
+        </w:tc>
+        <w:tc>
+          <w:tcPr>
+            <w:tcW w:w="960" w:type="dxa"/>
+            <w:tcBorders>
+              <w:top w:val="single" w:sz="8" w:space="0" w:color="A3A3A3"/>
+              <w:left w:val="single" w:sz="8" w:space="0" w:color="A3A3A3"/>
+              <w:bottom w:val="single" w:sz="8" w:space="0" w:color="A3A3A3"/>
+              <w:right w:val="single" w:sz="8" w:space="0" w:color="A3A3A3"/>
+            </w:tcBorders>
+            <w:tcMar>
+              <w:top w:w="80" w:type="dxa"/>
+              <w:left w:w="80" w:type="dxa"/>
+              <w:bottom w:w="80" w:type="dxa"/>
+              <w:right w:w="80" w:type="dxa"/>
+            </w:tcMar>
+            <w:hideMark/>
+          </w:tcPr>
+          <w:p>
+            <w:pPr>
+              <w:pStyle w:val="StandardWeb"/>
+              <w:spacing w:before="0" w:beforeAutospacing="0" w:after="0" w:afterAutospacing="0"/>
+              <w:jc w:val="center"/>
+              <w:rPr>
+                <w:rFonts w:ascii="Calibri" w:hAnsi="Calibri" w:cs="Calibri"/>
+                <w:sz w:val="22"/>
+                <w:szCs w:val="22"/>
+              </w:rPr>
+            </w:pPr>
+            <w:r>
+              <w:rPr>
+                <w:rFonts w:ascii="Calibri" w:hAnsi="Calibri" w:cs="Calibri"/>
+                <w:sz w:val="22"/>
+                <w:szCs w:val="22"/>
+              </w:rPr>
+              <w:t>09:00</w:t>
+            </w:r>
+          </w:p>
+        </w:tc>
+        <w:tc>
+          <w:tcPr>
+            <w:tcW w:w="960" w:type="dxa"/>
+            <w:tcBorders>
+              <w:top w:val="single" w:sz="8" w:space="0" w:color="A3A3A3"/>
+              <w:left w:val="single" w:sz="8" w:space="0" w:color="A3A3A3"/>
+              <w:bottom w:val="single" w:sz="8" w:space="0" w:color="A3A3A3"/>
+              <w:right w:val="single" w:sz="8" w:space="0" w:color="A3A3A3"/>
+            </w:tcBorders>
+            <w:tcMar>
+              <w:top w:w="80" w:type="dxa"/>
+              <w:left w:w="80" w:type="dxa"/>
+              <w:bottom w:w="80" w:type="dxa"/>
+              <w:right w:w="80" w:type="dxa"/>
+            </w:tcMar>
+            <w:hideMark/>
+          </w:tcPr>
+          <w:p>
+            <w:pPr>
+              <w:pStyle w:val="StandardWeb"/>
+              <w:spacing w:before="0" w:beforeAutospacing="0" w:after="0" w:afterAutospacing="0"/>
+              <w:jc w:val="center"/>
+              <w:rPr>
+                <w:rFonts w:ascii="Calibri" w:hAnsi="Calibri" w:cs="Calibri"/>
+                <w:sz w:val="22"/>
+                <w:szCs w:val="22"/>
+              </w:rPr>
+            </w:pPr>
+            <w:r>
+              <w:rPr>
+                <w:rFonts w:ascii="Calibri" w:hAnsi="Calibri" w:cs="Calibri"/>
+                <w:sz w:val="22"/>
+                <w:szCs w:val="22"/>
+              </w:rPr>
+              <w:t>15:00</w:t>
+            </w:r>
+          </w:p>
+        </w:tc>
+        <w:tc>
+          <w:tcPr>
+            <w:tcW w:w="1873" w:type="dxa"/>
+            <w:tcBorders>
+              <w:top w:val="single" w:sz="8" w:space="0" w:color="A3A3A3"/>
+              <w:left w:val="single" w:sz="8" w:space="0" w:color="A3A3A3"/>
+              <w:bottom w:val="single" w:sz="8" w:space="0" w:color="A3A3A3"/>
+              <w:right w:val="single" w:sz="8" w:space="0" w:color="A3A3A3"/>
+            </w:tcBorders>
+            <w:tcMar>
+              <w:top w:w="80" w:type="dxa"/>
+              <w:left w:w="80" w:type="dxa"/>
+              <w:bottom w:w="80" w:type="dxa"/>
+              <w:right w:w="80" w:type="dxa"/>
+            </w:tcMar>
+            <w:hideMark/>
+          </w:tcPr>
+          <w:p>
+            <w:pPr>
+              <w:pStyle w:val="StandardWeb"/>
+              <w:spacing w:before="0" w:beforeAutospacing="0" w:after="0" w:afterAutospacing="0"/>
+              <w:rPr>
+                <w:rFonts w:ascii="Calibri" w:hAnsi="Calibri" w:cs="Calibri"/>
+                <w:sz w:val="22"/>
+                <w:szCs w:val="22"/>
+              </w:rPr>
+            </w:pPr>
+            <w:r>
+              <w:rPr>
+                <w:rFonts w:ascii="Calibri" w:hAnsi="Calibri" w:cs="Calibri"/>
+                <w:sz w:val="22"/>
+                <w:szCs w:val="22"/>
+              </w:rPr>
+              <w:t>1 Std. Mittag</w:t>
+            </w:r>
+          </w:p>
+        </w:tc>
+      </w:tr>
+      <w:tr>
+        <w:trPr>
+          <w:divId w:val="1308124226"/>
+        </w:trPr>
+        <w:tc>
+          <w:tcPr>
+            <w:tcW w:w="982" w:type="dxa"/>
+            <w:tcBorders>
+              <w:top w:val="single" w:sz="8" w:space="0" w:color="A3A3A3"/>
+              <w:left w:val="single" w:sz="8" w:space="0" w:color="A3A3A3"/>
+              <w:bottom w:val="single" w:sz="8" w:space="0" w:color="A3A3A3"/>
+              <w:right w:val="single" w:sz="8" w:space="0" w:color="A3A3A3"/>
+            </w:tcBorders>
+            <w:tcMar>
+              <w:top w:w="80" w:type="dxa"/>
+              <w:left w:w="80" w:type="dxa"/>
+              <w:bottom w:w="80" w:type="dxa"/>
+              <w:right w:w="80" w:type="dxa"/>
+            </w:tcMar>
+            <w:hideMark/>
+          </w:tcPr>
+          <w:p>
+            <w:pPr>
+              <w:pStyle w:val="StandardWeb"/>
+              <w:spacing w:before="0" w:beforeAutospacing="0" w:after="0" w:afterAutospacing="0"/>
+              <w:jc w:val="center"/>
+              <w:rPr>
+                <w:rFonts w:ascii="Calibri" w:hAnsi="Calibri" w:cs="Calibri"/>
+                <w:sz w:val="22"/>
+                <w:szCs w:val="22"/>
+              </w:rPr>
+            </w:pPr>
+            <w:r>
+              <w:rPr>
+                <w:rFonts w:ascii="Calibri" w:hAnsi="Calibri" w:cs="Calibri"/>
+                <w:sz w:val="22"/>
+                <w:szCs w:val="22"/>
+              </w:rPr>
+              <w:t>15.02.</w:t>
+            </w:r>
+          </w:p>
+        </w:tc>
+        <w:tc>
+          <w:tcPr>
+            <w:tcW w:w="5446" w:type="dxa"/>
+            <w:tcBorders>
+              <w:top w:val="single" w:sz="8" w:space="0" w:color="A3A3A3"/>
+              <w:left w:val="single" w:sz="8" w:space="0" w:color="A3A3A3"/>
+              <w:bottom w:val="single" w:sz="8" w:space="0" w:color="A3A3A3"/>
+              <w:right w:val="single" w:sz="8" w:space="0" w:color="A3A3A3"/>
+            </w:tcBorders>
+            <w:tcMar>
+              <w:top w:w="80" w:type="dxa"/>
+              <w:left w:w="80" w:type="dxa"/>
+              <w:bottom w:w="80" w:type="dxa"/>
+              <w:right w:w="80" w:type="dxa"/>
+            </w:tcMar>
+            <w:hideMark/>
+          </w:tcPr>
+          <w:p>
+            <w:pPr>
+              <w:numPr>
+                <w:ilvl w:val="1"/>
+                <w:numId w:val="10"/>
+              </w:numPr>
+              <w:ind w:left="295"/>
+              <w:textAlignment w:val="center"/>
+              <w:rPr>
+                <w:rFonts w:eastAsia="Times New Roman"/>
+              </w:rPr>
+            </w:pPr>
+            <w:r>
+              <w:rPr>
+                <w:rFonts w:ascii="Calibri" w:eastAsia="Times New Roman" w:hAnsi="Calibri" w:cs="Calibri"/>
+                <w:sz w:val="22"/>
+                <w:szCs w:val="22"/>
+              </w:rPr>
+              <w:t>Planung der SW-Architektur (Struktur, IRQs, etc.)</w:t>
+            </w:r>
+          </w:p>
+        </w:tc>
+        <w:tc>
+          <w:tcPr>
+            <w:tcW w:w="960" w:type="dxa"/>
+            <w:tcBorders>
+              <w:top w:val="single" w:sz="8" w:space="0" w:color="A3A3A3"/>
+              <w:left w:val="single" w:sz="8" w:space="0" w:color="A3A3A3"/>
+              <w:bottom w:val="single" w:sz="8" w:space="0" w:color="A3A3A3"/>
+              <w:right w:val="single" w:sz="8" w:space="0" w:color="A3A3A3"/>
+            </w:tcBorders>
+            <w:tcMar>
+              <w:top w:w="80" w:type="dxa"/>
+              <w:left w:w="80" w:type="dxa"/>
+              <w:bottom w:w="80" w:type="dxa"/>
+              <w:right w:w="80" w:type="dxa"/>
+            </w:tcMar>
+            <w:hideMark/>
+          </w:tcPr>
+          <w:p>
+            <w:pPr>
+              <w:pStyle w:val="StandardWeb"/>
+              <w:spacing w:before="0" w:beforeAutospacing="0" w:after="0" w:afterAutospacing="0"/>
+              <w:jc w:val="center"/>
+              <w:rPr>
+                <w:rFonts w:ascii="Calibri" w:hAnsi="Calibri" w:cs="Calibri"/>
+                <w:sz w:val="22"/>
+                <w:szCs w:val="22"/>
+              </w:rPr>
+            </w:pPr>
+            <w:r>
+              <w:rPr>
+                <w:rFonts w:ascii="Calibri" w:hAnsi="Calibri" w:cs="Calibri"/>
+                <w:sz w:val="22"/>
+                <w:szCs w:val="22"/>
+              </w:rPr>
+              <w:t>10:00</w:t>
+            </w:r>
+          </w:p>
+        </w:tc>
+        <w:tc>
+          <w:tcPr>
+            <w:tcW w:w="960" w:type="dxa"/>
+            <w:tcBorders>
+              <w:top w:val="single" w:sz="8" w:space="0" w:color="A3A3A3"/>
+              <w:left w:val="single" w:sz="8" w:space="0" w:color="A3A3A3"/>
+              <w:bottom w:val="single" w:sz="8" w:space="0" w:color="A3A3A3"/>
+              <w:right w:val="single" w:sz="8" w:space="0" w:color="A3A3A3"/>
+            </w:tcBorders>
+            <w:tcMar>
+              <w:top w:w="80" w:type="dxa"/>
+              <w:left w:w="80" w:type="dxa"/>
+              <w:bottom w:w="80" w:type="dxa"/>
+              <w:right w:w="80" w:type="dxa"/>
+            </w:tcMar>
+            <w:hideMark/>
+          </w:tcPr>
+          <w:p>
+            <w:pPr>
+              <w:pStyle w:val="StandardWeb"/>
+              <w:spacing w:before="0" w:beforeAutospacing="0" w:after="0" w:afterAutospacing="0"/>
+              <w:jc w:val="center"/>
+              <w:rPr>
+                <w:rFonts w:ascii="Calibri" w:hAnsi="Calibri" w:cs="Calibri"/>
+                <w:sz w:val="22"/>
+                <w:szCs w:val="22"/>
+              </w:rPr>
+            </w:pPr>
+            <w:r>
+              <w:rPr>
+                <w:rFonts w:ascii="Calibri" w:hAnsi="Calibri" w:cs="Calibri"/>
+                <w:sz w:val="22"/>
+                <w:szCs w:val="22"/>
+              </w:rPr>
+              <w:t>13:00</w:t>
+            </w:r>
+          </w:p>
+        </w:tc>
+        <w:tc>
+          <w:tcPr>
+            <w:tcW w:w="1459" w:type="dxa"/>
             <w:tcBorders>
               <w:top w:val="single" w:sz="8" w:space="0" w:color="A3A3A3"/>
               <w:left w:val="single" w:sz="8" w:space="0" w:color="A3A3A3"/>
@@ -1936,9 +2544,9 @@
 <file path=word/numbering.xml><?xml version="1.0" encoding="utf-8"?>
 <w:numbering xmlns:wpc="http://schemas.microsoft.com/office/word/2010/wordprocessingCanvas" xmlns:cx="http://schemas.microsoft.com/office/drawing/2014/chartex" xmlns:cx1="http://schemas.microsoft.com/office/drawing/2015/9/8/chartex" xmlns:cx2="http://schemas.microsoft.com/office/drawing/2015/10/21/chartex" xmlns:cx3="http://schemas.microsoft.com/office/drawing/2016/5/9/chartex" xmlns:cx4="http://schemas.microsoft.com/office/drawing/2016/5/10/chartex" xmlns:cx5="http://schemas.microsoft.com/office/drawing/2016/5/11/chartex" xmlns:cx6="http://schemas.microsoft.com/office/drawing/2016/5/12/chartex" xmlns:cx7="http://schemas.microsoft.com/office/drawing/2016/5/13/chartex" xmlns:cx8="http://schemas.microsoft.com/office/drawing/2016/5/14/chartex" xmlns:mc="http://schemas.openxmlformats.org/markup-compatibility/2006" xmlns:aink="http://schemas.microsoft.com/office/drawing/2016/ink" xmlns:am3d="http://schemas.microsoft.com/office/drawing/2017/model3d" xmlns:o="urn:schemas-microsoft-com:office:office" xmlns:r="http://schemas.openxmlformats.org/officeDocument/2006/relationships" xmlns:m="http://schemas.openxmlformats.org/officeDocument/2006/math" xmlns:v="urn:schemas-microsoft-com:vml" xmlns:wp14="http://schemas.microsoft.com/office/word/2010/wordprocessingDrawing" xmlns:wp="http://schemas.openxmlformats.org/drawingml/2006/wordprocessingDrawing" xmlns:w10="urn:schemas-microsoft-com:office:word" xmlns:w="http://schemas.openxmlformats.org/wordprocessingml/2006/main" xmlns:w14="http://schemas.microsoft.com/office/word/2010/wordml" xmlns:w15="http://schemas.microsoft.com/office/word/2012/wordml" xmlns:w16cid="http://schemas.microsoft.com/office/word/2016/wordml/cid" xmlns:w16se="http://schemas.microsoft.com/office/word/2015/wordml/symex" xmlns:wpg="http://schemas.microsoft.com/office/word/2010/wordprocessingGroup" xmlns:wpi="http://schemas.microsoft.com/office/word/2010/wordprocessingInk" xmlns:wne="http://schemas.microsoft.com/office/word/2006/wordml" xmlns:wps="http://schemas.microsoft.com/office/word/2010/wordprocessingShape" mc:Ignorable="w14 w15 w16se w16cid wp14">
   <w:abstractNum w:abstractNumId="0" w15:restartNumberingAfterBreak="0">
-    <w:nsid w:val="1B9C61BB"/>
+    <w:nsid w:val="0A3703F8"/>
     <w:multiLevelType w:val="multilevel"/>
-    <w:tmpl w:val="FCE0A348"/>
+    <w:tmpl w:val="C47A0002"/>
     <w:lvl w:ilvl="0">
       <w:start w:val="1"/>
       <w:numFmt w:val="bullet"/>
@@ -2085,9 +2693,9 @@
     </w:lvl>
   </w:abstractNum>
   <w:abstractNum w:abstractNumId="1" w15:restartNumberingAfterBreak="0">
-    <w:nsid w:val="2CF60232"/>
+    <w:nsid w:val="10C75BFE"/>
     <w:multiLevelType w:val="multilevel"/>
-    <w:tmpl w:val="C1880E16"/>
+    <w:tmpl w:val="D3AE7B9C"/>
     <w:lvl w:ilvl="0">
       <w:start w:val="1"/>
       <w:numFmt w:val="bullet"/>
@@ -2234,9 +2842,9 @@
     </w:lvl>
   </w:abstractNum>
   <w:abstractNum w:abstractNumId="2" w15:restartNumberingAfterBreak="0">
-    <w:nsid w:val="326A51C9"/>
+    <w:nsid w:val="1C5945DB"/>
     <w:multiLevelType w:val="multilevel"/>
-    <w:tmpl w:val="8C3AF964"/>
+    <w:tmpl w:val="702246F8"/>
     <w:lvl w:ilvl="0">
       <w:start w:val="1"/>
       <w:numFmt w:val="bullet"/>
@@ -2383,9 +2991,9 @@
     </w:lvl>
   </w:abstractNum>
   <w:abstractNum w:abstractNumId="3" w15:restartNumberingAfterBreak="0">
-    <w:nsid w:val="32D72C7C"/>
+    <w:nsid w:val="1DB302BC"/>
     <w:multiLevelType w:val="multilevel"/>
-    <w:tmpl w:val="B50AF2A0"/>
+    <w:tmpl w:val="2FCABCC4"/>
     <w:lvl w:ilvl="0">
       <w:start w:val="1"/>
       <w:numFmt w:val="bullet"/>
@@ -2532,9 +3140,9 @@
     </w:lvl>
   </w:abstractNum>
   <w:abstractNum w:abstractNumId="4" w15:restartNumberingAfterBreak="0">
-    <w:nsid w:val="5F087A9F"/>
+    <w:nsid w:val="291B2E62"/>
     <w:multiLevelType w:val="multilevel"/>
-    <w:tmpl w:val="D9ECDEA0"/>
+    <w:tmpl w:val="2FA0679A"/>
     <w:lvl w:ilvl="0">
       <w:start w:val="1"/>
       <w:numFmt w:val="bullet"/>
@@ -2681,9 +3289,605 @@
     </w:lvl>
   </w:abstractNum>
   <w:abstractNum w:abstractNumId="5" w15:restartNumberingAfterBreak="0">
-    <w:nsid w:val="7B596085"/>
+    <w:nsid w:val="2F0C295E"/>
     <w:multiLevelType w:val="multilevel"/>
-    <w:tmpl w:val="519AE84C"/>
+    <w:tmpl w:val="7D1AB328"/>
+    <w:lvl w:ilvl="0">
+      <w:start w:val="1"/>
+      <w:numFmt w:val="bullet"/>
+      <w:lvlText w:val=""/>
+      <w:lvlJc w:val="left"/>
+      <w:pPr>
+        <w:tabs>
+          <w:tab w:val="num" w:pos="720"/>
+        </w:tabs>
+        <w:ind w:left="720" w:hanging="360"/>
+      </w:pPr>
+      <w:rPr>
+        <w:rFonts w:ascii="Symbol" w:hAnsi="Symbol" w:hint="default"/>
+        <w:sz w:val="20"/>
+      </w:rPr>
+    </w:lvl>
+    <w:lvl w:ilvl="1">
+      <w:start w:val="1"/>
+      <w:numFmt w:val="bullet"/>
+      <w:lvlText w:val=""/>
+      <w:lvlJc w:val="left"/>
+      <w:pPr>
+        <w:tabs>
+          <w:tab w:val="num" w:pos="1440"/>
+        </w:tabs>
+        <w:ind w:left="1440" w:hanging="360"/>
+      </w:pPr>
+      <w:rPr>
+        <w:rFonts w:ascii="Symbol" w:hAnsi="Symbol" w:hint="default"/>
+        <w:sz w:val="20"/>
+      </w:rPr>
+    </w:lvl>
+    <w:lvl w:ilvl="2" w:tentative="1">
+      <w:start w:val="1"/>
+      <w:numFmt w:val="bullet"/>
+      <w:lvlText w:val=""/>
+      <w:lvlJc w:val="left"/>
+      <w:pPr>
+        <w:tabs>
+          <w:tab w:val="num" w:pos="2160"/>
+        </w:tabs>
+        <w:ind w:left="2160" w:hanging="360"/>
+      </w:pPr>
+      <w:rPr>
+        <w:rFonts w:ascii="Wingdings" w:hAnsi="Wingdings" w:hint="default"/>
+        <w:sz w:val="20"/>
+      </w:rPr>
+    </w:lvl>
+    <w:lvl w:ilvl="3" w:tentative="1">
+      <w:start w:val="1"/>
+      <w:numFmt w:val="bullet"/>
+      <w:lvlText w:val=""/>
+      <w:lvlJc w:val="left"/>
+      <w:pPr>
+        <w:tabs>
+          <w:tab w:val="num" w:pos="2880"/>
+        </w:tabs>
+        <w:ind w:left="2880" w:hanging="360"/>
+      </w:pPr>
+      <w:rPr>
+        <w:rFonts w:ascii="Wingdings" w:hAnsi="Wingdings" w:hint="default"/>
+        <w:sz w:val="20"/>
+      </w:rPr>
+    </w:lvl>
+    <w:lvl w:ilvl="4" w:tentative="1">
+      <w:start w:val="1"/>
+      <w:numFmt w:val="bullet"/>
+      <w:lvlText w:val=""/>
+      <w:lvlJc w:val="left"/>
+      <w:pPr>
+        <w:tabs>
+          <w:tab w:val="num" w:pos="3600"/>
+        </w:tabs>
+        <w:ind w:left="3600" w:hanging="360"/>
+      </w:pPr>
+      <w:rPr>
+        <w:rFonts w:ascii="Wingdings" w:hAnsi="Wingdings" w:hint="default"/>
+        <w:sz w:val="20"/>
+      </w:rPr>
+    </w:lvl>
+    <w:lvl w:ilvl="5" w:tentative="1">
+      <w:start w:val="1"/>
+      <w:numFmt w:val="bullet"/>
+      <w:lvlText w:val=""/>
+      <w:lvlJc w:val="left"/>
+      <w:pPr>
+        <w:tabs>
+          <w:tab w:val="num" w:pos="4320"/>
+        </w:tabs>
+        <w:ind w:left="4320" w:hanging="360"/>
+      </w:pPr>
+      <w:rPr>
+        <w:rFonts w:ascii="Wingdings" w:hAnsi="Wingdings" w:hint="default"/>
+        <w:sz w:val="20"/>
+      </w:rPr>
+    </w:lvl>
+    <w:lvl w:ilvl="6" w:tentative="1">
+      <w:start w:val="1"/>
+      <w:numFmt w:val="bullet"/>
+      <w:lvlText w:val=""/>
+      <w:lvlJc w:val="left"/>
+      <w:pPr>
+        <w:tabs>
+          <w:tab w:val="num" w:pos="5040"/>
+        </w:tabs>
+        <w:ind w:left="5040" w:hanging="360"/>
+      </w:pPr>
+      <w:rPr>
+        <w:rFonts w:ascii="Wingdings" w:hAnsi="Wingdings" w:hint="default"/>
+        <w:sz w:val="20"/>
+      </w:rPr>
+    </w:lvl>
+    <w:lvl w:ilvl="7" w:tentative="1">
+      <w:start w:val="1"/>
+      <w:numFmt w:val="bullet"/>
+      <w:lvlText w:val=""/>
+      <w:lvlJc w:val="left"/>
+      <w:pPr>
+        <w:tabs>
+          <w:tab w:val="num" w:pos="5760"/>
+        </w:tabs>
+        <w:ind w:left="5760" w:hanging="360"/>
+      </w:pPr>
+      <w:rPr>
+        <w:rFonts w:ascii="Wingdings" w:hAnsi="Wingdings" w:hint="default"/>
+        <w:sz w:val="20"/>
+      </w:rPr>
+    </w:lvl>
+    <w:lvl w:ilvl="8" w:tentative="1">
+      <w:start w:val="1"/>
+      <w:numFmt w:val="bullet"/>
+      <w:lvlText w:val=""/>
+      <w:lvlJc w:val="left"/>
+      <w:pPr>
+        <w:tabs>
+          <w:tab w:val="num" w:pos="6480"/>
+        </w:tabs>
+        <w:ind w:left="6480" w:hanging="360"/>
+      </w:pPr>
+      <w:rPr>
+        <w:rFonts w:ascii="Wingdings" w:hAnsi="Wingdings" w:hint="default"/>
+        <w:sz w:val="20"/>
+      </w:rPr>
+    </w:lvl>
+  </w:abstractNum>
+  <w:abstractNum w:abstractNumId="6" w15:restartNumberingAfterBreak="0">
+    <w:nsid w:val="300268A8"/>
+    <w:multiLevelType w:val="multilevel"/>
+    <w:tmpl w:val="8E46A846"/>
+    <w:lvl w:ilvl="0">
+      <w:start w:val="1"/>
+      <w:numFmt w:val="bullet"/>
+      <w:lvlText w:val=""/>
+      <w:lvlJc w:val="left"/>
+      <w:pPr>
+        <w:tabs>
+          <w:tab w:val="num" w:pos="720"/>
+        </w:tabs>
+        <w:ind w:left="720" w:hanging="360"/>
+      </w:pPr>
+      <w:rPr>
+        <w:rFonts w:ascii="Symbol" w:hAnsi="Symbol" w:hint="default"/>
+        <w:sz w:val="20"/>
+      </w:rPr>
+    </w:lvl>
+    <w:lvl w:ilvl="1">
+      <w:start w:val="1"/>
+      <w:numFmt w:val="bullet"/>
+      <w:lvlText w:val=""/>
+      <w:lvlJc w:val="left"/>
+      <w:pPr>
+        <w:tabs>
+          <w:tab w:val="num" w:pos="1440"/>
+        </w:tabs>
+        <w:ind w:left="1440" w:hanging="360"/>
+      </w:pPr>
+      <w:rPr>
+        <w:rFonts w:ascii="Symbol" w:hAnsi="Symbol" w:hint="default"/>
+        <w:sz w:val="20"/>
+      </w:rPr>
+    </w:lvl>
+    <w:lvl w:ilvl="2" w:tentative="1">
+      <w:start w:val="1"/>
+      <w:numFmt w:val="bullet"/>
+      <w:lvlText w:val=""/>
+      <w:lvlJc w:val="left"/>
+      <w:pPr>
+        <w:tabs>
+          <w:tab w:val="num" w:pos="2160"/>
+        </w:tabs>
+        <w:ind w:left="2160" w:hanging="360"/>
+      </w:pPr>
+      <w:rPr>
+        <w:rFonts w:ascii="Wingdings" w:hAnsi="Wingdings" w:hint="default"/>
+        <w:sz w:val="20"/>
+      </w:rPr>
+    </w:lvl>
+    <w:lvl w:ilvl="3" w:tentative="1">
+      <w:start w:val="1"/>
+      <w:numFmt w:val="bullet"/>
+      <w:lvlText w:val=""/>
+      <w:lvlJc w:val="left"/>
+      <w:pPr>
+        <w:tabs>
+          <w:tab w:val="num" w:pos="2880"/>
+        </w:tabs>
+        <w:ind w:left="2880" w:hanging="360"/>
+      </w:pPr>
+      <w:rPr>
+        <w:rFonts w:ascii="Wingdings" w:hAnsi="Wingdings" w:hint="default"/>
+        <w:sz w:val="20"/>
+      </w:rPr>
+    </w:lvl>
+    <w:lvl w:ilvl="4" w:tentative="1">
+      <w:start w:val="1"/>
+      <w:numFmt w:val="bullet"/>
+      <w:lvlText w:val=""/>
+      <w:lvlJc w:val="left"/>
+      <w:pPr>
+        <w:tabs>
+          <w:tab w:val="num" w:pos="3600"/>
+        </w:tabs>
+        <w:ind w:left="3600" w:hanging="360"/>
+      </w:pPr>
+      <w:rPr>
+        <w:rFonts w:ascii="Wingdings" w:hAnsi="Wingdings" w:hint="default"/>
+        <w:sz w:val="20"/>
+      </w:rPr>
+    </w:lvl>
+    <w:lvl w:ilvl="5" w:tentative="1">
+      <w:start w:val="1"/>
+      <w:numFmt w:val="bullet"/>
+      <w:lvlText w:val=""/>
+      <w:lvlJc w:val="left"/>
+      <w:pPr>
+        <w:tabs>
+          <w:tab w:val="num" w:pos="4320"/>
+        </w:tabs>
+        <w:ind w:left="4320" w:hanging="360"/>
+      </w:pPr>
+      <w:rPr>
+        <w:rFonts w:ascii="Wingdings" w:hAnsi="Wingdings" w:hint="default"/>
+        <w:sz w:val="20"/>
+      </w:rPr>
+    </w:lvl>
+    <w:lvl w:ilvl="6" w:tentative="1">
+      <w:start w:val="1"/>
+      <w:numFmt w:val="bullet"/>
+      <w:lvlText w:val=""/>
+      <w:lvlJc w:val="left"/>
+      <w:pPr>
+        <w:tabs>
+          <w:tab w:val="num" w:pos="5040"/>
+        </w:tabs>
+        <w:ind w:left="5040" w:hanging="360"/>
+      </w:pPr>
+      <w:rPr>
+        <w:rFonts w:ascii="Wingdings" w:hAnsi="Wingdings" w:hint="default"/>
+        <w:sz w:val="20"/>
+      </w:rPr>
+    </w:lvl>
+    <w:lvl w:ilvl="7" w:tentative="1">
+      <w:start w:val="1"/>
+      <w:numFmt w:val="bullet"/>
+      <w:lvlText w:val=""/>
+      <w:lvlJc w:val="left"/>
+      <w:pPr>
+        <w:tabs>
+          <w:tab w:val="num" w:pos="5760"/>
+        </w:tabs>
+        <w:ind w:left="5760" w:hanging="360"/>
+      </w:pPr>
+      <w:rPr>
+        <w:rFonts w:ascii="Wingdings" w:hAnsi="Wingdings" w:hint="default"/>
+        <w:sz w:val="20"/>
+      </w:rPr>
+    </w:lvl>
+    <w:lvl w:ilvl="8" w:tentative="1">
+      <w:start w:val="1"/>
+      <w:numFmt w:val="bullet"/>
+      <w:lvlText w:val=""/>
+      <w:lvlJc w:val="left"/>
+      <w:pPr>
+        <w:tabs>
+          <w:tab w:val="num" w:pos="6480"/>
+        </w:tabs>
+        <w:ind w:left="6480" w:hanging="360"/>
+      </w:pPr>
+      <w:rPr>
+        <w:rFonts w:ascii="Wingdings" w:hAnsi="Wingdings" w:hint="default"/>
+        <w:sz w:val="20"/>
+      </w:rPr>
+    </w:lvl>
+  </w:abstractNum>
+  <w:abstractNum w:abstractNumId="7" w15:restartNumberingAfterBreak="0">
+    <w:nsid w:val="39CB6F08"/>
+    <w:multiLevelType w:val="multilevel"/>
+    <w:tmpl w:val="8A80C5EA"/>
+    <w:lvl w:ilvl="0">
+      <w:start w:val="1"/>
+      <w:numFmt w:val="bullet"/>
+      <w:lvlText w:val=""/>
+      <w:lvlJc w:val="left"/>
+      <w:pPr>
+        <w:tabs>
+          <w:tab w:val="num" w:pos="720"/>
+        </w:tabs>
+        <w:ind w:left="720" w:hanging="360"/>
+      </w:pPr>
+      <w:rPr>
+        <w:rFonts w:ascii="Symbol" w:hAnsi="Symbol" w:hint="default"/>
+        <w:sz w:val="20"/>
+      </w:rPr>
+    </w:lvl>
+    <w:lvl w:ilvl="1">
+      <w:start w:val="1"/>
+      <w:numFmt w:val="bullet"/>
+      <w:lvlText w:val=""/>
+      <w:lvlJc w:val="left"/>
+      <w:pPr>
+        <w:tabs>
+          <w:tab w:val="num" w:pos="1440"/>
+        </w:tabs>
+        <w:ind w:left="1440" w:hanging="360"/>
+      </w:pPr>
+      <w:rPr>
+        <w:rFonts w:ascii="Symbol" w:hAnsi="Symbol" w:hint="default"/>
+        <w:sz w:val="20"/>
+      </w:rPr>
+    </w:lvl>
+    <w:lvl w:ilvl="2" w:tentative="1">
+      <w:start w:val="1"/>
+      <w:numFmt w:val="bullet"/>
+      <w:lvlText w:val=""/>
+      <w:lvlJc w:val="left"/>
+      <w:pPr>
+        <w:tabs>
+          <w:tab w:val="num" w:pos="2160"/>
+        </w:tabs>
+        <w:ind w:left="2160" w:hanging="360"/>
+      </w:pPr>
+      <w:rPr>
+        <w:rFonts w:ascii="Wingdings" w:hAnsi="Wingdings" w:hint="default"/>
+        <w:sz w:val="20"/>
+      </w:rPr>
+    </w:lvl>
+    <w:lvl w:ilvl="3" w:tentative="1">
+      <w:start w:val="1"/>
+      <w:numFmt w:val="bullet"/>
+      <w:lvlText w:val=""/>
+      <w:lvlJc w:val="left"/>
+      <w:pPr>
+        <w:tabs>
+          <w:tab w:val="num" w:pos="2880"/>
+        </w:tabs>
+        <w:ind w:left="2880" w:hanging="360"/>
+      </w:pPr>
+      <w:rPr>
+        <w:rFonts w:ascii="Wingdings" w:hAnsi="Wingdings" w:hint="default"/>
+        <w:sz w:val="20"/>
+      </w:rPr>
+    </w:lvl>
+    <w:lvl w:ilvl="4" w:tentative="1">
+      <w:start w:val="1"/>
+      <w:numFmt w:val="bullet"/>
+      <w:lvlText w:val=""/>
+      <w:lvlJc w:val="left"/>
+      <w:pPr>
+        <w:tabs>
+          <w:tab w:val="num" w:pos="3600"/>
+        </w:tabs>
+        <w:ind w:left="3600" w:hanging="360"/>
+      </w:pPr>
+      <w:rPr>
+        <w:rFonts w:ascii="Wingdings" w:hAnsi="Wingdings" w:hint="default"/>
+        <w:sz w:val="20"/>
+      </w:rPr>
+    </w:lvl>
+    <w:lvl w:ilvl="5" w:tentative="1">
+      <w:start w:val="1"/>
+      <w:numFmt w:val="bullet"/>
+      <w:lvlText w:val=""/>
+      <w:lvlJc w:val="left"/>
+      <w:pPr>
+        <w:tabs>
+          <w:tab w:val="num" w:pos="4320"/>
+        </w:tabs>
+        <w:ind w:left="4320" w:hanging="360"/>
+      </w:pPr>
+      <w:rPr>
+        <w:rFonts w:ascii="Wingdings" w:hAnsi="Wingdings" w:hint="default"/>
+        <w:sz w:val="20"/>
+      </w:rPr>
+    </w:lvl>
+    <w:lvl w:ilvl="6" w:tentative="1">
+      <w:start w:val="1"/>
+      <w:numFmt w:val="bullet"/>
+      <w:lvlText w:val=""/>
+      <w:lvlJc w:val="left"/>
+      <w:pPr>
+        <w:tabs>
+          <w:tab w:val="num" w:pos="5040"/>
+        </w:tabs>
+        <w:ind w:left="5040" w:hanging="360"/>
+      </w:pPr>
+      <w:rPr>
+        <w:rFonts w:ascii="Wingdings" w:hAnsi="Wingdings" w:hint="default"/>
+        <w:sz w:val="20"/>
+      </w:rPr>
+    </w:lvl>
+    <w:lvl w:ilvl="7" w:tentative="1">
+      <w:start w:val="1"/>
+      <w:numFmt w:val="bullet"/>
+      <w:lvlText w:val=""/>
+      <w:lvlJc w:val="left"/>
+      <w:pPr>
+        <w:tabs>
+          <w:tab w:val="num" w:pos="5760"/>
+        </w:tabs>
+        <w:ind w:left="5760" w:hanging="360"/>
+      </w:pPr>
+      <w:rPr>
+        <w:rFonts w:ascii="Wingdings" w:hAnsi="Wingdings" w:hint="default"/>
+        <w:sz w:val="20"/>
+      </w:rPr>
+    </w:lvl>
+    <w:lvl w:ilvl="8" w:tentative="1">
+      <w:start w:val="1"/>
+      <w:numFmt w:val="bullet"/>
+      <w:lvlText w:val=""/>
+      <w:lvlJc w:val="left"/>
+      <w:pPr>
+        <w:tabs>
+          <w:tab w:val="num" w:pos="6480"/>
+        </w:tabs>
+        <w:ind w:left="6480" w:hanging="360"/>
+      </w:pPr>
+      <w:rPr>
+        <w:rFonts w:ascii="Wingdings" w:hAnsi="Wingdings" w:hint="default"/>
+        <w:sz w:val="20"/>
+      </w:rPr>
+    </w:lvl>
+  </w:abstractNum>
+  <w:abstractNum w:abstractNumId="8" w15:restartNumberingAfterBreak="0">
+    <w:nsid w:val="5BDF3DD6"/>
+    <w:multiLevelType w:val="multilevel"/>
+    <w:tmpl w:val="E420589A"/>
+    <w:lvl w:ilvl="0">
+      <w:start w:val="1"/>
+      <w:numFmt w:val="bullet"/>
+      <w:lvlText w:val=""/>
+      <w:lvlJc w:val="left"/>
+      <w:pPr>
+        <w:tabs>
+          <w:tab w:val="num" w:pos="720"/>
+        </w:tabs>
+        <w:ind w:left="720" w:hanging="360"/>
+      </w:pPr>
+      <w:rPr>
+        <w:rFonts w:ascii="Symbol" w:hAnsi="Symbol" w:hint="default"/>
+        <w:sz w:val="20"/>
+      </w:rPr>
+    </w:lvl>
+    <w:lvl w:ilvl="1">
+      <w:start w:val="1"/>
+      <w:numFmt w:val="bullet"/>
+      <w:lvlText w:val=""/>
+      <w:lvlJc w:val="left"/>
+      <w:pPr>
+        <w:tabs>
+          <w:tab w:val="num" w:pos="1440"/>
+        </w:tabs>
+        <w:ind w:left="1440" w:hanging="360"/>
+      </w:pPr>
+      <w:rPr>
+        <w:rFonts w:ascii="Symbol" w:hAnsi="Symbol" w:hint="default"/>
+        <w:sz w:val="20"/>
+      </w:rPr>
+    </w:lvl>
+    <w:lvl w:ilvl="2" w:tentative="1">
+      <w:start w:val="1"/>
+      <w:numFmt w:val="bullet"/>
+      <w:lvlText w:val=""/>
+      <w:lvlJc w:val="left"/>
+      <w:pPr>
+        <w:tabs>
+          <w:tab w:val="num" w:pos="2160"/>
+        </w:tabs>
+        <w:ind w:left="2160" w:hanging="360"/>
+      </w:pPr>
+      <w:rPr>
+        <w:rFonts w:ascii="Wingdings" w:hAnsi="Wingdings" w:hint="default"/>
+        <w:sz w:val="20"/>
+      </w:rPr>
+    </w:lvl>
+    <w:lvl w:ilvl="3" w:tentative="1">
+      <w:start w:val="1"/>
+      <w:numFmt w:val="bullet"/>
+      <w:lvlText w:val=""/>
+      <w:lvlJc w:val="left"/>
+      <w:pPr>
+        <w:tabs>
+          <w:tab w:val="num" w:pos="2880"/>
+        </w:tabs>
+        <w:ind w:left="2880" w:hanging="360"/>
+      </w:pPr>
+      <w:rPr>
+        <w:rFonts w:ascii="Wingdings" w:hAnsi="Wingdings" w:hint="default"/>
+        <w:sz w:val="20"/>
+      </w:rPr>
+    </w:lvl>
+    <w:lvl w:ilvl="4" w:tentative="1">
+      <w:start w:val="1"/>
+      <w:numFmt w:val="bullet"/>
+      <w:lvlText w:val=""/>
+      <w:lvlJc w:val="left"/>
+      <w:pPr>
+        <w:tabs>
+          <w:tab w:val="num" w:pos="3600"/>
+        </w:tabs>
+        <w:ind w:left="3600" w:hanging="360"/>
+      </w:pPr>
+      <w:rPr>
+        <w:rFonts w:ascii="Wingdings" w:hAnsi="Wingdings" w:hint="default"/>
+        <w:sz w:val="20"/>
+      </w:rPr>
+    </w:lvl>
+    <w:lvl w:ilvl="5" w:tentative="1">
+      <w:start w:val="1"/>
+      <w:numFmt w:val="bullet"/>
+      <w:lvlText w:val=""/>
+      <w:lvlJc w:val="left"/>
+      <w:pPr>
+        <w:tabs>
+          <w:tab w:val="num" w:pos="4320"/>
+        </w:tabs>
+        <w:ind w:left="4320" w:hanging="360"/>
+      </w:pPr>
+      <w:rPr>
+        <w:rFonts w:ascii="Wingdings" w:hAnsi="Wingdings" w:hint="default"/>
+        <w:sz w:val="20"/>
+      </w:rPr>
+    </w:lvl>
+    <w:lvl w:ilvl="6" w:tentative="1">
+      <w:start w:val="1"/>
+      <w:numFmt w:val="bullet"/>
+      <w:lvlText w:val=""/>
+      <w:lvlJc w:val="left"/>
+      <w:pPr>
+        <w:tabs>
+          <w:tab w:val="num" w:pos="5040"/>
+        </w:tabs>
+        <w:ind w:left="5040" w:hanging="360"/>
+      </w:pPr>
+      <w:rPr>
+        <w:rFonts w:ascii="Wingdings" w:hAnsi="Wingdings" w:hint="default"/>
+        <w:sz w:val="20"/>
+      </w:rPr>
+    </w:lvl>
+    <w:lvl w:ilvl="7" w:tentative="1">
+      <w:start w:val="1"/>
+      <w:numFmt w:val="bullet"/>
+      <w:lvlText w:val=""/>
+      <w:lvlJc w:val="left"/>
+      <w:pPr>
+        <w:tabs>
+          <w:tab w:val="num" w:pos="5760"/>
+        </w:tabs>
+        <w:ind w:left="5760" w:hanging="360"/>
+      </w:pPr>
+      <w:rPr>
+        <w:rFonts w:ascii="Wingdings" w:hAnsi="Wingdings" w:hint="default"/>
+        <w:sz w:val="20"/>
+      </w:rPr>
+    </w:lvl>
+    <w:lvl w:ilvl="8" w:tentative="1">
+      <w:start w:val="1"/>
+      <w:numFmt w:val="bullet"/>
+      <w:lvlText w:val=""/>
+      <w:lvlJc w:val="left"/>
+      <w:pPr>
+        <w:tabs>
+          <w:tab w:val="num" w:pos="6480"/>
+        </w:tabs>
+        <w:ind w:left="6480" w:hanging="360"/>
+      </w:pPr>
+      <w:rPr>
+        <w:rFonts w:ascii="Wingdings" w:hAnsi="Wingdings" w:hint="default"/>
+        <w:sz w:val="20"/>
+      </w:rPr>
+    </w:lvl>
+  </w:abstractNum>
+  <w:abstractNum w:abstractNumId="9" w15:restartNumberingAfterBreak="0">
+    <w:nsid w:val="5D665BAD"/>
+    <w:multiLevelType w:val="multilevel"/>
+    <w:tmpl w:val="704A60C8"/>
     <w:lvl w:ilvl="0">
       <w:start w:val="1"/>
       <w:numFmt w:val="bullet"/>
@@ -2833,19 +4037,31 @@
     <w:abstractNumId w:val="3"/>
   </w:num>
   <w:num w:numId="2">
+    <w:abstractNumId w:val="5"/>
+  </w:num>
+  <w:num w:numId="3">
+    <w:abstractNumId w:val="9"/>
+  </w:num>
+  <w:num w:numId="4">
     <w:abstractNumId w:val="2"/>
   </w:num>
-  <w:num w:numId="3">
-    <w:abstractNumId w:val="5"/>
-  </w:num>
-  <w:num w:numId="4">
+  <w:num w:numId="5">
     <w:abstractNumId w:val="1"/>
   </w:num>
-  <w:num w:numId="5">
+  <w:num w:numId="6">
+    <w:abstractNumId w:val="7"/>
+  </w:num>
+  <w:num w:numId="7">
     <w:abstractNumId w:val="4"/>
   </w:num>
-  <w:num w:numId="6">
+  <w:num w:numId="8">
     <w:abstractNumId w:val="0"/>
+  </w:num>
+  <w:num w:numId="9">
+    <w:abstractNumId w:val="8"/>
+  </w:num>
+  <w:num w:numId="10">
+    <w:abstractNumId w:val="6"/>
   </w:num>
 </w:numbering>
 </file>

</xml_diff>

<commit_message>
Final commit Documetations added All images added
</commit_message>
<xml_diff>
--- a/doc/Zeitaufzeichnung.docx
+++ b/doc/Zeitaufzeichnung.docx
@@ -149,7 +149,7 @@
       </w:tblGrid>
       <w:tr>
         <w:trPr>
-          <w:divId w:val="667250311"/>
+          <w:divId w:val="862092531"/>
         </w:trPr>
         <w:tc>
           <w:tcPr>
@@ -398,7 +398,7 @@
       </w:tr>
       <w:tr>
         <w:trPr>
-          <w:divId w:val="667250311"/>
+          <w:divId w:val="862092531"/>
         </w:trPr>
         <w:tc>
           <w:tcPr>
@@ -650,7 +650,7 @@
       </w:tr>
       <w:tr>
         <w:trPr>
-          <w:divId w:val="667250311"/>
+          <w:divId w:val="862092531"/>
         </w:trPr>
         <w:tc>
           <w:tcPr>
@@ -946,7 +946,7 @@
       </w:tr>
       <w:tr>
         <w:trPr>
-          <w:divId w:val="667250311"/>
+          <w:divId w:val="862092531"/>
         </w:trPr>
         <w:tc>
           <w:tcPr>
@@ -1200,7 +1200,7 @@
       </w:tr>
       <w:tr>
         <w:trPr>
-          <w:divId w:val="667250311"/>
+          <w:divId w:val="862092531"/>
         </w:trPr>
         <w:tc>
           <w:tcPr>
@@ -1483,7 +1483,7 @@
       </w:tr>
       <w:tr>
         <w:trPr>
-          <w:divId w:val="667250311"/>
+          <w:divId w:val="862092531"/>
         </w:trPr>
         <w:tc>
           <w:tcPr>
@@ -1766,7 +1766,7 @@
       </w:tr>
       <w:tr>
         <w:trPr>
-          <w:divId w:val="667250311"/>
+          <w:divId w:val="862092531"/>
         </w:trPr>
         <w:tc>
           <w:tcPr>
@@ -2020,7 +2020,7 @@
       </w:tr>
       <w:tr>
         <w:trPr>
-          <w:divId w:val="667250311"/>
+          <w:divId w:val="862092531"/>
         </w:trPr>
         <w:tc>
           <w:tcPr>
@@ -2253,7 +2253,7 @@
       </w:tr>
       <w:tr>
         <w:trPr>
-          <w:divId w:val="667250311"/>
+          <w:divId w:val="862092531"/>
         </w:trPr>
         <w:tc>
           <w:tcPr>
@@ -2507,7 +2507,7 @@
       </w:tr>
       <w:tr>
         <w:trPr>
-          <w:divId w:val="667250311"/>
+          <w:divId w:val="862092531"/>
         </w:trPr>
         <w:tc>
           <w:tcPr>
@@ -2740,7 +2740,7 @@
       </w:tr>
       <w:tr>
         <w:trPr>
-          <w:divId w:val="667250311"/>
+          <w:divId w:val="862092531"/>
         </w:trPr>
         <w:tc>
           <w:tcPr>
@@ -3002,7 +3002,7 @@
       </w:tr>
       <w:tr>
         <w:trPr>
-          <w:divId w:val="667250311"/>
+          <w:divId w:val="862092531"/>
         </w:trPr>
         <w:tc>
           <w:tcPr>
@@ -3236,7 +3236,7 @@
       </w:tr>
       <w:tr>
         <w:trPr>
-          <w:divId w:val="667250311"/>
+          <w:divId w:val="862092531"/>
         </w:trPr>
         <w:tc>
           <w:tcPr>
@@ -3571,7 +3571,7 @@
       </w:tr>
       <w:tr>
         <w:trPr>
-          <w:divId w:val="667250311"/>
+          <w:divId w:val="862092531"/>
         </w:trPr>
         <w:tc>
           <w:tcPr>
@@ -3888,7 +3888,7 @@
       </w:tr>
       <w:tr>
         <w:trPr>
-          <w:divId w:val="667250311"/>
+          <w:divId w:val="862092531"/>
         </w:trPr>
         <w:tc>
           <w:tcPr>
@@ -4141,7 +4141,7 @@
       </w:tr>
       <w:tr>
         <w:trPr>
-          <w:divId w:val="667250311"/>
+          <w:divId w:val="862092531"/>
         </w:trPr>
         <w:tc>
           <w:tcPr>
@@ -4374,7 +4374,7 @@
       </w:tr>
       <w:tr>
         <w:trPr>
-          <w:divId w:val="667250311"/>
+          <w:divId w:val="862092531"/>
         </w:trPr>
         <w:tc>
           <w:tcPr>
@@ -4657,7 +4657,7 @@
       </w:tr>
       <w:tr>
         <w:trPr>
-          <w:divId w:val="667250311"/>
+          <w:divId w:val="862092531"/>
         </w:trPr>
         <w:tc>
           <w:tcPr>
@@ -4898,7 +4898,7 @@
       </w:tr>
       <w:tr>
         <w:trPr>
-          <w:divId w:val="667250311"/>
+          <w:divId w:val="862092531"/>
         </w:trPr>
         <w:tc>
           <w:tcPr>
@@ -5172,7 +5172,7 @@
       </w:tr>
       <w:tr>
         <w:trPr>
-          <w:divId w:val="667250311"/>
+          <w:divId w:val="862092531"/>
         </w:trPr>
         <w:tc>
           <w:tcPr>
@@ -5405,7 +5405,7 @@
       </w:tr>
       <w:tr>
         <w:trPr>
-          <w:divId w:val="667250311"/>
+          <w:divId w:val="862092531"/>
         </w:trPr>
         <w:tc>
           <w:tcPr>
@@ -5686,7 +5686,7 @@
       </w:tr>
       <w:tr>
         <w:trPr>
-          <w:divId w:val="667250311"/>
+          <w:divId w:val="862092531"/>
         </w:trPr>
         <w:tc>
           <w:tcPr>
@@ -5940,7 +5940,7 @@
       </w:tr>
       <w:tr>
         <w:trPr>
-          <w:divId w:val="667250311"/>
+          <w:divId w:val="862092531"/>
         </w:trPr>
         <w:tc>
           <w:tcPr>
@@ -6197,6 +6197,1318 @@
                 <w:szCs w:val="22"/>
               </w:rPr>
               <w:t>1/2h Mittag</w:t>
+            </w:r>
+          </w:p>
+        </w:tc>
+      </w:tr>
+      <w:tr>
+        <w:trPr>
+          <w:divId w:val="862092531"/>
+        </w:trPr>
+        <w:tc>
+          <w:tcPr>
+            <w:tcW w:w="982" w:type="dxa"/>
+            <w:tcBorders>
+              <w:top w:val="single" w:sz="8" w:space="0" w:color="A3A3A3"/>
+              <w:left w:val="single" w:sz="8" w:space="0" w:color="A3A3A3"/>
+              <w:bottom w:val="single" w:sz="8" w:space="0" w:color="A3A3A3"/>
+              <w:right w:val="single" w:sz="8" w:space="0" w:color="A3A3A3"/>
+            </w:tcBorders>
+            <w:tcMar>
+              <w:top w:w="80" w:type="dxa"/>
+              <w:left w:w="80" w:type="dxa"/>
+              <w:bottom w:w="80" w:type="dxa"/>
+              <w:right w:w="80" w:type="dxa"/>
+            </w:tcMar>
+            <w:hideMark/>
+          </w:tcPr>
+          <w:p>
+            <w:pPr>
+              <w:pStyle w:val="StandardWeb"/>
+              <w:spacing w:before="0" w:beforeAutospacing="0" w:after="0" w:afterAutospacing="0"/>
+              <w:jc w:val="center"/>
+              <w:rPr>
+                <w:rFonts w:ascii="Calibri" w:hAnsi="Calibri" w:cs="Calibri"/>
+                <w:sz w:val="22"/>
+                <w:szCs w:val="22"/>
+              </w:rPr>
+            </w:pPr>
+            <w:r>
+              <w:rPr>
+                <w:rFonts w:ascii="Calibri" w:hAnsi="Calibri" w:cs="Calibri"/>
+                <w:sz w:val="22"/>
+                <w:szCs w:val="22"/>
+              </w:rPr>
+              <w:t>10.03.</w:t>
+            </w:r>
+          </w:p>
+        </w:tc>
+        <w:tc>
+          <w:tcPr>
+            <w:tcW w:w="4928" w:type="dxa"/>
+            <w:tcBorders>
+              <w:top w:val="single" w:sz="8" w:space="0" w:color="A3A3A3"/>
+              <w:left w:val="single" w:sz="8" w:space="0" w:color="A3A3A3"/>
+              <w:bottom w:val="single" w:sz="8" w:space="0" w:color="A3A3A3"/>
+              <w:right w:val="single" w:sz="8" w:space="0" w:color="A3A3A3"/>
+            </w:tcBorders>
+            <w:tcMar>
+              <w:top w:w="80" w:type="dxa"/>
+              <w:left w:w="80" w:type="dxa"/>
+              <w:bottom w:w="80" w:type="dxa"/>
+              <w:right w:w="80" w:type="dxa"/>
+            </w:tcMar>
+            <w:hideMark/>
+          </w:tcPr>
+          <w:p>
+            <w:pPr>
+              <w:numPr>
+                <w:ilvl w:val="1"/>
+                <w:numId w:val="23"/>
+              </w:numPr>
+              <w:ind w:left="295"/>
+              <w:textAlignment w:val="center"/>
+              <w:rPr>
+                <w:rFonts w:eastAsia="Times New Roman"/>
+              </w:rPr>
+            </w:pPr>
+            <w:r>
+              <w:rPr>
+                <w:rFonts w:ascii="Calibri" w:eastAsia="Times New Roman" w:hAnsi="Calibri" w:cs="Calibri"/>
+                <w:sz w:val="22"/>
+                <w:szCs w:val="22"/>
+              </w:rPr>
+              <w:t>Funktion zum Decodieren eines Ethernet Frame fertig implemntiert, jedoch noch nicht getestet</w:t>
+            </w:r>
+          </w:p>
+        </w:tc>
+        <w:tc>
+          <w:tcPr>
+            <w:tcW w:w="960" w:type="dxa"/>
+            <w:tcBorders>
+              <w:top w:val="single" w:sz="8" w:space="0" w:color="A3A3A3"/>
+              <w:left w:val="single" w:sz="8" w:space="0" w:color="A3A3A3"/>
+              <w:bottom w:val="single" w:sz="8" w:space="0" w:color="A3A3A3"/>
+              <w:right w:val="single" w:sz="8" w:space="0" w:color="A3A3A3"/>
+            </w:tcBorders>
+            <w:tcMar>
+              <w:top w:w="80" w:type="dxa"/>
+              <w:left w:w="80" w:type="dxa"/>
+              <w:bottom w:w="80" w:type="dxa"/>
+              <w:right w:w="80" w:type="dxa"/>
+            </w:tcMar>
+            <w:hideMark/>
+          </w:tcPr>
+          <w:p>
+            <w:pPr>
+              <w:pStyle w:val="StandardWeb"/>
+              <w:spacing w:before="0" w:beforeAutospacing="0" w:after="0" w:afterAutospacing="0"/>
+              <w:jc w:val="center"/>
+              <w:rPr>
+                <w:rFonts w:ascii="Calibri" w:hAnsi="Calibri" w:cs="Calibri"/>
+                <w:sz w:val="22"/>
+                <w:szCs w:val="22"/>
+              </w:rPr>
+            </w:pPr>
+            <w:r>
+              <w:rPr>
+                <w:rFonts w:ascii="Calibri" w:hAnsi="Calibri" w:cs="Calibri"/>
+                <w:sz w:val="22"/>
+                <w:szCs w:val="22"/>
+              </w:rPr>
+              <w:t>16:00</w:t>
+            </w:r>
+          </w:p>
+        </w:tc>
+        <w:tc>
+          <w:tcPr>
+            <w:tcW w:w="960" w:type="dxa"/>
+            <w:tcBorders>
+              <w:top w:val="single" w:sz="8" w:space="0" w:color="A3A3A3"/>
+              <w:left w:val="single" w:sz="8" w:space="0" w:color="A3A3A3"/>
+              <w:bottom w:val="single" w:sz="8" w:space="0" w:color="A3A3A3"/>
+              <w:right w:val="single" w:sz="8" w:space="0" w:color="A3A3A3"/>
+            </w:tcBorders>
+            <w:tcMar>
+              <w:top w:w="80" w:type="dxa"/>
+              <w:left w:w="80" w:type="dxa"/>
+              <w:bottom w:w="80" w:type="dxa"/>
+              <w:right w:w="80" w:type="dxa"/>
+            </w:tcMar>
+            <w:hideMark/>
+          </w:tcPr>
+          <w:p>
+            <w:pPr>
+              <w:pStyle w:val="StandardWeb"/>
+              <w:spacing w:before="0" w:beforeAutospacing="0" w:after="0" w:afterAutospacing="0"/>
+              <w:jc w:val="center"/>
+              <w:rPr>
+                <w:rFonts w:ascii="Calibri" w:hAnsi="Calibri" w:cs="Calibri"/>
+                <w:sz w:val="22"/>
+                <w:szCs w:val="22"/>
+              </w:rPr>
+            </w:pPr>
+            <w:r>
+              <w:rPr>
+                <w:rFonts w:ascii="Calibri" w:hAnsi="Calibri" w:cs="Calibri"/>
+                <w:sz w:val="22"/>
+                <w:szCs w:val="22"/>
+              </w:rPr>
+              <w:t>19:00</w:t>
+            </w:r>
+          </w:p>
+        </w:tc>
+        <w:tc>
+          <w:tcPr>
+            <w:tcW w:w="960" w:type="dxa"/>
+            <w:tcBorders>
+              <w:top w:val="single" w:sz="8" w:space="0" w:color="A3A3A3"/>
+              <w:left w:val="single" w:sz="8" w:space="0" w:color="A3A3A3"/>
+              <w:bottom w:val="single" w:sz="8" w:space="0" w:color="A3A3A3"/>
+              <w:right w:val="single" w:sz="8" w:space="0" w:color="A3A3A3"/>
+            </w:tcBorders>
+            <w:tcMar>
+              <w:top w:w="80" w:type="dxa"/>
+              <w:left w:w="80" w:type="dxa"/>
+              <w:bottom w:w="80" w:type="dxa"/>
+              <w:right w:w="80" w:type="dxa"/>
+            </w:tcMar>
+            <w:hideMark/>
+          </w:tcPr>
+          <w:p>
+            <w:pPr>
+              <w:pStyle w:val="StandardWeb"/>
+              <w:spacing w:before="0" w:beforeAutospacing="0" w:after="0" w:afterAutospacing="0"/>
+              <w:jc w:val="center"/>
+              <w:rPr>
+                <w:rFonts w:ascii="Calibri" w:hAnsi="Calibri" w:cs="Calibri"/>
+                <w:sz w:val="22"/>
+                <w:szCs w:val="22"/>
+              </w:rPr>
+            </w:pPr>
+            <w:r>
+              <w:rPr>
+                <w:rFonts w:ascii="Calibri" w:hAnsi="Calibri" w:cs="Calibri"/>
+                <w:sz w:val="22"/>
+                <w:szCs w:val="22"/>
+              </w:rPr>
+              <w:t>112</w:t>
+            </w:r>
+          </w:p>
+        </w:tc>
+        <w:tc>
+          <w:tcPr>
+            <w:tcW w:w="1143" w:type="dxa"/>
+            <w:tcBorders>
+              <w:top w:val="single" w:sz="8" w:space="0" w:color="A3A3A3"/>
+              <w:left w:val="single" w:sz="8" w:space="0" w:color="A3A3A3"/>
+              <w:bottom w:val="single" w:sz="8" w:space="0" w:color="A3A3A3"/>
+              <w:right w:val="single" w:sz="8" w:space="0" w:color="A3A3A3"/>
+            </w:tcBorders>
+            <w:tcMar>
+              <w:top w:w="80" w:type="dxa"/>
+              <w:left w:w="80" w:type="dxa"/>
+              <w:bottom w:w="80" w:type="dxa"/>
+              <w:right w:w="80" w:type="dxa"/>
+            </w:tcMar>
+            <w:hideMark/>
+          </w:tcPr>
+          <w:p>
+            <w:pPr>
+              <w:pStyle w:val="StandardWeb"/>
+              <w:spacing w:before="0" w:beforeAutospacing="0" w:after="0" w:afterAutospacing="0"/>
+              <w:rPr>
+                <w:rFonts w:ascii="Calibri" w:hAnsi="Calibri" w:cs="Calibri"/>
+                <w:sz w:val="22"/>
+                <w:szCs w:val="22"/>
+              </w:rPr>
+            </w:pPr>
+            <w:r>
+              <w:rPr>
+                <w:rFonts w:ascii="Calibri" w:hAnsi="Calibri" w:cs="Calibri"/>
+                <w:sz w:val="22"/>
+                <w:szCs w:val="22"/>
+              </w:rPr>
+              <w:t> </w:t>
+            </w:r>
+          </w:p>
+        </w:tc>
+      </w:tr>
+      <w:tr>
+        <w:trPr>
+          <w:divId w:val="862092531"/>
+        </w:trPr>
+        <w:tc>
+          <w:tcPr>
+            <w:tcW w:w="982" w:type="dxa"/>
+            <w:tcBorders>
+              <w:top w:val="single" w:sz="8" w:space="0" w:color="A3A3A3"/>
+              <w:left w:val="single" w:sz="8" w:space="0" w:color="A3A3A3"/>
+              <w:bottom w:val="single" w:sz="8" w:space="0" w:color="A3A3A3"/>
+              <w:right w:val="single" w:sz="8" w:space="0" w:color="A3A3A3"/>
+            </w:tcBorders>
+            <w:tcMar>
+              <w:top w:w="80" w:type="dxa"/>
+              <w:left w:w="80" w:type="dxa"/>
+              <w:bottom w:w="80" w:type="dxa"/>
+              <w:right w:w="80" w:type="dxa"/>
+            </w:tcMar>
+            <w:hideMark/>
+          </w:tcPr>
+          <w:p>
+            <w:pPr>
+              <w:pStyle w:val="StandardWeb"/>
+              <w:spacing w:before="0" w:beforeAutospacing="0" w:after="0" w:afterAutospacing="0"/>
+              <w:jc w:val="center"/>
+              <w:rPr>
+                <w:rFonts w:ascii="Calibri" w:hAnsi="Calibri" w:cs="Calibri"/>
+                <w:sz w:val="22"/>
+                <w:szCs w:val="22"/>
+              </w:rPr>
+            </w:pPr>
+            <w:r>
+              <w:rPr>
+                <w:rFonts w:ascii="Calibri" w:hAnsi="Calibri" w:cs="Calibri"/>
+                <w:sz w:val="22"/>
+                <w:szCs w:val="22"/>
+              </w:rPr>
+              <w:t>11.03.</w:t>
+            </w:r>
+          </w:p>
+        </w:tc>
+        <w:tc>
+          <w:tcPr>
+            <w:tcW w:w="4928" w:type="dxa"/>
+            <w:tcBorders>
+              <w:top w:val="single" w:sz="8" w:space="0" w:color="A3A3A3"/>
+              <w:left w:val="single" w:sz="8" w:space="0" w:color="A3A3A3"/>
+              <w:bottom w:val="single" w:sz="8" w:space="0" w:color="A3A3A3"/>
+              <w:right w:val="single" w:sz="8" w:space="0" w:color="A3A3A3"/>
+            </w:tcBorders>
+            <w:tcMar>
+              <w:top w:w="80" w:type="dxa"/>
+              <w:left w:w="80" w:type="dxa"/>
+              <w:bottom w:w="80" w:type="dxa"/>
+              <w:right w:w="80" w:type="dxa"/>
+            </w:tcMar>
+            <w:hideMark/>
+          </w:tcPr>
+          <w:p>
+            <w:pPr>
+              <w:numPr>
+                <w:ilvl w:val="1"/>
+                <w:numId w:val="24"/>
+              </w:numPr>
+              <w:ind w:left="295"/>
+              <w:textAlignment w:val="center"/>
+              <w:rPr>
+                <w:rFonts w:eastAsia="Times New Roman"/>
+              </w:rPr>
+            </w:pPr>
+            <w:r>
+              <w:rPr>
+                <w:rFonts w:ascii="Calibri" w:eastAsia="Times New Roman" w:hAnsi="Calibri" w:cs="Calibri"/>
+                <w:sz w:val="22"/>
+                <w:szCs w:val="22"/>
+              </w:rPr>
+              <w:t>Statische IP-Zuweisung eingefügt</w:t>
+            </w:r>
+          </w:p>
+          <w:p>
+            <w:pPr>
+              <w:numPr>
+                <w:ilvl w:val="1"/>
+                <w:numId w:val="24"/>
+              </w:numPr>
+              <w:ind w:left="295"/>
+              <w:textAlignment w:val="center"/>
+              <w:rPr>
+                <w:rFonts w:eastAsia="Times New Roman"/>
+              </w:rPr>
+            </w:pPr>
+            <w:r>
+              <w:rPr>
+                <w:rFonts w:ascii="Calibri" w:eastAsia="Times New Roman" w:hAnsi="Calibri" w:cs="Calibri"/>
+                <w:sz w:val="22"/>
+                <w:szCs w:val="22"/>
+              </w:rPr>
+              <w:t>Source Code nahezu fertig und getestet</w:t>
+            </w:r>
+          </w:p>
+          <w:p>
+            <w:pPr>
+              <w:numPr>
+                <w:ilvl w:val="1"/>
+                <w:numId w:val="24"/>
+              </w:numPr>
+              <w:ind w:left="295"/>
+              <w:textAlignment w:val="center"/>
+              <w:rPr>
+                <w:rFonts w:eastAsia="Times New Roman"/>
+              </w:rPr>
+            </w:pPr>
+            <w:r>
+              <w:rPr>
+                <w:rFonts w:ascii="Calibri" w:eastAsia="Times New Roman" w:hAnsi="Calibri" w:cs="Calibri"/>
+                <w:sz w:val="22"/>
+                <w:szCs w:val="22"/>
+              </w:rPr>
+              <w:t>Tests mit dem Packet Generator durchgeführt</w:t>
+            </w:r>
+          </w:p>
+        </w:tc>
+        <w:tc>
+          <w:tcPr>
+            <w:tcW w:w="960" w:type="dxa"/>
+            <w:tcBorders>
+              <w:top w:val="single" w:sz="8" w:space="0" w:color="A3A3A3"/>
+              <w:left w:val="single" w:sz="8" w:space="0" w:color="A3A3A3"/>
+              <w:bottom w:val="single" w:sz="8" w:space="0" w:color="A3A3A3"/>
+              <w:right w:val="single" w:sz="8" w:space="0" w:color="A3A3A3"/>
+            </w:tcBorders>
+            <w:tcMar>
+              <w:top w:w="80" w:type="dxa"/>
+              <w:left w:w="80" w:type="dxa"/>
+              <w:bottom w:w="80" w:type="dxa"/>
+              <w:right w:w="80" w:type="dxa"/>
+            </w:tcMar>
+            <w:hideMark/>
+          </w:tcPr>
+          <w:p>
+            <w:pPr>
+              <w:pStyle w:val="StandardWeb"/>
+              <w:spacing w:before="0" w:beforeAutospacing="0" w:after="0" w:afterAutospacing="0"/>
+              <w:jc w:val="center"/>
+              <w:rPr>
+                <w:rFonts w:ascii="Calibri" w:hAnsi="Calibri" w:cs="Calibri"/>
+                <w:sz w:val="22"/>
+                <w:szCs w:val="22"/>
+              </w:rPr>
+            </w:pPr>
+            <w:r>
+              <w:rPr>
+                <w:rFonts w:ascii="Calibri" w:hAnsi="Calibri" w:cs="Calibri"/>
+                <w:sz w:val="22"/>
+                <w:szCs w:val="22"/>
+              </w:rPr>
+              <w:t>14:00</w:t>
+            </w:r>
+          </w:p>
+        </w:tc>
+        <w:tc>
+          <w:tcPr>
+            <w:tcW w:w="960" w:type="dxa"/>
+            <w:tcBorders>
+              <w:top w:val="single" w:sz="8" w:space="0" w:color="A3A3A3"/>
+              <w:left w:val="single" w:sz="8" w:space="0" w:color="A3A3A3"/>
+              <w:bottom w:val="single" w:sz="8" w:space="0" w:color="A3A3A3"/>
+              <w:right w:val="single" w:sz="8" w:space="0" w:color="A3A3A3"/>
+            </w:tcBorders>
+            <w:tcMar>
+              <w:top w:w="80" w:type="dxa"/>
+              <w:left w:w="80" w:type="dxa"/>
+              <w:bottom w:w="80" w:type="dxa"/>
+              <w:right w:w="80" w:type="dxa"/>
+            </w:tcMar>
+            <w:hideMark/>
+          </w:tcPr>
+          <w:p>
+            <w:pPr>
+              <w:pStyle w:val="StandardWeb"/>
+              <w:spacing w:before="0" w:beforeAutospacing="0" w:after="0" w:afterAutospacing="0"/>
+              <w:jc w:val="center"/>
+              <w:rPr>
+                <w:rFonts w:ascii="Calibri" w:hAnsi="Calibri" w:cs="Calibri"/>
+                <w:sz w:val="22"/>
+                <w:szCs w:val="22"/>
+              </w:rPr>
+            </w:pPr>
+            <w:r>
+              <w:rPr>
+                <w:rFonts w:ascii="Calibri" w:hAnsi="Calibri" w:cs="Calibri"/>
+                <w:sz w:val="22"/>
+                <w:szCs w:val="22"/>
+              </w:rPr>
+              <w:t>19:00</w:t>
+            </w:r>
+          </w:p>
+        </w:tc>
+        <w:tc>
+          <w:tcPr>
+            <w:tcW w:w="960" w:type="dxa"/>
+            <w:tcBorders>
+              <w:top w:val="single" w:sz="8" w:space="0" w:color="A3A3A3"/>
+              <w:left w:val="single" w:sz="8" w:space="0" w:color="A3A3A3"/>
+              <w:bottom w:val="single" w:sz="8" w:space="0" w:color="A3A3A3"/>
+              <w:right w:val="single" w:sz="8" w:space="0" w:color="A3A3A3"/>
+            </w:tcBorders>
+            <w:tcMar>
+              <w:top w:w="80" w:type="dxa"/>
+              <w:left w:w="80" w:type="dxa"/>
+              <w:bottom w:w="80" w:type="dxa"/>
+              <w:right w:w="80" w:type="dxa"/>
+            </w:tcMar>
+            <w:hideMark/>
+          </w:tcPr>
+          <w:p>
+            <w:pPr>
+              <w:pStyle w:val="StandardWeb"/>
+              <w:spacing w:before="0" w:beforeAutospacing="0" w:after="0" w:afterAutospacing="0"/>
+              <w:jc w:val="center"/>
+              <w:rPr>
+                <w:rFonts w:ascii="Calibri" w:hAnsi="Calibri" w:cs="Calibri"/>
+                <w:sz w:val="22"/>
+                <w:szCs w:val="22"/>
+              </w:rPr>
+            </w:pPr>
+            <w:r>
+              <w:rPr>
+                <w:rFonts w:ascii="Calibri" w:hAnsi="Calibri" w:cs="Calibri"/>
+                <w:sz w:val="22"/>
+                <w:szCs w:val="22"/>
+              </w:rPr>
+              <w:t>117</w:t>
+            </w:r>
+          </w:p>
+        </w:tc>
+        <w:tc>
+          <w:tcPr>
+            <w:tcW w:w="1143" w:type="dxa"/>
+            <w:tcBorders>
+              <w:top w:val="single" w:sz="8" w:space="0" w:color="A3A3A3"/>
+              <w:left w:val="single" w:sz="8" w:space="0" w:color="A3A3A3"/>
+              <w:bottom w:val="single" w:sz="8" w:space="0" w:color="A3A3A3"/>
+              <w:right w:val="single" w:sz="8" w:space="0" w:color="A3A3A3"/>
+            </w:tcBorders>
+            <w:tcMar>
+              <w:top w:w="80" w:type="dxa"/>
+              <w:left w:w="80" w:type="dxa"/>
+              <w:bottom w:w="80" w:type="dxa"/>
+              <w:right w:w="80" w:type="dxa"/>
+            </w:tcMar>
+            <w:hideMark/>
+          </w:tcPr>
+          <w:p>
+            <w:pPr>
+              <w:pStyle w:val="StandardWeb"/>
+              <w:spacing w:before="0" w:beforeAutospacing="0" w:after="0" w:afterAutospacing="0"/>
+              <w:rPr>
+                <w:rFonts w:ascii="Calibri" w:hAnsi="Calibri" w:cs="Calibri"/>
+                <w:sz w:val="22"/>
+                <w:szCs w:val="22"/>
+              </w:rPr>
+            </w:pPr>
+            <w:r>
+              <w:rPr>
+                <w:rFonts w:ascii="Calibri" w:hAnsi="Calibri" w:cs="Calibri"/>
+                <w:sz w:val="22"/>
+                <w:szCs w:val="22"/>
+              </w:rPr>
+              <w:t> </w:t>
+            </w:r>
+          </w:p>
+        </w:tc>
+      </w:tr>
+      <w:tr>
+        <w:trPr>
+          <w:divId w:val="862092531"/>
+        </w:trPr>
+        <w:tc>
+          <w:tcPr>
+            <w:tcW w:w="982" w:type="dxa"/>
+            <w:tcBorders>
+              <w:top w:val="single" w:sz="8" w:space="0" w:color="A3A3A3"/>
+              <w:left w:val="single" w:sz="8" w:space="0" w:color="A3A3A3"/>
+              <w:bottom w:val="single" w:sz="8" w:space="0" w:color="A3A3A3"/>
+              <w:right w:val="single" w:sz="8" w:space="0" w:color="A3A3A3"/>
+            </w:tcBorders>
+            <w:tcMar>
+              <w:top w:w="80" w:type="dxa"/>
+              <w:left w:w="80" w:type="dxa"/>
+              <w:bottom w:w="80" w:type="dxa"/>
+              <w:right w:w="80" w:type="dxa"/>
+            </w:tcMar>
+            <w:hideMark/>
+          </w:tcPr>
+          <w:p>
+            <w:pPr>
+              <w:pStyle w:val="StandardWeb"/>
+              <w:spacing w:before="0" w:beforeAutospacing="0" w:after="0" w:afterAutospacing="0"/>
+              <w:jc w:val="center"/>
+              <w:rPr>
+                <w:rFonts w:ascii="Calibri" w:hAnsi="Calibri" w:cs="Calibri"/>
+                <w:sz w:val="22"/>
+                <w:szCs w:val="22"/>
+              </w:rPr>
+            </w:pPr>
+            <w:r>
+              <w:rPr>
+                <w:rFonts w:ascii="Calibri" w:hAnsi="Calibri" w:cs="Calibri"/>
+                <w:sz w:val="22"/>
+                <w:szCs w:val="22"/>
+              </w:rPr>
+              <w:t>13.03.</w:t>
+            </w:r>
+          </w:p>
+        </w:tc>
+        <w:tc>
+          <w:tcPr>
+            <w:tcW w:w="4955" w:type="dxa"/>
+            <w:tcBorders>
+              <w:top w:val="single" w:sz="8" w:space="0" w:color="A3A3A3"/>
+              <w:left w:val="single" w:sz="8" w:space="0" w:color="A3A3A3"/>
+              <w:bottom w:val="single" w:sz="8" w:space="0" w:color="A3A3A3"/>
+              <w:right w:val="single" w:sz="8" w:space="0" w:color="A3A3A3"/>
+            </w:tcBorders>
+            <w:tcMar>
+              <w:top w:w="80" w:type="dxa"/>
+              <w:left w:w="80" w:type="dxa"/>
+              <w:bottom w:w="80" w:type="dxa"/>
+              <w:right w:w="80" w:type="dxa"/>
+            </w:tcMar>
+            <w:hideMark/>
+          </w:tcPr>
+          <w:p>
+            <w:pPr>
+              <w:numPr>
+                <w:ilvl w:val="1"/>
+                <w:numId w:val="25"/>
+              </w:numPr>
+              <w:ind w:left="295"/>
+              <w:textAlignment w:val="center"/>
+              <w:rPr>
+                <w:rFonts w:eastAsia="Times New Roman"/>
+              </w:rPr>
+            </w:pPr>
+            <w:r>
+              <w:rPr>
+                <w:rFonts w:ascii="Calibri" w:eastAsia="Times New Roman" w:hAnsi="Calibri" w:cs="Calibri"/>
+                <w:sz w:val="22"/>
+                <w:szCs w:val="22"/>
+              </w:rPr>
+              <w:t>Eigene Files für Display_Print und Terminal_Print zur logischen Trennung</w:t>
+            </w:r>
+          </w:p>
+        </w:tc>
+        <w:tc>
+          <w:tcPr>
+            <w:tcW w:w="960" w:type="dxa"/>
+            <w:tcBorders>
+              <w:top w:val="single" w:sz="8" w:space="0" w:color="A3A3A3"/>
+              <w:left w:val="single" w:sz="8" w:space="0" w:color="A3A3A3"/>
+              <w:bottom w:val="single" w:sz="8" w:space="0" w:color="A3A3A3"/>
+              <w:right w:val="single" w:sz="8" w:space="0" w:color="A3A3A3"/>
+            </w:tcBorders>
+            <w:tcMar>
+              <w:top w:w="80" w:type="dxa"/>
+              <w:left w:w="80" w:type="dxa"/>
+              <w:bottom w:w="80" w:type="dxa"/>
+              <w:right w:w="80" w:type="dxa"/>
+            </w:tcMar>
+            <w:hideMark/>
+          </w:tcPr>
+          <w:p>
+            <w:pPr>
+              <w:pStyle w:val="StandardWeb"/>
+              <w:spacing w:before="0" w:beforeAutospacing="0" w:after="0" w:afterAutospacing="0"/>
+              <w:jc w:val="center"/>
+              <w:rPr>
+                <w:rFonts w:ascii="Calibri" w:hAnsi="Calibri" w:cs="Calibri"/>
+                <w:sz w:val="22"/>
+                <w:szCs w:val="22"/>
+              </w:rPr>
+            </w:pPr>
+            <w:r>
+              <w:rPr>
+                <w:rFonts w:ascii="Calibri" w:hAnsi="Calibri" w:cs="Calibri"/>
+                <w:sz w:val="22"/>
+                <w:szCs w:val="22"/>
+              </w:rPr>
+              <w:t>10:00</w:t>
+            </w:r>
+          </w:p>
+        </w:tc>
+        <w:tc>
+          <w:tcPr>
+            <w:tcW w:w="960" w:type="dxa"/>
+            <w:tcBorders>
+              <w:top w:val="single" w:sz="8" w:space="0" w:color="A3A3A3"/>
+              <w:left w:val="single" w:sz="8" w:space="0" w:color="A3A3A3"/>
+              <w:bottom w:val="single" w:sz="8" w:space="0" w:color="A3A3A3"/>
+              <w:right w:val="single" w:sz="8" w:space="0" w:color="A3A3A3"/>
+            </w:tcBorders>
+            <w:tcMar>
+              <w:top w:w="80" w:type="dxa"/>
+              <w:left w:w="80" w:type="dxa"/>
+              <w:bottom w:w="80" w:type="dxa"/>
+              <w:right w:w="80" w:type="dxa"/>
+            </w:tcMar>
+            <w:hideMark/>
+          </w:tcPr>
+          <w:p>
+            <w:pPr>
+              <w:pStyle w:val="StandardWeb"/>
+              <w:spacing w:before="0" w:beforeAutospacing="0" w:after="0" w:afterAutospacing="0"/>
+              <w:jc w:val="center"/>
+              <w:rPr>
+                <w:rFonts w:ascii="Calibri" w:hAnsi="Calibri" w:cs="Calibri"/>
+                <w:sz w:val="22"/>
+                <w:szCs w:val="22"/>
+              </w:rPr>
+            </w:pPr>
+            <w:r>
+              <w:rPr>
+                <w:rFonts w:ascii="Calibri" w:hAnsi="Calibri" w:cs="Calibri"/>
+                <w:sz w:val="22"/>
+                <w:szCs w:val="22"/>
+              </w:rPr>
+              <w:t>14:00</w:t>
+            </w:r>
+          </w:p>
+        </w:tc>
+        <w:tc>
+          <w:tcPr>
+            <w:tcW w:w="960" w:type="dxa"/>
+            <w:tcBorders>
+              <w:top w:val="single" w:sz="8" w:space="0" w:color="A3A3A3"/>
+              <w:left w:val="single" w:sz="8" w:space="0" w:color="A3A3A3"/>
+              <w:bottom w:val="single" w:sz="8" w:space="0" w:color="A3A3A3"/>
+              <w:right w:val="single" w:sz="8" w:space="0" w:color="A3A3A3"/>
+            </w:tcBorders>
+            <w:tcMar>
+              <w:top w:w="80" w:type="dxa"/>
+              <w:left w:w="80" w:type="dxa"/>
+              <w:bottom w:w="80" w:type="dxa"/>
+              <w:right w:w="80" w:type="dxa"/>
+            </w:tcMar>
+            <w:hideMark/>
+          </w:tcPr>
+          <w:p>
+            <w:pPr>
+              <w:pStyle w:val="StandardWeb"/>
+              <w:spacing w:before="0" w:beforeAutospacing="0" w:after="0" w:afterAutospacing="0"/>
+              <w:jc w:val="center"/>
+              <w:rPr>
+                <w:rFonts w:ascii="Calibri" w:hAnsi="Calibri" w:cs="Calibri"/>
+                <w:sz w:val="22"/>
+                <w:szCs w:val="22"/>
+              </w:rPr>
+            </w:pPr>
+            <w:r>
+              <w:rPr>
+                <w:rFonts w:ascii="Calibri" w:hAnsi="Calibri" w:cs="Calibri"/>
+                <w:sz w:val="22"/>
+                <w:szCs w:val="22"/>
+              </w:rPr>
+              <w:t>121</w:t>
+            </w:r>
+          </w:p>
+        </w:tc>
+        <w:tc>
+          <w:tcPr>
+            <w:tcW w:w="1116" w:type="dxa"/>
+            <w:tcBorders>
+              <w:top w:val="single" w:sz="8" w:space="0" w:color="A3A3A3"/>
+              <w:left w:val="single" w:sz="8" w:space="0" w:color="A3A3A3"/>
+              <w:bottom w:val="single" w:sz="8" w:space="0" w:color="A3A3A3"/>
+              <w:right w:val="single" w:sz="8" w:space="0" w:color="A3A3A3"/>
+            </w:tcBorders>
+            <w:tcMar>
+              <w:top w:w="80" w:type="dxa"/>
+              <w:left w:w="80" w:type="dxa"/>
+              <w:bottom w:w="80" w:type="dxa"/>
+              <w:right w:w="80" w:type="dxa"/>
+            </w:tcMar>
+            <w:hideMark/>
+          </w:tcPr>
+          <w:p>
+            <w:pPr>
+              <w:pStyle w:val="StandardWeb"/>
+              <w:spacing w:before="0" w:beforeAutospacing="0" w:after="0" w:afterAutospacing="0"/>
+              <w:rPr>
+                <w:rFonts w:ascii="Calibri" w:hAnsi="Calibri" w:cs="Calibri"/>
+                <w:sz w:val="22"/>
+                <w:szCs w:val="22"/>
+              </w:rPr>
+            </w:pPr>
+            <w:r>
+              <w:rPr>
+                <w:rFonts w:ascii="Calibri" w:hAnsi="Calibri" w:cs="Calibri"/>
+                <w:sz w:val="22"/>
+                <w:szCs w:val="22"/>
+              </w:rPr>
+              <w:t> </w:t>
+            </w:r>
+          </w:p>
+        </w:tc>
+      </w:tr>
+      <w:tr>
+        <w:trPr>
+          <w:divId w:val="862092531"/>
+        </w:trPr>
+        <w:tc>
+          <w:tcPr>
+            <w:tcW w:w="982" w:type="dxa"/>
+            <w:tcBorders>
+              <w:top w:val="single" w:sz="8" w:space="0" w:color="A3A3A3"/>
+              <w:left w:val="single" w:sz="8" w:space="0" w:color="A3A3A3"/>
+              <w:bottom w:val="single" w:sz="8" w:space="0" w:color="A3A3A3"/>
+              <w:right w:val="single" w:sz="8" w:space="0" w:color="A3A3A3"/>
+            </w:tcBorders>
+            <w:tcMar>
+              <w:top w:w="80" w:type="dxa"/>
+              <w:left w:w="80" w:type="dxa"/>
+              <w:bottom w:w="80" w:type="dxa"/>
+              <w:right w:w="80" w:type="dxa"/>
+            </w:tcMar>
+            <w:hideMark/>
+          </w:tcPr>
+          <w:p>
+            <w:pPr>
+              <w:pStyle w:val="StandardWeb"/>
+              <w:spacing w:before="0" w:beforeAutospacing="0" w:after="0" w:afterAutospacing="0"/>
+              <w:jc w:val="center"/>
+              <w:rPr>
+                <w:rFonts w:ascii="Calibri" w:hAnsi="Calibri" w:cs="Calibri"/>
+                <w:sz w:val="22"/>
+                <w:szCs w:val="22"/>
+              </w:rPr>
+            </w:pPr>
+            <w:r>
+              <w:rPr>
+                <w:rFonts w:ascii="Calibri" w:hAnsi="Calibri" w:cs="Calibri"/>
+                <w:sz w:val="22"/>
+                <w:szCs w:val="22"/>
+              </w:rPr>
+              <w:t>14.03.</w:t>
+            </w:r>
+          </w:p>
+        </w:tc>
+        <w:tc>
+          <w:tcPr>
+            <w:tcW w:w="4928" w:type="dxa"/>
+            <w:tcBorders>
+              <w:top w:val="single" w:sz="8" w:space="0" w:color="A3A3A3"/>
+              <w:left w:val="single" w:sz="8" w:space="0" w:color="A3A3A3"/>
+              <w:bottom w:val="single" w:sz="8" w:space="0" w:color="A3A3A3"/>
+              <w:right w:val="single" w:sz="8" w:space="0" w:color="A3A3A3"/>
+            </w:tcBorders>
+            <w:tcMar>
+              <w:top w:w="80" w:type="dxa"/>
+              <w:left w:w="80" w:type="dxa"/>
+              <w:bottom w:w="80" w:type="dxa"/>
+              <w:right w:w="80" w:type="dxa"/>
+            </w:tcMar>
+            <w:hideMark/>
+          </w:tcPr>
+          <w:p>
+            <w:pPr>
+              <w:numPr>
+                <w:ilvl w:val="1"/>
+                <w:numId w:val="26"/>
+              </w:numPr>
+              <w:ind w:left="295"/>
+              <w:textAlignment w:val="center"/>
+              <w:rPr>
+                <w:rFonts w:eastAsia="Times New Roman"/>
+              </w:rPr>
+            </w:pPr>
+            <w:r>
+              <w:rPr>
+                <w:rFonts w:ascii="Calibri" w:eastAsia="Times New Roman" w:hAnsi="Calibri" w:cs="Calibri"/>
+                <w:sz w:val="22"/>
+                <w:szCs w:val="22"/>
+              </w:rPr>
+              <w:t>Doxygen-Kommentare</w:t>
+            </w:r>
+          </w:p>
+          <w:p>
+            <w:pPr>
+              <w:numPr>
+                <w:ilvl w:val="1"/>
+                <w:numId w:val="26"/>
+              </w:numPr>
+              <w:ind w:left="295"/>
+              <w:textAlignment w:val="center"/>
+              <w:rPr>
+                <w:rFonts w:eastAsia="Times New Roman"/>
+              </w:rPr>
+            </w:pPr>
+            <w:r>
+              <w:rPr>
+                <w:rFonts w:ascii="Calibri" w:eastAsia="Times New Roman" w:hAnsi="Calibri" w:cs="Calibri"/>
+                <w:sz w:val="22"/>
+                <w:szCs w:val="22"/>
+              </w:rPr>
+              <w:t>Flowchart aktualisiert</w:t>
+            </w:r>
+          </w:p>
+          <w:p>
+            <w:pPr>
+              <w:numPr>
+                <w:ilvl w:val="1"/>
+                <w:numId w:val="26"/>
+              </w:numPr>
+              <w:ind w:left="295"/>
+              <w:textAlignment w:val="center"/>
+              <w:rPr>
+                <w:rFonts w:eastAsia="Times New Roman"/>
+              </w:rPr>
+            </w:pPr>
+            <w:r>
+              <w:rPr>
+                <w:rFonts w:ascii="Calibri" w:eastAsia="Times New Roman" w:hAnsi="Calibri" w:cs="Calibri"/>
+                <w:sz w:val="22"/>
+                <w:szCs w:val="22"/>
+              </w:rPr>
+              <w:t>Statechart aktualisiert</w:t>
+            </w:r>
+          </w:p>
+          <w:p>
+            <w:pPr>
+              <w:numPr>
+                <w:ilvl w:val="1"/>
+                <w:numId w:val="26"/>
+              </w:numPr>
+              <w:ind w:left="295"/>
+              <w:textAlignment w:val="center"/>
+              <w:rPr>
+                <w:rFonts w:eastAsia="Times New Roman"/>
+              </w:rPr>
+            </w:pPr>
+            <w:r>
+              <w:rPr>
+                <w:rFonts w:ascii="Calibri" w:eastAsia="Times New Roman" w:hAnsi="Calibri" w:cs="Calibri"/>
+                <w:sz w:val="22"/>
+                <w:szCs w:val="22"/>
+              </w:rPr>
+              <w:t>Beginn Benutzerdoku</w:t>
+            </w:r>
+          </w:p>
+        </w:tc>
+        <w:tc>
+          <w:tcPr>
+            <w:tcW w:w="960" w:type="dxa"/>
+            <w:tcBorders>
+              <w:top w:val="single" w:sz="8" w:space="0" w:color="A3A3A3"/>
+              <w:left w:val="single" w:sz="8" w:space="0" w:color="A3A3A3"/>
+              <w:bottom w:val="single" w:sz="8" w:space="0" w:color="A3A3A3"/>
+              <w:right w:val="single" w:sz="8" w:space="0" w:color="A3A3A3"/>
+            </w:tcBorders>
+            <w:tcMar>
+              <w:top w:w="80" w:type="dxa"/>
+              <w:left w:w="80" w:type="dxa"/>
+              <w:bottom w:w="80" w:type="dxa"/>
+              <w:right w:w="80" w:type="dxa"/>
+            </w:tcMar>
+            <w:hideMark/>
+          </w:tcPr>
+          <w:p>
+            <w:pPr>
+              <w:pStyle w:val="StandardWeb"/>
+              <w:spacing w:before="0" w:beforeAutospacing="0" w:after="0" w:afterAutospacing="0"/>
+              <w:jc w:val="center"/>
+              <w:rPr>
+                <w:rFonts w:ascii="Calibri" w:hAnsi="Calibri" w:cs="Calibri"/>
+                <w:sz w:val="22"/>
+                <w:szCs w:val="22"/>
+              </w:rPr>
+            </w:pPr>
+            <w:r>
+              <w:rPr>
+                <w:rFonts w:ascii="Calibri" w:hAnsi="Calibri" w:cs="Calibri"/>
+                <w:sz w:val="22"/>
+                <w:szCs w:val="22"/>
+              </w:rPr>
+              <w:t>09:00</w:t>
+            </w:r>
+          </w:p>
+        </w:tc>
+        <w:tc>
+          <w:tcPr>
+            <w:tcW w:w="960" w:type="dxa"/>
+            <w:tcBorders>
+              <w:top w:val="single" w:sz="8" w:space="0" w:color="A3A3A3"/>
+              <w:left w:val="single" w:sz="8" w:space="0" w:color="A3A3A3"/>
+              <w:bottom w:val="single" w:sz="8" w:space="0" w:color="A3A3A3"/>
+              <w:right w:val="single" w:sz="8" w:space="0" w:color="A3A3A3"/>
+            </w:tcBorders>
+            <w:tcMar>
+              <w:top w:w="80" w:type="dxa"/>
+              <w:left w:w="80" w:type="dxa"/>
+              <w:bottom w:w="80" w:type="dxa"/>
+              <w:right w:w="80" w:type="dxa"/>
+            </w:tcMar>
+            <w:hideMark/>
+          </w:tcPr>
+          <w:p>
+            <w:pPr>
+              <w:pStyle w:val="StandardWeb"/>
+              <w:spacing w:before="0" w:beforeAutospacing="0" w:after="0" w:afterAutospacing="0"/>
+              <w:jc w:val="center"/>
+              <w:rPr>
+                <w:rFonts w:ascii="Calibri" w:hAnsi="Calibri" w:cs="Calibri"/>
+                <w:sz w:val="22"/>
+                <w:szCs w:val="22"/>
+              </w:rPr>
+            </w:pPr>
+            <w:r>
+              <w:rPr>
+                <w:rFonts w:ascii="Calibri" w:hAnsi="Calibri" w:cs="Calibri"/>
+                <w:sz w:val="22"/>
+                <w:szCs w:val="22"/>
+              </w:rPr>
+              <w:t>13:00</w:t>
+            </w:r>
+          </w:p>
+        </w:tc>
+        <w:tc>
+          <w:tcPr>
+            <w:tcW w:w="960" w:type="dxa"/>
+            <w:tcBorders>
+              <w:top w:val="single" w:sz="8" w:space="0" w:color="A3A3A3"/>
+              <w:left w:val="single" w:sz="8" w:space="0" w:color="A3A3A3"/>
+              <w:bottom w:val="single" w:sz="8" w:space="0" w:color="A3A3A3"/>
+              <w:right w:val="single" w:sz="8" w:space="0" w:color="A3A3A3"/>
+            </w:tcBorders>
+            <w:tcMar>
+              <w:top w:w="80" w:type="dxa"/>
+              <w:left w:w="80" w:type="dxa"/>
+              <w:bottom w:w="80" w:type="dxa"/>
+              <w:right w:w="80" w:type="dxa"/>
+            </w:tcMar>
+            <w:hideMark/>
+          </w:tcPr>
+          <w:p>
+            <w:pPr>
+              <w:pStyle w:val="StandardWeb"/>
+              <w:spacing w:before="0" w:beforeAutospacing="0" w:after="0" w:afterAutospacing="0"/>
+              <w:jc w:val="center"/>
+              <w:rPr>
+                <w:rFonts w:ascii="Calibri" w:hAnsi="Calibri" w:cs="Calibri"/>
+                <w:sz w:val="22"/>
+                <w:szCs w:val="22"/>
+              </w:rPr>
+            </w:pPr>
+            <w:r>
+              <w:rPr>
+                <w:rFonts w:ascii="Calibri" w:hAnsi="Calibri" w:cs="Calibri"/>
+                <w:sz w:val="22"/>
+                <w:szCs w:val="22"/>
+              </w:rPr>
+              <w:t>125</w:t>
+            </w:r>
+          </w:p>
+        </w:tc>
+        <w:tc>
+          <w:tcPr>
+            <w:tcW w:w="1143" w:type="dxa"/>
+            <w:tcBorders>
+              <w:top w:val="single" w:sz="8" w:space="0" w:color="A3A3A3"/>
+              <w:left w:val="single" w:sz="8" w:space="0" w:color="A3A3A3"/>
+              <w:bottom w:val="single" w:sz="8" w:space="0" w:color="A3A3A3"/>
+              <w:right w:val="single" w:sz="8" w:space="0" w:color="A3A3A3"/>
+            </w:tcBorders>
+            <w:tcMar>
+              <w:top w:w="80" w:type="dxa"/>
+              <w:left w:w="80" w:type="dxa"/>
+              <w:bottom w:w="80" w:type="dxa"/>
+              <w:right w:w="80" w:type="dxa"/>
+            </w:tcMar>
+            <w:hideMark/>
+          </w:tcPr>
+          <w:p>
+            <w:pPr>
+              <w:pStyle w:val="StandardWeb"/>
+              <w:spacing w:before="0" w:beforeAutospacing="0" w:after="0" w:afterAutospacing="0"/>
+              <w:rPr>
+                <w:rFonts w:ascii="Calibri" w:hAnsi="Calibri" w:cs="Calibri"/>
+                <w:sz w:val="22"/>
+                <w:szCs w:val="22"/>
+              </w:rPr>
+            </w:pPr>
+            <w:r>
+              <w:rPr>
+                <w:rFonts w:ascii="Calibri" w:hAnsi="Calibri" w:cs="Calibri"/>
+                <w:sz w:val="22"/>
+                <w:szCs w:val="22"/>
+              </w:rPr>
+              <w:t> </w:t>
+            </w:r>
+          </w:p>
+        </w:tc>
+      </w:tr>
+      <w:tr>
+        <w:trPr>
+          <w:divId w:val="862092531"/>
+        </w:trPr>
+        <w:tc>
+          <w:tcPr>
+            <w:tcW w:w="982" w:type="dxa"/>
+            <w:tcBorders>
+              <w:top w:val="single" w:sz="8" w:space="0" w:color="A3A3A3"/>
+              <w:left w:val="single" w:sz="8" w:space="0" w:color="A3A3A3"/>
+              <w:bottom w:val="single" w:sz="8" w:space="0" w:color="A3A3A3"/>
+              <w:right w:val="single" w:sz="8" w:space="0" w:color="A3A3A3"/>
+            </w:tcBorders>
+            <w:tcMar>
+              <w:top w:w="80" w:type="dxa"/>
+              <w:left w:w="80" w:type="dxa"/>
+              <w:bottom w:w="80" w:type="dxa"/>
+              <w:right w:w="80" w:type="dxa"/>
+            </w:tcMar>
+            <w:hideMark/>
+          </w:tcPr>
+          <w:p>
+            <w:pPr>
+              <w:pStyle w:val="StandardWeb"/>
+              <w:spacing w:before="0" w:beforeAutospacing="0" w:after="0" w:afterAutospacing="0"/>
+              <w:jc w:val="center"/>
+              <w:rPr>
+                <w:rFonts w:ascii="Calibri" w:hAnsi="Calibri" w:cs="Calibri"/>
+                <w:sz w:val="22"/>
+                <w:szCs w:val="22"/>
+              </w:rPr>
+            </w:pPr>
+            <w:r>
+              <w:rPr>
+                <w:rFonts w:ascii="Calibri" w:hAnsi="Calibri" w:cs="Calibri"/>
+                <w:sz w:val="22"/>
+                <w:szCs w:val="22"/>
+              </w:rPr>
+              <w:t>15.03.</w:t>
+            </w:r>
+          </w:p>
+        </w:tc>
+        <w:tc>
+          <w:tcPr>
+            <w:tcW w:w="4928" w:type="dxa"/>
+            <w:tcBorders>
+              <w:top w:val="single" w:sz="8" w:space="0" w:color="A3A3A3"/>
+              <w:left w:val="single" w:sz="8" w:space="0" w:color="A3A3A3"/>
+              <w:bottom w:val="single" w:sz="8" w:space="0" w:color="A3A3A3"/>
+              <w:right w:val="single" w:sz="8" w:space="0" w:color="A3A3A3"/>
+            </w:tcBorders>
+            <w:tcMar>
+              <w:top w:w="80" w:type="dxa"/>
+              <w:left w:w="80" w:type="dxa"/>
+              <w:bottom w:w="80" w:type="dxa"/>
+              <w:right w:w="80" w:type="dxa"/>
+            </w:tcMar>
+            <w:hideMark/>
+          </w:tcPr>
+          <w:p>
+            <w:pPr>
+              <w:numPr>
+                <w:ilvl w:val="1"/>
+                <w:numId w:val="27"/>
+              </w:numPr>
+              <w:ind w:left="295"/>
+              <w:textAlignment w:val="center"/>
+              <w:rPr>
+                <w:rFonts w:eastAsia="Times New Roman"/>
+              </w:rPr>
+            </w:pPr>
+            <w:r>
+              <w:rPr>
+                <w:rFonts w:ascii="Calibri" w:eastAsia="Times New Roman" w:hAnsi="Calibri" w:cs="Calibri"/>
+                <w:sz w:val="22"/>
+                <w:szCs w:val="22"/>
+              </w:rPr>
+              <w:t>Benutzerdoku fertig gestellt</w:t>
+            </w:r>
+          </w:p>
+          <w:p>
+            <w:pPr>
+              <w:numPr>
+                <w:ilvl w:val="1"/>
+                <w:numId w:val="27"/>
+              </w:numPr>
+              <w:ind w:left="295"/>
+              <w:textAlignment w:val="center"/>
+              <w:rPr>
+                <w:rFonts w:eastAsia="Times New Roman"/>
+              </w:rPr>
+            </w:pPr>
+            <w:r>
+              <w:rPr>
+                <w:rFonts w:ascii="Calibri" w:eastAsia="Times New Roman" w:hAnsi="Calibri" w:cs="Calibri"/>
+                <w:sz w:val="22"/>
+                <w:szCs w:val="22"/>
+              </w:rPr>
+              <w:t>Letzte Checks und Verbesserungen</w:t>
+            </w:r>
+          </w:p>
+          <w:p>
+            <w:pPr>
+              <w:numPr>
+                <w:ilvl w:val="1"/>
+                <w:numId w:val="27"/>
+              </w:numPr>
+              <w:ind w:left="295"/>
+              <w:textAlignment w:val="center"/>
+              <w:rPr>
+                <w:rFonts w:eastAsia="Times New Roman"/>
+              </w:rPr>
+            </w:pPr>
+            <w:r>
+              <w:rPr>
+                <w:rFonts w:ascii="Calibri" w:eastAsia="Times New Roman" w:hAnsi="Calibri" w:cs="Calibri"/>
+                <w:sz w:val="22"/>
+                <w:szCs w:val="22"/>
+              </w:rPr>
+              <w:t>Final commit</w:t>
+            </w:r>
+          </w:p>
+        </w:tc>
+        <w:tc>
+          <w:tcPr>
+            <w:tcW w:w="960" w:type="dxa"/>
+            <w:tcBorders>
+              <w:top w:val="single" w:sz="8" w:space="0" w:color="A3A3A3"/>
+              <w:left w:val="single" w:sz="8" w:space="0" w:color="A3A3A3"/>
+              <w:bottom w:val="single" w:sz="8" w:space="0" w:color="A3A3A3"/>
+              <w:right w:val="single" w:sz="8" w:space="0" w:color="A3A3A3"/>
+            </w:tcBorders>
+            <w:tcMar>
+              <w:top w:w="80" w:type="dxa"/>
+              <w:left w:w="80" w:type="dxa"/>
+              <w:bottom w:w="80" w:type="dxa"/>
+              <w:right w:w="80" w:type="dxa"/>
+            </w:tcMar>
+            <w:hideMark/>
+          </w:tcPr>
+          <w:p>
+            <w:pPr>
+              <w:pStyle w:val="StandardWeb"/>
+              <w:spacing w:before="0" w:beforeAutospacing="0" w:after="0" w:afterAutospacing="0"/>
+              <w:jc w:val="center"/>
+              <w:rPr>
+                <w:rFonts w:ascii="Calibri" w:hAnsi="Calibri" w:cs="Calibri"/>
+                <w:sz w:val="22"/>
+                <w:szCs w:val="22"/>
+              </w:rPr>
+            </w:pPr>
+            <w:r>
+              <w:rPr>
+                <w:rFonts w:ascii="Calibri" w:hAnsi="Calibri" w:cs="Calibri"/>
+                <w:sz w:val="22"/>
+                <w:szCs w:val="22"/>
+              </w:rPr>
+              <w:t>11:00</w:t>
+            </w:r>
+          </w:p>
+        </w:tc>
+        <w:tc>
+          <w:tcPr>
+            <w:tcW w:w="960" w:type="dxa"/>
+            <w:tcBorders>
+              <w:top w:val="single" w:sz="8" w:space="0" w:color="A3A3A3"/>
+              <w:left w:val="single" w:sz="8" w:space="0" w:color="A3A3A3"/>
+              <w:bottom w:val="single" w:sz="8" w:space="0" w:color="A3A3A3"/>
+              <w:right w:val="single" w:sz="8" w:space="0" w:color="A3A3A3"/>
+            </w:tcBorders>
+            <w:tcMar>
+              <w:top w:w="80" w:type="dxa"/>
+              <w:left w:w="80" w:type="dxa"/>
+              <w:bottom w:w="80" w:type="dxa"/>
+              <w:right w:w="80" w:type="dxa"/>
+            </w:tcMar>
+            <w:hideMark/>
+          </w:tcPr>
+          <w:p>
+            <w:pPr>
+              <w:pStyle w:val="StandardWeb"/>
+              <w:spacing w:before="0" w:beforeAutospacing="0" w:after="0" w:afterAutospacing="0"/>
+              <w:jc w:val="center"/>
+              <w:rPr>
+                <w:rFonts w:ascii="Calibri" w:hAnsi="Calibri" w:cs="Calibri"/>
+                <w:sz w:val="22"/>
+                <w:szCs w:val="22"/>
+              </w:rPr>
+            </w:pPr>
+            <w:r>
+              <w:rPr>
+                <w:rFonts w:ascii="Calibri" w:hAnsi="Calibri" w:cs="Calibri"/>
+                <w:sz w:val="22"/>
+                <w:szCs w:val="22"/>
+              </w:rPr>
+              <w:t>14:00</w:t>
+            </w:r>
+          </w:p>
+        </w:tc>
+        <w:tc>
+          <w:tcPr>
+            <w:tcW w:w="960" w:type="dxa"/>
+            <w:tcBorders>
+              <w:top w:val="single" w:sz="8" w:space="0" w:color="A3A3A3"/>
+              <w:left w:val="single" w:sz="8" w:space="0" w:color="A3A3A3"/>
+              <w:bottom w:val="single" w:sz="8" w:space="0" w:color="A3A3A3"/>
+              <w:right w:val="single" w:sz="8" w:space="0" w:color="A3A3A3"/>
+            </w:tcBorders>
+            <w:tcMar>
+              <w:top w:w="80" w:type="dxa"/>
+              <w:left w:w="80" w:type="dxa"/>
+              <w:bottom w:w="80" w:type="dxa"/>
+              <w:right w:w="80" w:type="dxa"/>
+            </w:tcMar>
+            <w:hideMark/>
+          </w:tcPr>
+          <w:p>
+            <w:pPr>
+              <w:pStyle w:val="StandardWeb"/>
+              <w:spacing w:before="0" w:beforeAutospacing="0" w:after="0" w:afterAutospacing="0"/>
+              <w:jc w:val="center"/>
+              <w:rPr>
+                <w:rFonts w:ascii="Calibri" w:hAnsi="Calibri" w:cs="Calibri"/>
+                <w:sz w:val="22"/>
+                <w:szCs w:val="22"/>
+              </w:rPr>
+            </w:pPr>
+            <w:r>
+              <w:rPr>
+                <w:rFonts w:ascii="Calibri" w:hAnsi="Calibri" w:cs="Calibri"/>
+                <w:sz w:val="22"/>
+                <w:szCs w:val="22"/>
+              </w:rPr>
+              <w:t>128</w:t>
+            </w:r>
+          </w:p>
+        </w:tc>
+        <w:tc>
+          <w:tcPr>
+            <w:tcW w:w="1143" w:type="dxa"/>
+            <w:tcBorders>
+              <w:top w:val="single" w:sz="8" w:space="0" w:color="A3A3A3"/>
+              <w:left w:val="single" w:sz="8" w:space="0" w:color="A3A3A3"/>
+              <w:bottom w:val="single" w:sz="8" w:space="0" w:color="A3A3A3"/>
+              <w:right w:val="single" w:sz="8" w:space="0" w:color="A3A3A3"/>
+            </w:tcBorders>
+            <w:tcMar>
+              <w:top w:w="80" w:type="dxa"/>
+              <w:left w:w="80" w:type="dxa"/>
+              <w:bottom w:w="80" w:type="dxa"/>
+              <w:right w:w="80" w:type="dxa"/>
+            </w:tcMar>
+            <w:hideMark/>
+          </w:tcPr>
+          <w:p>
+            <w:pPr>
+              <w:pStyle w:val="StandardWeb"/>
+              <w:spacing w:before="0" w:beforeAutospacing="0" w:after="0" w:afterAutospacing="0"/>
+              <w:rPr>
+                <w:rFonts w:ascii="Calibri" w:hAnsi="Calibri" w:cs="Calibri"/>
+                <w:sz w:val="22"/>
+                <w:szCs w:val="22"/>
+              </w:rPr>
+            </w:pPr>
+            <w:r>
+              <w:rPr>
+                <w:rFonts w:ascii="Calibri" w:hAnsi="Calibri" w:cs="Calibri"/>
+                <w:sz w:val="22"/>
+                <w:szCs w:val="22"/>
+              </w:rPr>
+              <w:t> </w:t>
             </w:r>
           </w:p>
         </w:tc>
@@ -6253,9 +7565,9 @@
 <file path=word/numbering.xml><?xml version="1.0" encoding="utf-8"?>
 <w:numbering xmlns:wpc="http://schemas.microsoft.com/office/word/2010/wordprocessingCanvas" xmlns:cx="http://schemas.microsoft.com/office/drawing/2014/chartex" xmlns:cx1="http://schemas.microsoft.com/office/drawing/2015/9/8/chartex" xmlns:cx2="http://schemas.microsoft.com/office/drawing/2015/10/21/chartex" xmlns:cx3="http://schemas.microsoft.com/office/drawing/2016/5/9/chartex" xmlns:cx4="http://schemas.microsoft.com/office/drawing/2016/5/10/chartex" xmlns:cx5="http://schemas.microsoft.com/office/drawing/2016/5/11/chartex" xmlns:cx6="http://schemas.microsoft.com/office/drawing/2016/5/12/chartex" xmlns:cx7="http://schemas.microsoft.com/office/drawing/2016/5/13/chartex" xmlns:cx8="http://schemas.microsoft.com/office/drawing/2016/5/14/chartex" xmlns:mc="http://schemas.openxmlformats.org/markup-compatibility/2006" xmlns:aink="http://schemas.microsoft.com/office/drawing/2016/ink" xmlns:am3d="http://schemas.microsoft.com/office/drawing/2017/model3d" xmlns:o="urn:schemas-microsoft-com:office:office" xmlns:r="http://schemas.openxmlformats.org/officeDocument/2006/relationships" xmlns:m="http://schemas.openxmlformats.org/officeDocument/2006/math" xmlns:v="urn:schemas-microsoft-com:vml" xmlns:wp14="http://schemas.microsoft.com/office/word/2010/wordprocessingDrawing" xmlns:wp="http://schemas.openxmlformats.org/drawingml/2006/wordprocessingDrawing" xmlns:w10="urn:schemas-microsoft-com:office:word" xmlns:w="http://schemas.openxmlformats.org/wordprocessingml/2006/main" xmlns:w14="http://schemas.microsoft.com/office/word/2010/wordml" xmlns:w15="http://schemas.microsoft.com/office/word/2012/wordml" xmlns:w16cid="http://schemas.microsoft.com/office/word/2016/wordml/cid" xmlns:w16se="http://schemas.microsoft.com/office/word/2015/wordml/symex" xmlns:wpg="http://schemas.microsoft.com/office/word/2010/wordprocessingGroup" xmlns:wpi="http://schemas.microsoft.com/office/word/2010/wordprocessingInk" xmlns:wne="http://schemas.microsoft.com/office/word/2006/wordml" xmlns:wps="http://schemas.microsoft.com/office/word/2010/wordprocessingShape" mc:Ignorable="w14 w15 w16se w16cid wp14">
   <w:abstractNum w:abstractNumId="0" w15:restartNumberingAfterBreak="0">
-    <w:nsid w:val="0A7F5019"/>
+    <w:nsid w:val="072F3855"/>
     <w:multiLevelType w:val="multilevel"/>
-    <w:tmpl w:val="0D863356"/>
+    <w:tmpl w:val="CA580BA8"/>
     <w:lvl w:ilvl="0">
       <w:start w:val="1"/>
       <w:numFmt w:val="bullet"/>
@@ -6272,7 +7584,7 @@
         <w:sz w:val="20"/>
       </w:rPr>
     </w:lvl>
-    <w:lvl w:ilvl="1" w:tentative="1">
+    <w:lvl w:ilvl="1">
       <w:start w:val="1"/>
       <w:numFmt w:val="bullet"/>
       <w:lvlText w:val=""/>
@@ -6291,7 +7603,7 @@
     <w:lvl w:ilvl="2" w:tentative="1">
       <w:start w:val="1"/>
       <w:numFmt w:val="bullet"/>
-      <w:lvlText w:val=""/>
+      <w:lvlText w:val=""/>
       <w:lvlJc w:val="left"/>
       <w:pPr>
         <w:tabs>
@@ -6300,14 +7612,14 @@
         <w:ind w:left="2160" w:hanging="360"/>
       </w:pPr>
       <w:rPr>
-        <w:rFonts w:ascii="Symbol" w:hAnsi="Symbol" w:hint="default"/>
+        <w:rFonts w:ascii="Wingdings" w:hAnsi="Wingdings" w:hint="default"/>
         <w:sz w:val="20"/>
       </w:rPr>
     </w:lvl>
     <w:lvl w:ilvl="3" w:tentative="1">
       <w:start w:val="1"/>
       <w:numFmt w:val="bullet"/>
-      <w:lvlText w:val=""/>
+      <w:lvlText w:val=""/>
       <w:lvlJc w:val="left"/>
       <w:pPr>
         <w:tabs>
@@ -6316,14 +7628,14 @@
         <w:ind w:left="2880" w:hanging="360"/>
       </w:pPr>
       <w:rPr>
-        <w:rFonts w:ascii="Symbol" w:hAnsi="Symbol" w:hint="default"/>
+        <w:rFonts w:ascii="Wingdings" w:hAnsi="Wingdings" w:hint="default"/>
         <w:sz w:val="20"/>
       </w:rPr>
     </w:lvl>
     <w:lvl w:ilvl="4" w:tentative="1">
       <w:start w:val="1"/>
       <w:numFmt w:val="bullet"/>
-      <w:lvlText w:val=""/>
+      <w:lvlText w:val=""/>
       <w:lvlJc w:val="left"/>
       <w:pPr>
         <w:tabs>
@@ -6332,14 +7644,14 @@
         <w:ind w:left="3600" w:hanging="360"/>
       </w:pPr>
       <w:rPr>
-        <w:rFonts w:ascii="Symbol" w:hAnsi="Symbol" w:hint="default"/>
+        <w:rFonts w:ascii="Wingdings" w:hAnsi="Wingdings" w:hint="default"/>
         <w:sz w:val="20"/>
       </w:rPr>
     </w:lvl>
     <w:lvl w:ilvl="5" w:tentative="1">
       <w:start w:val="1"/>
       <w:numFmt w:val="bullet"/>
-      <w:lvlText w:val=""/>
+      <w:lvlText w:val=""/>
       <w:lvlJc w:val="left"/>
       <w:pPr>
         <w:tabs>
@@ -6348,14 +7660,14 @@
         <w:ind w:left="4320" w:hanging="360"/>
       </w:pPr>
       <w:rPr>
-        <w:rFonts w:ascii="Symbol" w:hAnsi="Symbol" w:hint="default"/>
+        <w:rFonts w:ascii="Wingdings" w:hAnsi="Wingdings" w:hint="default"/>
         <w:sz w:val="20"/>
       </w:rPr>
     </w:lvl>
     <w:lvl w:ilvl="6" w:tentative="1">
       <w:start w:val="1"/>
       <w:numFmt w:val="bullet"/>
-      <w:lvlText w:val=""/>
+      <w:lvlText w:val=""/>
       <w:lvlJc w:val="left"/>
       <w:pPr>
         <w:tabs>
@@ -6364,14 +7676,14 @@
         <w:ind w:left="5040" w:hanging="360"/>
       </w:pPr>
       <w:rPr>
-        <w:rFonts w:ascii="Symbol" w:hAnsi="Symbol" w:hint="default"/>
+        <w:rFonts w:ascii="Wingdings" w:hAnsi="Wingdings" w:hint="default"/>
         <w:sz w:val="20"/>
       </w:rPr>
     </w:lvl>
     <w:lvl w:ilvl="7" w:tentative="1">
       <w:start w:val="1"/>
       <w:numFmt w:val="bullet"/>
-      <w:lvlText w:val=""/>
+      <w:lvlText w:val=""/>
       <w:lvlJc w:val="left"/>
       <w:pPr>
         <w:tabs>
@@ -6380,14 +7692,14 @@
         <w:ind w:left="5760" w:hanging="360"/>
       </w:pPr>
       <w:rPr>
-        <w:rFonts w:ascii="Symbol" w:hAnsi="Symbol" w:hint="default"/>
+        <w:rFonts w:ascii="Wingdings" w:hAnsi="Wingdings" w:hint="default"/>
         <w:sz w:val="20"/>
       </w:rPr>
     </w:lvl>
     <w:lvl w:ilvl="8" w:tentative="1">
       <w:start w:val="1"/>
       <w:numFmt w:val="bullet"/>
-      <w:lvlText w:val=""/>
+      <w:lvlText w:val=""/>
       <w:lvlJc w:val="left"/>
       <w:pPr>
         <w:tabs>
@@ -6396,15 +7708,15 @@
         <w:ind w:left="6480" w:hanging="360"/>
       </w:pPr>
       <w:rPr>
-        <w:rFonts w:ascii="Symbol" w:hAnsi="Symbol" w:hint="default"/>
+        <w:rFonts w:ascii="Wingdings" w:hAnsi="Wingdings" w:hint="default"/>
         <w:sz w:val="20"/>
       </w:rPr>
     </w:lvl>
   </w:abstractNum>
   <w:abstractNum w:abstractNumId="1" w15:restartNumberingAfterBreak="0">
-    <w:nsid w:val="10B803A4"/>
+    <w:nsid w:val="0C857A01"/>
     <w:multiLevelType w:val="multilevel"/>
-    <w:tmpl w:val="AFBC2D42"/>
+    <w:tmpl w:val="99D2AA66"/>
     <w:lvl w:ilvl="0">
       <w:start w:val="1"/>
       <w:numFmt w:val="bullet"/>
@@ -6437,10 +7749,10 @@
         <w:sz w:val="20"/>
       </w:rPr>
     </w:lvl>
-    <w:lvl w:ilvl="2">
-      <w:start w:val="1"/>
-      <w:numFmt w:val="bullet"/>
-      <w:lvlText w:val=""/>
+    <w:lvl w:ilvl="2" w:tentative="1">
+      <w:start w:val="1"/>
+      <w:numFmt w:val="bullet"/>
+      <w:lvlText w:val=""/>
       <w:lvlJc w:val="left"/>
       <w:pPr>
         <w:tabs>
@@ -6449,7 +7761,7 @@
         <w:ind w:left="2160" w:hanging="360"/>
       </w:pPr>
       <w:rPr>
-        <w:rFonts w:ascii="Symbol" w:hAnsi="Symbol" w:hint="default"/>
+        <w:rFonts w:ascii="Wingdings" w:hAnsi="Wingdings" w:hint="default"/>
         <w:sz w:val="20"/>
       </w:rPr>
     </w:lvl>
@@ -6551,9 +7863,9 @@
     </w:lvl>
   </w:abstractNum>
   <w:abstractNum w:abstractNumId="2" w15:restartNumberingAfterBreak="0">
-    <w:nsid w:val="1DF14CB0"/>
+    <w:nsid w:val="154E0437"/>
     <w:multiLevelType w:val="multilevel"/>
-    <w:tmpl w:val="77E40B32"/>
+    <w:tmpl w:val="C90099E0"/>
     <w:lvl w:ilvl="0">
       <w:start w:val="1"/>
       <w:numFmt w:val="bullet"/>
@@ -6700,9 +8012,9 @@
     </w:lvl>
   </w:abstractNum>
   <w:abstractNum w:abstractNumId="3" w15:restartNumberingAfterBreak="0">
-    <w:nsid w:val="202721CC"/>
+    <w:nsid w:val="22776583"/>
     <w:multiLevelType w:val="multilevel"/>
-    <w:tmpl w:val="7D0817A0"/>
+    <w:tmpl w:val="5DFE2CD6"/>
     <w:lvl w:ilvl="0">
       <w:start w:val="1"/>
       <w:numFmt w:val="bullet"/>
@@ -6849,9 +8161,9 @@
     </w:lvl>
   </w:abstractNum>
   <w:abstractNum w:abstractNumId="4" w15:restartNumberingAfterBreak="0">
-    <w:nsid w:val="2CCB2CEA"/>
+    <w:nsid w:val="249813BB"/>
     <w:multiLevelType w:val="multilevel"/>
-    <w:tmpl w:val="A2FE68A4"/>
+    <w:tmpl w:val="61185EC4"/>
     <w:lvl w:ilvl="0">
       <w:start w:val="1"/>
       <w:numFmt w:val="bullet"/>
@@ -6998,9 +8310,9 @@
     </w:lvl>
   </w:abstractNum>
   <w:abstractNum w:abstractNumId="5" w15:restartNumberingAfterBreak="0">
-    <w:nsid w:val="33F7534F"/>
+    <w:nsid w:val="2D3574E5"/>
     <w:multiLevelType w:val="multilevel"/>
-    <w:tmpl w:val="67F20E42"/>
+    <w:tmpl w:val="6E26245C"/>
     <w:lvl w:ilvl="0">
       <w:start w:val="1"/>
       <w:numFmt w:val="bullet"/>
@@ -7147,9 +8459,9 @@
     </w:lvl>
   </w:abstractNum>
   <w:abstractNum w:abstractNumId="6" w15:restartNumberingAfterBreak="0">
-    <w:nsid w:val="3BFB45DE"/>
+    <w:nsid w:val="316D5C6E"/>
     <w:multiLevelType w:val="multilevel"/>
-    <w:tmpl w:val="3C2E255E"/>
+    <w:tmpl w:val="5A247D50"/>
     <w:lvl w:ilvl="0">
       <w:start w:val="1"/>
       <w:numFmt w:val="bullet"/>
@@ -7296,9 +8608,9 @@
     </w:lvl>
   </w:abstractNum>
   <w:abstractNum w:abstractNumId="7" w15:restartNumberingAfterBreak="0">
-    <w:nsid w:val="3D6337DE"/>
+    <w:nsid w:val="37D76346"/>
     <w:multiLevelType w:val="multilevel"/>
-    <w:tmpl w:val="DDF0FE0A"/>
+    <w:tmpl w:val="891C8CBA"/>
     <w:lvl w:ilvl="0">
       <w:start w:val="1"/>
       <w:numFmt w:val="bullet"/>
@@ -7445,9 +8757,9 @@
     </w:lvl>
   </w:abstractNum>
   <w:abstractNum w:abstractNumId="8" w15:restartNumberingAfterBreak="0">
-    <w:nsid w:val="539B3382"/>
+    <w:nsid w:val="3D2D1891"/>
     <w:multiLevelType w:val="multilevel"/>
-    <w:tmpl w:val="96BC1520"/>
+    <w:tmpl w:val="535C5326"/>
     <w:lvl w:ilvl="0">
       <w:start w:val="1"/>
       <w:numFmt w:val="bullet"/>
@@ -7594,9 +8906,9 @@
     </w:lvl>
   </w:abstractNum>
   <w:abstractNum w:abstractNumId="9" w15:restartNumberingAfterBreak="0">
-    <w:nsid w:val="53C74205"/>
+    <w:nsid w:val="40B76B56"/>
     <w:multiLevelType w:val="multilevel"/>
-    <w:tmpl w:val="E6E465BE"/>
+    <w:tmpl w:val="388A7082"/>
     <w:lvl w:ilvl="0">
       <w:start w:val="1"/>
       <w:numFmt w:val="bullet"/>
@@ -7743,9 +9055,9 @@
     </w:lvl>
   </w:abstractNum>
   <w:abstractNum w:abstractNumId="10" w15:restartNumberingAfterBreak="0">
-    <w:nsid w:val="57CB54BE"/>
+    <w:nsid w:val="4191216F"/>
     <w:multiLevelType w:val="multilevel"/>
-    <w:tmpl w:val="ABA6AAAE"/>
+    <w:tmpl w:val="AEA4660E"/>
     <w:lvl w:ilvl="0">
       <w:start w:val="1"/>
       <w:numFmt w:val="bullet"/>
@@ -7892,9 +9204,9 @@
     </w:lvl>
   </w:abstractNum>
   <w:abstractNum w:abstractNumId="11" w15:restartNumberingAfterBreak="0">
-    <w:nsid w:val="59F72D2A"/>
+    <w:nsid w:val="48EA1024"/>
     <w:multiLevelType w:val="multilevel"/>
-    <w:tmpl w:val="C3AC5518"/>
+    <w:tmpl w:val="EE4EA52C"/>
     <w:lvl w:ilvl="0">
       <w:start w:val="1"/>
       <w:numFmt w:val="bullet"/>
@@ -7927,10 +9239,10 @@
         <w:sz w:val="20"/>
       </w:rPr>
     </w:lvl>
-    <w:lvl w:ilvl="2" w:tentative="1">
-      <w:start w:val="1"/>
-      <w:numFmt w:val="bullet"/>
-      <w:lvlText w:val=""/>
+    <w:lvl w:ilvl="2">
+      <w:start w:val="1"/>
+      <w:numFmt w:val="bullet"/>
+      <w:lvlText w:val=""/>
       <w:lvlJc w:val="left"/>
       <w:pPr>
         <w:tabs>
@@ -7939,7 +9251,7 @@
         <w:ind w:left="2160" w:hanging="360"/>
       </w:pPr>
       <w:rPr>
-        <w:rFonts w:ascii="Wingdings" w:hAnsi="Wingdings" w:hint="default"/>
+        <w:rFonts w:ascii="Symbol" w:hAnsi="Symbol" w:hint="default"/>
         <w:sz w:val="20"/>
       </w:rPr>
     </w:lvl>
@@ -8041,9 +9353,9 @@
     </w:lvl>
   </w:abstractNum>
   <w:abstractNum w:abstractNumId="12" w15:restartNumberingAfterBreak="0">
-    <w:nsid w:val="5D8803EA"/>
+    <w:nsid w:val="4B0E292D"/>
     <w:multiLevelType w:val="multilevel"/>
-    <w:tmpl w:val="9B208682"/>
+    <w:tmpl w:val="C5BC741C"/>
     <w:lvl w:ilvl="0">
       <w:start w:val="1"/>
       <w:numFmt w:val="bullet"/>
@@ -8190,9 +9502,9 @@
     </w:lvl>
   </w:abstractNum>
   <w:abstractNum w:abstractNumId="13" w15:restartNumberingAfterBreak="0">
-    <w:nsid w:val="5DF96FDE"/>
+    <w:nsid w:val="573C5422"/>
     <w:multiLevelType w:val="multilevel"/>
-    <w:tmpl w:val="BC7EDB10"/>
+    <w:tmpl w:val="BDD08FB2"/>
     <w:lvl w:ilvl="0">
       <w:start w:val="1"/>
       <w:numFmt w:val="bullet"/>
@@ -8339,9 +9651,9 @@
     </w:lvl>
   </w:abstractNum>
   <w:abstractNum w:abstractNumId="14" w15:restartNumberingAfterBreak="0">
-    <w:nsid w:val="60F5731C"/>
+    <w:nsid w:val="586E3A68"/>
     <w:multiLevelType w:val="multilevel"/>
-    <w:tmpl w:val="7FF699AA"/>
+    <w:tmpl w:val="C378436C"/>
     <w:lvl w:ilvl="0">
       <w:start w:val="1"/>
       <w:numFmt w:val="bullet"/>
@@ -8488,9 +9800,9 @@
     </w:lvl>
   </w:abstractNum>
   <w:abstractNum w:abstractNumId="15" w15:restartNumberingAfterBreak="0">
-    <w:nsid w:val="628C4F6E"/>
+    <w:nsid w:val="5B1A3FD7"/>
     <w:multiLevelType w:val="multilevel"/>
-    <w:tmpl w:val="F446C244"/>
+    <w:tmpl w:val="CED698D8"/>
     <w:lvl w:ilvl="0">
       <w:start w:val="1"/>
       <w:numFmt w:val="bullet"/>
@@ -8637,9 +9949,9 @@
     </w:lvl>
   </w:abstractNum>
   <w:abstractNum w:abstractNumId="16" w15:restartNumberingAfterBreak="0">
-    <w:nsid w:val="63CB3658"/>
+    <w:nsid w:val="5DD62DCB"/>
     <w:multiLevelType w:val="multilevel"/>
-    <w:tmpl w:val="08B8D744"/>
+    <w:tmpl w:val="2524429E"/>
     <w:lvl w:ilvl="0">
       <w:start w:val="1"/>
       <w:numFmt w:val="bullet"/>
@@ -8656,7 +9968,7 @@
         <w:sz w:val="20"/>
       </w:rPr>
     </w:lvl>
-    <w:lvl w:ilvl="1">
+    <w:lvl w:ilvl="1" w:tentative="1">
       <w:start w:val="1"/>
       <w:numFmt w:val="bullet"/>
       <w:lvlText w:val=""/>
@@ -8675,7 +9987,7 @@
     <w:lvl w:ilvl="2" w:tentative="1">
       <w:start w:val="1"/>
       <w:numFmt w:val="bullet"/>
-      <w:lvlText w:val=""/>
+      <w:lvlText w:val=""/>
       <w:lvlJc w:val="left"/>
       <w:pPr>
         <w:tabs>
@@ -8684,14 +9996,14 @@
         <w:ind w:left="2160" w:hanging="360"/>
       </w:pPr>
       <w:rPr>
-        <w:rFonts w:ascii="Wingdings" w:hAnsi="Wingdings" w:hint="default"/>
+        <w:rFonts w:ascii="Symbol" w:hAnsi="Symbol" w:hint="default"/>
         <w:sz w:val="20"/>
       </w:rPr>
     </w:lvl>
     <w:lvl w:ilvl="3" w:tentative="1">
       <w:start w:val="1"/>
       <w:numFmt w:val="bullet"/>
-      <w:lvlText w:val=""/>
+      <w:lvlText w:val=""/>
       <w:lvlJc w:val="left"/>
       <w:pPr>
         <w:tabs>
@@ -8700,14 +10012,14 @@
         <w:ind w:left="2880" w:hanging="360"/>
       </w:pPr>
       <w:rPr>
-        <w:rFonts w:ascii="Wingdings" w:hAnsi="Wingdings" w:hint="default"/>
+        <w:rFonts w:ascii="Symbol" w:hAnsi="Symbol" w:hint="default"/>
         <w:sz w:val="20"/>
       </w:rPr>
     </w:lvl>
     <w:lvl w:ilvl="4" w:tentative="1">
       <w:start w:val="1"/>
       <w:numFmt w:val="bullet"/>
-      <w:lvlText w:val=""/>
+      <w:lvlText w:val=""/>
       <w:lvlJc w:val="left"/>
       <w:pPr>
         <w:tabs>
@@ -8716,14 +10028,14 @@
         <w:ind w:left="3600" w:hanging="360"/>
       </w:pPr>
       <w:rPr>
-        <w:rFonts w:ascii="Wingdings" w:hAnsi="Wingdings" w:hint="default"/>
+        <w:rFonts w:ascii="Symbol" w:hAnsi="Symbol" w:hint="default"/>
         <w:sz w:val="20"/>
       </w:rPr>
     </w:lvl>
     <w:lvl w:ilvl="5" w:tentative="1">
       <w:start w:val="1"/>
       <w:numFmt w:val="bullet"/>
-      <w:lvlText w:val=""/>
+      <w:lvlText w:val=""/>
       <w:lvlJc w:val="left"/>
       <w:pPr>
         <w:tabs>
@@ -8732,14 +10044,14 @@
         <w:ind w:left="4320" w:hanging="360"/>
       </w:pPr>
       <w:rPr>
-        <w:rFonts w:ascii="Wingdings" w:hAnsi="Wingdings" w:hint="default"/>
+        <w:rFonts w:ascii="Symbol" w:hAnsi="Symbol" w:hint="default"/>
         <w:sz w:val="20"/>
       </w:rPr>
     </w:lvl>
     <w:lvl w:ilvl="6" w:tentative="1">
       <w:start w:val="1"/>
       <w:numFmt w:val="bullet"/>
-      <w:lvlText w:val=""/>
+      <w:lvlText w:val=""/>
       <w:lvlJc w:val="left"/>
       <w:pPr>
         <w:tabs>
@@ -8748,14 +10060,14 @@
         <w:ind w:left="5040" w:hanging="360"/>
       </w:pPr>
       <w:rPr>
-        <w:rFonts w:ascii="Wingdings" w:hAnsi="Wingdings" w:hint="default"/>
+        <w:rFonts w:ascii="Symbol" w:hAnsi="Symbol" w:hint="default"/>
         <w:sz w:val="20"/>
       </w:rPr>
     </w:lvl>
     <w:lvl w:ilvl="7" w:tentative="1">
       <w:start w:val="1"/>
       <w:numFmt w:val="bullet"/>
-      <w:lvlText w:val=""/>
+      <w:lvlText w:val=""/>
       <w:lvlJc w:val="left"/>
       <w:pPr>
         <w:tabs>
@@ -8764,14 +10076,14 @@
         <w:ind w:left="5760" w:hanging="360"/>
       </w:pPr>
       <w:rPr>
-        <w:rFonts w:ascii="Wingdings" w:hAnsi="Wingdings" w:hint="default"/>
+        <w:rFonts w:ascii="Symbol" w:hAnsi="Symbol" w:hint="default"/>
         <w:sz w:val="20"/>
       </w:rPr>
     </w:lvl>
     <w:lvl w:ilvl="8" w:tentative="1">
       <w:start w:val="1"/>
       <w:numFmt w:val="bullet"/>
-      <w:lvlText w:val=""/>
+      <w:lvlText w:val=""/>
       <w:lvlJc w:val="left"/>
       <w:pPr>
         <w:tabs>
@@ -8780,15 +10092,15 @@
         <w:ind w:left="6480" w:hanging="360"/>
       </w:pPr>
       <w:rPr>
-        <w:rFonts w:ascii="Wingdings" w:hAnsi="Wingdings" w:hint="default"/>
+        <w:rFonts w:ascii="Symbol" w:hAnsi="Symbol" w:hint="default"/>
         <w:sz w:val="20"/>
       </w:rPr>
     </w:lvl>
   </w:abstractNum>
   <w:abstractNum w:abstractNumId="17" w15:restartNumberingAfterBreak="0">
-    <w:nsid w:val="68CA5CA3"/>
+    <w:nsid w:val="6153758A"/>
     <w:multiLevelType w:val="multilevel"/>
-    <w:tmpl w:val="3CDE6E32"/>
+    <w:tmpl w:val="22C40316"/>
     <w:lvl w:ilvl="0">
       <w:start w:val="1"/>
       <w:numFmt w:val="bullet"/>
@@ -8935,9 +10247,9 @@
     </w:lvl>
   </w:abstractNum>
   <w:abstractNum w:abstractNumId="18" w15:restartNumberingAfterBreak="0">
-    <w:nsid w:val="6B9639C5"/>
+    <w:nsid w:val="64FE1F95"/>
     <w:multiLevelType w:val="multilevel"/>
-    <w:tmpl w:val="D7402E10"/>
+    <w:tmpl w:val="BF861A8A"/>
     <w:lvl w:ilvl="0">
       <w:start w:val="1"/>
       <w:numFmt w:val="bullet"/>
@@ -9084,9 +10396,9 @@
     </w:lvl>
   </w:abstractNum>
   <w:abstractNum w:abstractNumId="19" w15:restartNumberingAfterBreak="0">
-    <w:nsid w:val="6F6537D7"/>
+    <w:nsid w:val="6983064A"/>
     <w:multiLevelType w:val="multilevel"/>
-    <w:tmpl w:val="C4B86D7C"/>
+    <w:tmpl w:val="F634ED18"/>
     <w:lvl w:ilvl="0">
       <w:start w:val="1"/>
       <w:numFmt w:val="bullet"/>
@@ -9233,9 +10545,9 @@
     </w:lvl>
   </w:abstractNum>
   <w:abstractNum w:abstractNumId="20" w15:restartNumberingAfterBreak="0">
-    <w:nsid w:val="713604FE"/>
+    <w:nsid w:val="6A5C1F58"/>
     <w:multiLevelType w:val="multilevel"/>
-    <w:tmpl w:val="6D7249E4"/>
+    <w:tmpl w:val="393C0AAC"/>
     <w:lvl w:ilvl="0">
       <w:start w:val="1"/>
       <w:numFmt w:val="bullet"/>
@@ -9268,10 +10580,10 @@
         <w:sz w:val="20"/>
       </w:rPr>
     </w:lvl>
-    <w:lvl w:ilvl="2">
-      <w:start w:val="1"/>
-      <w:numFmt w:val="bullet"/>
-      <w:lvlText w:val=""/>
+    <w:lvl w:ilvl="2" w:tentative="1">
+      <w:start w:val="1"/>
+      <w:numFmt w:val="bullet"/>
+      <w:lvlText w:val=""/>
       <w:lvlJc w:val="left"/>
       <w:pPr>
         <w:tabs>
@@ -9280,7 +10592,7 @@
         <w:ind w:left="2160" w:hanging="360"/>
       </w:pPr>
       <w:rPr>
-        <w:rFonts w:ascii="Symbol" w:hAnsi="Symbol" w:hint="default"/>
+        <w:rFonts w:ascii="Wingdings" w:hAnsi="Wingdings" w:hint="default"/>
         <w:sz w:val="20"/>
       </w:rPr>
     </w:lvl>
@@ -9382,9 +10694,754 @@
     </w:lvl>
   </w:abstractNum>
   <w:abstractNum w:abstractNumId="21" w15:restartNumberingAfterBreak="0">
-    <w:nsid w:val="74BF2138"/>
+    <w:nsid w:val="6AB01D5C"/>
     <w:multiLevelType w:val="multilevel"/>
-    <w:tmpl w:val="53C2B884"/>
+    <w:tmpl w:val="27F65608"/>
+    <w:lvl w:ilvl="0">
+      <w:start w:val="1"/>
+      <w:numFmt w:val="bullet"/>
+      <w:lvlText w:val=""/>
+      <w:lvlJc w:val="left"/>
+      <w:pPr>
+        <w:tabs>
+          <w:tab w:val="num" w:pos="720"/>
+        </w:tabs>
+        <w:ind w:left="720" w:hanging="360"/>
+      </w:pPr>
+      <w:rPr>
+        <w:rFonts w:ascii="Symbol" w:hAnsi="Symbol" w:hint="default"/>
+        <w:sz w:val="20"/>
+      </w:rPr>
+    </w:lvl>
+    <w:lvl w:ilvl="1">
+      <w:start w:val="1"/>
+      <w:numFmt w:val="bullet"/>
+      <w:lvlText w:val=""/>
+      <w:lvlJc w:val="left"/>
+      <w:pPr>
+        <w:tabs>
+          <w:tab w:val="num" w:pos="1440"/>
+        </w:tabs>
+        <w:ind w:left="1440" w:hanging="360"/>
+      </w:pPr>
+      <w:rPr>
+        <w:rFonts w:ascii="Symbol" w:hAnsi="Symbol" w:hint="default"/>
+        <w:sz w:val="20"/>
+      </w:rPr>
+    </w:lvl>
+    <w:lvl w:ilvl="2" w:tentative="1">
+      <w:start w:val="1"/>
+      <w:numFmt w:val="bullet"/>
+      <w:lvlText w:val=""/>
+      <w:lvlJc w:val="left"/>
+      <w:pPr>
+        <w:tabs>
+          <w:tab w:val="num" w:pos="2160"/>
+        </w:tabs>
+        <w:ind w:left="2160" w:hanging="360"/>
+      </w:pPr>
+      <w:rPr>
+        <w:rFonts w:ascii="Wingdings" w:hAnsi="Wingdings" w:hint="default"/>
+        <w:sz w:val="20"/>
+      </w:rPr>
+    </w:lvl>
+    <w:lvl w:ilvl="3" w:tentative="1">
+      <w:start w:val="1"/>
+      <w:numFmt w:val="bullet"/>
+      <w:lvlText w:val=""/>
+      <w:lvlJc w:val="left"/>
+      <w:pPr>
+        <w:tabs>
+          <w:tab w:val="num" w:pos="2880"/>
+        </w:tabs>
+        <w:ind w:left="2880" w:hanging="360"/>
+      </w:pPr>
+      <w:rPr>
+        <w:rFonts w:ascii="Wingdings" w:hAnsi="Wingdings" w:hint="default"/>
+        <w:sz w:val="20"/>
+      </w:rPr>
+    </w:lvl>
+    <w:lvl w:ilvl="4" w:tentative="1">
+      <w:start w:val="1"/>
+      <w:numFmt w:val="bullet"/>
+      <w:lvlText w:val=""/>
+      <w:lvlJc w:val="left"/>
+      <w:pPr>
+        <w:tabs>
+          <w:tab w:val="num" w:pos="3600"/>
+        </w:tabs>
+        <w:ind w:left="3600" w:hanging="360"/>
+      </w:pPr>
+      <w:rPr>
+        <w:rFonts w:ascii="Wingdings" w:hAnsi="Wingdings" w:hint="default"/>
+        <w:sz w:val="20"/>
+      </w:rPr>
+    </w:lvl>
+    <w:lvl w:ilvl="5" w:tentative="1">
+      <w:start w:val="1"/>
+      <w:numFmt w:val="bullet"/>
+      <w:lvlText w:val=""/>
+      <w:lvlJc w:val="left"/>
+      <w:pPr>
+        <w:tabs>
+          <w:tab w:val="num" w:pos="4320"/>
+        </w:tabs>
+        <w:ind w:left="4320" w:hanging="360"/>
+      </w:pPr>
+      <w:rPr>
+        <w:rFonts w:ascii="Wingdings" w:hAnsi="Wingdings" w:hint="default"/>
+        <w:sz w:val="20"/>
+      </w:rPr>
+    </w:lvl>
+    <w:lvl w:ilvl="6" w:tentative="1">
+      <w:start w:val="1"/>
+      <w:numFmt w:val="bullet"/>
+      <w:lvlText w:val=""/>
+      <w:lvlJc w:val="left"/>
+      <w:pPr>
+        <w:tabs>
+          <w:tab w:val="num" w:pos="5040"/>
+        </w:tabs>
+        <w:ind w:left="5040" w:hanging="360"/>
+      </w:pPr>
+      <w:rPr>
+        <w:rFonts w:ascii="Wingdings" w:hAnsi="Wingdings" w:hint="default"/>
+        <w:sz w:val="20"/>
+      </w:rPr>
+    </w:lvl>
+    <w:lvl w:ilvl="7" w:tentative="1">
+      <w:start w:val="1"/>
+      <w:numFmt w:val="bullet"/>
+      <w:lvlText w:val=""/>
+      <w:lvlJc w:val="left"/>
+      <w:pPr>
+        <w:tabs>
+          <w:tab w:val="num" w:pos="5760"/>
+        </w:tabs>
+        <w:ind w:left="5760" w:hanging="360"/>
+      </w:pPr>
+      <w:rPr>
+        <w:rFonts w:ascii="Wingdings" w:hAnsi="Wingdings" w:hint="default"/>
+        <w:sz w:val="20"/>
+      </w:rPr>
+    </w:lvl>
+    <w:lvl w:ilvl="8" w:tentative="1">
+      <w:start w:val="1"/>
+      <w:numFmt w:val="bullet"/>
+      <w:lvlText w:val=""/>
+      <w:lvlJc w:val="left"/>
+      <w:pPr>
+        <w:tabs>
+          <w:tab w:val="num" w:pos="6480"/>
+        </w:tabs>
+        <w:ind w:left="6480" w:hanging="360"/>
+      </w:pPr>
+      <w:rPr>
+        <w:rFonts w:ascii="Wingdings" w:hAnsi="Wingdings" w:hint="default"/>
+        <w:sz w:val="20"/>
+      </w:rPr>
+    </w:lvl>
+  </w:abstractNum>
+  <w:abstractNum w:abstractNumId="22" w15:restartNumberingAfterBreak="0">
+    <w:nsid w:val="6C3C0D1E"/>
+    <w:multiLevelType w:val="multilevel"/>
+    <w:tmpl w:val="ED684B74"/>
+    <w:lvl w:ilvl="0">
+      <w:start w:val="1"/>
+      <w:numFmt w:val="bullet"/>
+      <w:lvlText w:val=""/>
+      <w:lvlJc w:val="left"/>
+      <w:pPr>
+        <w:tabs>
+          <w:tab w:val="num" w:pos="720"/>
+        </w:tabs>
+        <w:ind w:left="720" w:hanging="360"/>
+      </w:pPr>
+      <w:rPr>
+        <w:rFonts w:ascii="Symbol" w:hAnsi="Symbol" w:hint="default"/>
+        <w:sz w:val="20"/>
+      </w:rPr>
+    </w:lvl>
+    <w:lvl w:ilvl="1">
+      <w:start w:val="1"/>
+      <w:numFmt w:val="bullet"/>
+      <w:lvlText w:val=""/>
+      <w:lvlJc w:val="left"/>
+      <w:pPr>
+        <w:tabs>
+          <w:tab w:val="num" w:pos="1440"/>
+        </w:tabs>
+        <w:ind w:left="1440" w:hanging="360"/>
+      </w:pPr>
+      <w:rPr>
+        <w:rFonts w:ascii="Symbol" w:hAnsi="Symbol" w:hint="default"/>
+        <w:sz w:val="20"/>
+      </w:rPr>
+    </w:lvl>
+    <w:lvl w:ilvl="2" w:tentative="1">
+      <w:start w:val="1"/>
+      <w:numFmt w:val="bullet"/>
+      <w:lvlText w:val=""/>
+      <w:lvlJc w:val="left"/>
+      <w:pPr>
+        <w:tabs>
+          <w:tab w:val="num" w:pos="2160"/>
+        </w:tabs>
+        <w:ind w:left="2160" w:hanging="360"/>
+      </w:pPr>
+      <w:rPr>
+        <w:rFonts w:ascii="Wingdings" w:hAnsi="Wingdings" w:hint="default"/>
+        <w:sz w:val="20"/>
+      </w:rPr>
+    </w:lvl>
+    <w:lvl w:ilvl="3" w:tentative="1">
+      <w:start w:val="1"/>
+      <w:numFmt w:val="bullet"/>
+      <w:lvlText w:val=""/>
+      <w:lvlJc w:val="left"/>
+      <w:pPr>
+        <w:tabs>
+          <w:tab w:val="num" w:pos="2880"/>
+        </w:tabs>
+        <w:ind w:left="2880" w:hanging="360"/>
+      </w:pPr>
+      <w:rPr>
+        <w:rFonts w:ascii="Wingdings" w:hAnsi="Wingdings" w:hint="default"/>
+        <w:sz w:val="20"/>
+      </w:rPr>
+    </w:lvl>
+    <w:lvl w:ilvl="4" w:tentative="1">
+      <w:start w:val="1"/>
+      <w:numFmt w:val="bullet"/>
+      <w:lvlText w:val=""/>
+      <w:lvlJc w:val="left"/>
+      <w:pPr>
+        <w:tabs>
+          <w:tab w:val="num" w:pos="3600"/>
+        </w:tabs>
+        <w:ind w:left="3600" w:hanging="360"/>
+      </w:pPr>
+      <w:rPr>
+        <w:rFonts w:ascii="Wingdings" w:hAnsi="Wingdings" w:hint="default"/>
+        <w:sz w:val="20"/>
+      </w:rPr>
+    </w:lvl>
+    <w:lvl w:ilvl="5" w:tentative="1">
+      <w:start w:val="1"/>
+      <w:numFmt w:val="bullet"/>
+      <w:lvlText w:val=""/>
+      <w:lvlJc w:val="left"/>
+      <w:pPr>
+        <w:tabs>
+          <w:tab w:val="num" w:pos="4320"/>
+        </w:tabs>
+        <w:ind w:left="4320" w:hanging="360"/>
+      </w:pPr>
+      <w:rPr>
+        <w:rFonts w:ascii="Wingdings" w:hAnsi="Wingdings" w:hint="default"/>
+        <w:sz w:val="20"/>
+      </w:rPr>
+    </w:lvl>
+    <w:lvl w:ilvl="6" w:tentative="1">
+      <w:start w:val="1"/>
+      <w:numFmt w:val="bullet"/>
+      <w:lvlText w:val=""/>
+      <w:lvlJc w:val="left"/>
+      <w:pPr>
+        <w:tabs>
+          <w:tab w:val="num" w:pos="5040"/>
+        </w:tabs>
+        <w:ind w:left="5040" w:hanging="360"/>
+      </w:pPr>
+      <w:rPr>
+        <w:rFonts w:ascii="Wingdings" w:hAnsi="Wingdings" w:hint="default"/>
+        <w:sz w:val="20"/>
+      </w:rPr>
+    </w:lvl>
+    <w:lvl w:ilvl="7" w:tentative="1">
+      <w:start w:val="1"/>
+      <w:numFmt w:val="bullet"/>
+      <w:lvlText w:val=""/>
+      <w:lvlJc w:val="left"/>
+      <w:pPr>
+        <w:tabs>
+          <w:tab w:val="num" w:pos="5760"/>
+        </w:tabs>
+        <w:ind w:left="5760" w:hanging="360"/>
+      </w:pPr>
+      <w:rPr>
+        <w:rFonts w:ascii="Wingdings" w:hAnsi="Wingdings" w:hint="default"/>
+        <w:sz w:val="20"/>
+      </w:rPr>
+    </w:lvl>
+    <w:lvl w:ilvl="8" w:tentative="1">
+      <w:start w:val="1"/>
+      <w:numFmt w:val="bullet"/>
+      <w:lvlText w:val=""/>
+      <w:lvlJc w:val="left"/>
+      <w:pPr>
+        <w:tabs>
+          <w:tab w:val="num" w:pos="6480"/>
+        </w:tabs>
+        <w:ind w:left="6480" w:hanging="360"/>
+      </w:pPr>
+      <w:rPr>
+        <w:rFonts w:ascii="Wingdings" w:hAnsi="Wingdings" w:hint="default"/>
+        <w:sz w:val="20"/>
+      </w:rPr>
+    </w:lvl>
+  </w:abstractNum>
+  <w:abstractNum w:abstractNumId="23" w15:restartNumberingAfterBreak="0">
+    <w:nsid w:val="6C7A5AF6"/>
+    <w:multiLevelType w:val="multilevel"/>
+    <w:tmpl w:val="9A3A3892"/>
+    <w:lvl w:ilvl="0">
+      <w:start w:val="1"/>
+      <w:numFmt w:val="bullet"/>
+      <w:lvlText w:val=""/>
+      <w:lvlJc w:val="left"/>
+      <w:pPr>
+        <w:tabs>
+          <w:tab w:val="num" w:pos="720"/>
+        </w:tabs>
+        <w:ind w:left="720" w:hanging="360"/>
+      </w:pPr>
+      <w:rPr>
+        <w:rFonts w:ascii="Symbol" w:hAnsi="Symbol" w:hint="default"/>
+        <w:sz w:val="20"/>
+      </w:rPr>
+    </w:lvl>
+    <w:lvl w:ilvl="1">
+      <w:start w:val="1"/>
+      <w:numFmt w:val="bullet"/>
+      <w:lvlText w:val=""/>
+      <w:lvlJc w:val="left"/>
+      <w:pPr>
+        <w:tabs>
+          <w:tab w:val="num" w:pos="1440"/>
+        </w:tabs>
+        <w:ind w:left="1440" w:hanging="360"/>
+      </w:pPr>
+      <w:rPr>
+        <w:rFonts w:ascii="Symbol" w:hAnsi="Symbol" w:hint="default"/>
+        <w:sz w:val="20"/>
+      </w:rPr>
+    </w:lvl>
+    <w:lvl w:ilvl="2" w:tentative="1">
+      <w:start w:val="1"/>
+      <w:numFmt w:val="bullet"/>
+      <w:lvlText w:val=""/>
+      <w:lvlJc w:val="left"/>
+      <w:pPr>
+        <w:tabs>
+          <w:tab w:val="num" w:pos="2160"/>
+        </w:tabs>
+        <w:ind w:left="2160" w:hanging="360"/>
+      </w:pPr>
+      <w:rPr>
+        <w:rFonts w:ascii="Wingdings" w:hAnsi="Wingdings" w:hint="default"/>
+        <w:sz w:val="20"/>
+      </w:rPr>
+    </w:lvl>
+    <w:lvl w:ilvl="3" w:tentative="1">
+      <w:start w:val="1"/>
+      <w:numFmt w:val="bullet"/>
+      <w:lvlText w:val=""/>
+      <w:lvlJc w:val="left"/>
+      <w:pPr>
+        <w:tabs>
+          <w:tab w:val="num" w:pos="2880"/>
+        </w:tabs>
+        <w:ind w:left="2880" w:hanging="360"/>
+      </w:pPr>
+      <w:rPr>
+        <w:rFonts w:ascii="Wingdings" w:hAnsi="Wingdings" w:hint="default"/>
+        <w:sz w:val="20"/>
+      </w:rPr>
+    </w:lvl>
+    <w:lvl w:ilvl="4" w:tentative="1">
+      <w:start w:val="1"/>
+      <w:numFmt w:val="bullet"/>
+      <w:lvlText w:val=""/>
+      <w:lvlJc w:val="left"/>
+      <w:pPr>
+        <w:tabs>
+          <w:tab w:val="num" w:pos="3600"/>
+        </w:tabs>
+        <w:ind w:left="3600" w:hanging="360"/>
+      </w:pPr>
+      <w:rPr>
+        <w:rFonts w:ascii="Wingdings" w:hAnsi="Wingdings" w:hint="default"/>
+        <w:sz w:val="20"/>
+      </w:rPr>
+    </w:lvl>
+    <w:lvl w:ilvl="5" w:tentative="1">
+      <w:start w:val="1"/>
+      <w:numFmt w:val="bullet"/>
+      <w:lvlText w:val=""/>
+      <w:lvlJc w:val="left"/>
+      <w:pPr>
+        <w:tabs>
+          <w:tab w:val="num" w:pos="4320"/>
+        </w:tabs>
+        <w:ind w:left="4320" w:hanging="360"/>
+      </w:pPr>
+      <w:rPr>
+        <w:rFonts w:ascii="Wingdings" w:hAnsi="Wingdings" w:hint="default"/>
+        <w:sz w:val="20"/>
+      </w:rPr>
+    </w:lvl>
+    <w:lvl w:ilvl="6" w:tentative="1">
+      <w:start w:val="1"/>
+      <w:numFmt w:val="bullet"/>
+      <w:lvlText w:val=""/>
+      <w:lvlJc w:val="left"/>
+      <w:pPr>
+        <w:tabs>
+          <w:tab w:val="num" w:pos="5040"/>
+        </w:tabs>
+        <w:ind w:left="5040" w:hanging="360"/>
+      </w:pPr>
+      <w:rPr>
+        <w:rFonts w:ascii="Wingdings" w:hAnsi="Wingdings" w:hint="default"/>
+        <w:sz w:val="20"/>
+      </w:rPr>
+    </w:lvl>
+    <w:lvl w:ilvl="7" w:tentative="1">
+      <w:start w:val="1"/>
+      <w:numFmt w:val="bullet"/>
+      <w:lvlText w:val=""/>
+      <w:lvlJc w:val="left"/>
+      <w:pPr>
+        <w:tabs>
+          <w:tab w:val="num" w:pos="5760"/>
+        </w:tabs>
+        <w:ind w:left="5760" w:hanging="360"/>
+      </w:pPr>
+      <w:rPr>
+        <w:rFonts w:ascii="Wingdings" w:hAnsi="Wingdings" w:hint="default"/>
+        <w:sz w:val="20"/>
+      </w:rPr>
+    </w:lvl>
+    <w:lvl w:ilvl="8" w:tentative="1">
+      <w:start w:val="1"/>
+      <w:numFmt w:val="bullet"/>
+      <w:lvlText w:val=""/>
+      <w:lvlJc w:val="left"/>
+      <w:pPr>
+        <w:tabs>
+          <w:tab w:val="num" w:pos="6480"/>
+        </w:tabs>
+        <w:ind w:left="6480" w:hanging="360"/>
+      </w:pPr>
+      <w:rPr>
+        <w:rFonts w:ascii="Wingdings" w:hAnsi="Wingdings" w:hint="default"/>
+        <w:sz w:val="20"/>
+      </w:rPr>
+    </w:lvl>
+  </w:abstractNum>
+  <w:abstractNum w:abstractNumId="24" w15:restartNumberingAfterBreak="0">
+    <w:nsid w:val="6F5F71E5"/>
+    <w:multiLevelType w:val="multilevel"/>
+    <w:tmpl w:val="7C565DE0"/>
+    <w:lvl w:ilvl="0">
+      <w:start w:val="1"/>
+      <w:numFmt w:val="bullet"/>
+      <w:lvlText w:val=""/>
+      <w:lvlJc w:val="left"/>
+      <w:pPr>
+        <w:tabs>
+          <w:tab w:val="num" w:pos="720"/>
+        </w:tabs>
+        <w:ind w:left="720" w:hanging="360"/>
+      </w:pPr>
+      <w:rPr>
+        <w:rFonts w:ascii="Symbol" w:hAnsi="Symbol" w:hint="default"/>
+        <w:sz w:val="20"/>
+      </w:rPr>
+    </w:lvl>
+    <w:lvl w:ilvl="1">
+      <w:start w:val="1"/>
+      <w:numFmt w:val="bullet"/>
+      <w:lvlText w:val=""/>
+      <w:lvlJc w:val="left"/>
+      <w:pPr>
+        <w:tabs>
+          <w:tab w:val="num" w:pos="1440"/>
+        </w:tabs>
+        <w:ind w:left="1440" w:hanging="360"/>
+      </w:pPr>
+      <w:rPr>
+        <w:rFonts w:ascii="Symbol" w:hAnsi="Symbol" w:hint="default"/>
+        <w:sz w:val="20"/>
+      </w:rPr>
+    </w:lvl>
+    <w:lvl w:ilvl="2" w:tentative="1">
+      <w:start w:val="1"/>
+      <w:numFmt w:val="bullet"/>
+      <w:lvlText w:val=""/>
+      <w:lvlJc w:val="left"/>
+      <w:pPr>
+        <w:tabs>
+          <w:tab w:val="num" w:pos="2160"/>
+        </w:tabs>
+        <w:ind w:left="2160" w:hanging="360"/>
+      </w:pPr>
+      <w:rPr>
+        <w:rFonts w:ascii="Wingdings" w:hAnsi="Wingdings" w:hint="default"/>
+        <w:sz w:val="20"/>
+      </w:rPr>
+    </w:lvl>
+    <w:lvl w:ilvl="3" w:tentative="1">
+      <w:start w:val="1"/>
+      <w:numFmt w:val="bullet"/>
+      <w:lvlText w:val=""/>
+      <w:lvlJc w:val="left"/>
+      <w:pPr>
+        <w:tabs>
+          <w:tab w:val="num" w:pos="2880"/>
+        </w:tabs>
+        <w:ind w:left="2880" w:hanging="360"/>
+      </w:pPr>
+      <w:rPr>
+        <w:rFonts w:ascii="Wingdings" w:hAnsi="Wingdings" w:hint="default"/>
+        <w:sz w:val="20"/>
+      </w:rPr>
+    </w:lvl>
+    <w:lvl w:ilvl="4" w:tentative="1">
+      <w:start w:val="1"/>
+      <w:numFmt w:val="bullet"/>
+      <w:lvlText w:val=""/>
+      <w:lvlJc w:val="left"/>
+      <w:pPr>
+        <w:tabs>
+          <w:tab w:val="num" w:pos="3600"/>
+        </w:tabs>
+        <w:ind w:left="3600" w:hanging="360"/>
+      </w:pPr>
+      <w:rPr>
+        <w:rFonts w:ascii="Wingdings" w:hAnsi="Wingdings" w:hint="default"/>
+        <w:sz w:val="20"/>
+      </w:rPr>
+    </w:lvl>
+    <w:lvl w:ilvl="5" w:tentative="1">
+      <w:start w:val="1"/>
+      <w:numFmt w:val="bullet"/>
+      <w:lvlText w:val=""/>
+      <w:lvlJc w:val="left"/>
+      <w:pPr>
+        <w:tabs>
+          <w:tab w:val="num" w:pos="4320"/>
+        </w:tabs>
+        <w:ind w:left="4320" w:hanging="360"/>
+      </w:pPr>
+      <w:rPr>
+        <w:rFonts w:ascii="Wingdings" w:hAnsi="Wingdings" w:hint="default"/>
+        <w:sz w:val="20"/>
+      </w:rPr>
+    </w:lvl>
+    <w:lvl w:ilvl="6" w:tentative="1">
+      <w:start w:val="1"/>
+      <w:numFmt w:val="bullet"/>
+      <w:lvlText w:val=""/>
+      <w:lvlJc w:val="left"/>
+      <w:pPr>
+        <w:tabs>
+          <w:tab w:val="num" w:pos="5040"/>
+        </w:tabs>
+        <w:ind w:left="5040" w:hanging="360"/>
+      </w:pPr>
+      <w:rPr>
+        <w:rFonts w:ascii="Wingdings" w:hAnsi="Wingdings" w:hint="default"/>
+        <w:sz w:val="20"/>
+      </w:rPr>
+    </w:lvl>
+    <w:lvl w:ilvl="7" w:tentative="1">
+      <w:start w:val="1"/>
+      <w:numFmt w:val="bullet"/>
+      <w:lvlText w:val=""/>
+      <w:lvlJc w:val="left"/>
+      <w:pPr>
+        <w:tabs>
+          <w:tab w:val="num" w:pos="5760"/>
+        </w:tabs>
+        <w:ind w:left="5760" w:hanging="360"/>
+      </w:pPr>
+      <w:rPr>
+        <w:rFonts w:ascii="Wingdings" w:hAnsi="Wingdings" w:hint="default"/>
+        <w:sz w:val="20"/>
+      </w:rPr>
+    </w:lvl>
+    <w:lvl w:ilvl="8" w:tentative="1">
+      <w:start w:val="1"/>
+      <w:numFmt w:val="bullet"/>
+      <w:lvlText w:val=""/>
+      <w:lvlJc w:val="left"/>
+      <w:pPr>
+        <w:tabs>
+          <w:tab w:val="num" w:pos="6480"/>
+        </w:tabs>
+        <w:ind w:left="6480" w:hanging="360"/>
+      </w:pPr>
+      <w:rPr>
+        <w:rFonts w:ascii="Wingdings" w:hAnsi="Wingdings" w:hint="default"/>
+        <w:sz w:val="20"/>
+      </w:rPr>
+    </w:lvl>
+  </w:abstractNum>
+  <w:abstractNum w:abstractNumId="25" w15:restartNumberingAfterBreak="0">
+    <w:nsid w:val="78BD3EB1"/>
+    <w:multiLevelType w:val="multilevel"/>
+    <w:tmpl w:val="B4A82ECA"/>
+    <w:lvl w:ilvl="0">
+      <w:start w:val="1"/>
+      <w:numFmt w:val="bullet"/>
+      <w:lvlText w:val=""/>
+      <w:lvlJc w:val="left"/>
+      <w:pPr>
+        <w:tabs>
+          <w:tab w:val="num" w:pos="720"/>
+        </w:tabs>
+        <w:ind w:left="720" w:hanging="360"/>
+      </w:pPr>
+      <w:rPr>
+        <w:rFonts w:ascii="Symbol" w:hAnsi="Symbol" w:hint="default"/>
+        <w:sz w:val="20"/>
+      </w:rPr>
+    </w:lvl>
+    <w:lvl w:ilvl="1">
+      <w:start w:val="1"/>
+      <w:numFmt w:val="bullet"/>
+      <w:lvlText w:val=""/>
+      <w:lvlJc w:val="left"/>
+      <w:pPr>
+        <w:tabs>
+          <w:tab w:val="num" w:pos="1440"/>
+        </w:tabs>
+        <w:ind w:left="1440" w:hanging="360"/>
+      </w:pPr>
+      <w:rPr>
+        <w:rFonts w:ascii="Symbol" w:hAnsi="Symbol" w:hint="default"/>
+        <w:sz w:val="20"/>
+      </w:rPr>
+    </w:lvl>
+    <w:lvl w:ilvl="2">
+      <w:start w:val="1"/>
+      <w:numFmt w:val="bullet"/>
+      <w:lvlText w:val=""/>
+      <w:lvlJc w:val="left"/>
+      <w:pPr>
+        <w:tabs>
+          <w:tab w:val="num" w:pos="2160"/>
+        </w:tabs>
+        <w:ind w:left="2160" w:hanging="360"/>
+      </w:pPr>
+      <w:rPr>
+        <w:rFonts w:ascii="Symbol" w:hAnsi="Symbol" w:hint="default"/>
+        <w:sz w:val="20"/>
+      </w:rPr>
+    </w:lvl>
+    <w:lvl w:ilvl="3" w:tentative="1">
+      <w:start w:val="1"/>
+      <w:numFmt w:val="bullet"/>
+      <w:lvlText w:val=""/>
+      <w:lvlJc w:val="left"/>
+      <w:pPr>
+        <w:tabs>
+          <w:tab w:val="num" w:pos="2880"/>
+        </w:tabs>
+        <w:ind w:left="2880" w:hanging="360"/>
+      </w:pPr>
+      <w:rPr>
+        <w:rFonts w:ascii="Wingdings" w:hAnsi="Wingdings" w:hint="default"/>
+        <w:sz w:val="20"/>
+      </w:rPr>
+    </w:lvl>
+    <w:lvl w:ilvl="4" w:tentative="1">
+      <w:start w:val="1"/>
+      <w:numFmt w:val="bullet"/>
+      <w:lvlText w:val=""/>
+      <w:lvlJc w:val="left"/>
+      <w:pPr>
+        <w:tabs>
+          <w:tab w:val="num" w:pos="3600"/>
+        </w:tabs>
+        <w:ind w:left="3600" w:hanging="360"/>
+      </w:pPr>
+      <w:rPr>
+        <w:rFonts w:ascii="Wingdings" w:hAnsi="Wingdings" w:hint="default"/>
+        <w:sz w:val="20"/>
+      </w:rPr>
+    </w:lvl>
+    <w:lvl w:ilvl="5" w:tentative="1">
+      <w:start w:val="1"/>
+      <w:numFmt w:val="bullet"/>
+      <w:lvlText w:val=""/>
+      <w:lvlJc w:val="left"/>
+      <w:pPr>
+        <w:tabs>
+          <w:tab w:val="num" w:pos="4320"/>
+        </w:tabs>
+        <w:ind w:left="4320" w:hanging="360"/>
+      </w:pPr>
+      <w:rPr>
+        <w:rFonts w:ascii="Wingdings" w:hAnsi="Wingdings" w:hint="default"/>
+        <w:sz w:val="20"/>
+      </w:rPr>
+    </w:lvl>
+    <w:lvl w:ilvl="6" w:tentative="1">
+      <w:start w:val="1"/>
+      <w:numFmt w:val="bullet"/>
+      <w:lvlText w:val=""/>
+      <w:lvlJc w:val="left"/>
+      <w:pPr>
+        <w:tabs>
+          <w:tab w:val="num" w:pos="5040"/>
+        </w:tabs>
+        <w:ind w:left="5040" w:hanging="360"/>
+      </w:pPr>
+      <w:rPr>
+        <w:rFonts w:ascii="Wingdings" w:hAnsi="Wingdings" w:hint="default"/>
+        <w:sz w:val="20"/>
+      </w:rPr>
+    </w:lvl>
+    <w:lvl w:ilvl="7" w:tentative="1">
+      <w:start w:val="1"/>
+      <w:numFmt w:val="bullet"/>
+      <w:lvlText w:val=""/>
+      <w:lvlJc w:val="left"/>
+      <w:pPr>
+        <w:tabs>
+          <w:tab w:val="num" w:pos="5760"/>
+        </w:tabs>
+        <w:ind w:left="5760" w:hanging="360"/>
+      </w:pPr>
+      <w:rPr>
+        <w:rFonts w:ascii="Wingdings" w:hAnsi="Wingdings" w:hint="default"/>
+        <w:sz w:val="20"/>
+      </w:rPr>
+    </w:lvl>
+    <w:lvl w:ilvl="8" w:tentative="1">
+      <w:start w:val="1"/>
+      <w:numFmt w:val="bullet"/>
+      <w:lvlText w:val=""/>
+      <w:lvlJc w:val="left"/>
+      <w:pPr>
+        <w:tabs>
+          <w:tab w:val="num" w:pos="6480"/>
+        </w:tabs>
+        <w:ind w:left="6480" w:hanging="360"/>
+      </w:pPr>
+      <w:rPr>
+        <w:rFonts w:ascii="Wingdings" w:hAnsi="Wingdings" w:hint="default"/>
+        <w:sz w:val="20"/>
+      </w:rPr>
+    </w:lvl>
+  </w:abstractNum>
+  <w:abstractNum w:abstractNumId="26" w15:restartNumberingAfterBreak="0">
+    <w:nsid w:val="78CA2B9C"/>
+    <w:multiLevelType w:val="multilevel"/>
+    <w:tmpl w:val="8C062A36"/>
     <w:lvl w:ilvl="0">
       <w:start w:val="1"/>
       <w:numFmt w:val="bullet"/>
@@ -9531,70 +11588,85 @@
     </w:lvl>
   </w:abstractNum>
   <w:num w:numId="1">
+    <w:abstractNumId w:val="16"/>
+  </w:num>
+  <w:num w:numId="2">
+    <w:abstractNumId w:val="1"/>
+  </w:num>
+  <w:num w:numId="3">
+    <w:abstractNumId w:val="8"/>
+  </w:num>
+  <w:num w:numId="4">
+    <w:abstractNumId w:val="7"/>
+  </w:num>
+  <w:num w:numId="5">
+    <w:abstractNumId w:val="2"/>
+  </w:num>
+  <w:num w:numId="6">
+    <w:abstractNumId w:val="21"/>
+  </w:num>
+  <w:num w:numId="7">
+    <w:abstractNumId w:val="20"/>
+  </w:num>
+  <w:num w:numId="8">
+    <w:abstractNumId w:val="19"/>
+  </w:num>
+  <w:num w:numId="9">
+    <w:abstractNumId w:val="5"/>
+  </w:num>
+  <w:num w:numId="10">
+    <w:abstractNumId w:val="6"/>
+  </w:num>
+  <w:num w:numId="11">
+    <w:abstractNumId w:val="26"/>
+  </w:num>
+  <w:num w:numId="12">
+    <w:abstractNumId w:val="18"/>
+  </w:num>
+  <w:num w:numId="13">
+    <w:abstractNumId w:val="11"/>
+  </w:num>
+  <w:num w:numId="14">
     <w:abstractNumId w:val="0"/>
   </w:num>
-  <w:num w:numId="2">
+  <w:num w:numId="15">
+    <w:abstractNumId w:val="14"/>
+  </w:num>
+  <w:num w:numId="16">
+    <w:abstractNumId w:val="25"/>
+  </w:num>
+  <w:num w:numId="17">
+    <w:abstractNumId w:val="9"/>
+  </w:num>
+  <w:num w:numId="18">
+    <w:abstractNumId w:val="10"/>
+  </w:num>
+  <w:num w:numId="19">
+    <w:abstractNumId w:val="13"/>
+  </w:num>
+  <w:num w:numId="20">
+    <w:abstractNumId w:val="4"/>
+  </w:num>
+  <w:num w:numId="21">
+    <w:abstractNumId w:val="23"/>
+  </w:num>
+  <w:num w:numId="22">
+    <w:abstractNumId w:val="15"/>
+  </w:num>
+  <w:num w:numId="23">
+    <w:abstractNumId w:val="3"/>
+  </w:num>
+  <w:num w:numId="24">
     <w:abstractNumId w:val="12"/>
   </w:num>
-  <w:num w:numId="3">
-    <w:abstractNumId w:val="15"/>
+  <w:num w:numId="25">
+    <w:abstractNumId w:val="24"/>
   </w:num>
-  <w:num w:numId="4">
-    <w:abstractNumId w:val="4"/>
+  <w:num w:numId="26">
+    <w:abstractNumId w:val="17"/>
   </w:num>
-  <w:num w:numId="5">
-    <w:abstractNumId w:val="14"/>
-  </w:num>
-  <w:num w:numId="6">
-    <w:abstractNumId w:val="8"/>
-  </w:num>
-  <w:num w:numId="7">
-    <w:abstractNumId w:val="19"/>
-  </w:num>
-  <w:num w:numId="8">
-    <w:abstractNumId w:val="10"/>
-  </w:num>
-  <w:num w:numId="9">
-    <w:abstractNumId w:val="3"/>
-  </w:num>
-  <w:num w:numId="10">
-    <w:abstractNumId w:val="13"/>
-  </w:num>
-  <w:num w:numId="11">
-    <w:abstractNumId w:val="11"/>
-  </w:num>
-  <w:num w:numId="12">
-    <w:abstractNumId w:val="21"/>
-  </w:num>
-  <w:num w:numId="13">
-    <w:abstractNumId w:val="1"/>
-  </w:num>
-  <w:num w:numId="14">
-    <w:abstractNumId w:val="9"/>
-  </w:num>
-  <w:num w:numId="15">
-    <w:abstractNumId w:val="16"/>
-  </w:num>
-  <w:num w:numId="16">
-    <w:abstractNumId w:val="20"/>
-  </w:num>
-  <w:num w:numId="17">
-    <w:abstractNumId w:val="2"/>
-  </w:num>
-  <w:num w:numId="18">
-    <w:abstractNumId w:val="18"/>
-  </w:num>
-  <w:num w:numId="19">
-    <w:abstractNumId w:val="5"/>
-  </w:num>
-  <w:num w:numId="20">
-    <w:abstractNumId w:val="7"/>
-  </w:num>
-  <w:num w:numId="21">
-    <w:abstractNumId w:val="6"/>
-  </w:num>
-  <w:num w:numId="22">
-    <w:abstractNumId w:val="17"/>
+  <w:num w:numId="27">
+    <w:abstractNumId w:val="22"/>
   </w:num>
 </w:numbering>
 </file>

</xml_diff>